<commit_message>
Mestrado - correção na reversão por arquivo auxiliar para funcionar para imagens above/below
</commit_message>
<xml_diff>
--- a/4-OpenCV/paleta-de-cores/Estratégia utilizando paleta de cores.docx
+++ b/4-OpenCV/paleta-de-cores/Estratégia utilizando paleta de cores.docx
@@ -292,24 +292,11 @@
         <w:t>.bmp)</w:t>
       </w:r>
       <w:r>
-        <w:t xml:space="preserve">, com 1,48MB (1.556.480 bytes em disco), ou seja, </w:t>
-      </w:r>
-      <w:proofErr w:type="gramStart"/>
-      <w:r>
-        <w:t>cada</w:t>
-      </w:r>
-      <w:proofErr w:type="gramEnd"/>
-      <w:r>
-        <w:t xml:space="preserve"> </w:t>
-      </w:r>
-      <w:proofErr w:type="gramStart"/>
+        <w:t xml:space="preserve">, com 1,48MB (1.556.480 bytes em disco), ou seja, cada </w:t>
+      </w:r>
       <w:r>
         <w:lastRenderedPageBreak/>
-        <w:t>imagem</w:t>
-      </w:r>
-      <w:proofErr w:type="gramEnd"/>
-      <w:r>
-        <w:t xml:space="preserve"> possui exatamente metade do tamanho da original, nenhuma compressão obtida</w:t>
+        <w:t>imagem possui exatamente metade do tamanho da original, nenhuma compressão obtida</w:t>
       </w:r>
       <w:r>
         <w:t>, como era de se esperar</w:t>
@@ -365,56 +352,63 @@
         </w:rPr>
         <w:t>Considerando o caso de a imagem original ser do tipo side-by-side, temos a seguinte estratégia: A primeira metade da largura do container criado, considerando o sentido da esquerda para a direita, deve receber os valores contidos no canal vermelho da imagem auxiliar e os valores contidos nos canais verde e azul da imagem anaglífica. A segunda metade do container criado receberá o inverso, os valores contidos nos canais verde e azul da imagem auxiliar e os valores do canal vermelho da imagem anaglífica.</w:t>
       </w:r>
-    </w:p>
-    <w:p>
-      <w:pPr>
+      <w:r>
         <w:rPr>
           <w:noProof/>
           <w:lang w:eastAsia="pt-BR"/>
         </w:rPr>
-      </w:pPr>
-      <w:r>
+        <w:t xml:space="preserve"> A estratégia é similar para imagens do tipo above/below, sendo tratado a metade de cima da altura do container criado e depois a metade de baixo.</w:t>
+      </w:r>
+      <w:bookmarkStart w:id="0" w:name="_GoBack"/>
+      <w:bookmarkEnd w:id="0"/>
+    </w:p>
+    <w:p>
+      <w:pPr>
         <w:rPr>
           <w:noProof/>
           <w:lang w:eastAsia="pt-BR"/>
         </w:rPr>
-        <w:t>Resultados:</w:t>
-      </w:r>
-    </w:p>
-    <w:p>
-      <w:pPr>
-        <w:rPr>
-          <w:rFonts w:ascii="Courier New" w:hAnsi="Courier New" w:cs="Courier New"/>
-          <w:noProof/>
-          <w:sz w:val="20"/>
-          <w:szCs w:val="20"/>
-          <w:lang w:eastAsia="pt-BR"/>
-        </w:rPr>
-      </w:pPr>
-      <w:r>
-        <w:rPr>
-          <w:rFonts w:ascii="Courier New" w:hAnsi="Courier New" w:cs="Courier New"/>
-          <w:noProof/>
-          <w:sz w:val="20"/>
-          <w:szCs w:val="20"/>
-          <w:lang w:eastAsia="pt-BR"/>
-        </w:rPr>
-        <w:t>paleta-imagem anaglyph.bmp 0 -d auxiliary.bmp</w:t>
-      </w:r>
-    </w:p>
-    <w:p>
+      </w:pPr>
       <w:r>
         <w:rPr>
           <w:noProof/>
           <w:lang w:eastAsia="pt-BR"/>
         </w:rPr>
+        <w:t>Resultados:</w:t>
+      </w:r>
+    </w:p>
+    <w:p>
+      <w:pPr>
+        <w:rPr>
+          <w:rFonts w:ascii="Courier New" w:hAnsi="Courier New" w:cs="Courier New"/>
+          <w:noProof/>
+          <w:sz w:val="20"/>
+          <w:szCs w:val="20"/>
+          <w:lang w:eastAsia="pt-BR"/>
+        </w:rPr>
+      </w:pPr>
+      <w:r>
+        <w:rPr>
+          <w:rFonts w:ascii="Courier New" w:hAnsi="Courier New" w:cs="Courier New"/>
+          <w:noProof/>
+          <w:sz w:val="20"/>
+          <w:szCs w:val="20"/>
+          <w:lang w:eastAsia="pt-BR"/>
+        </w:rPr>
+        <w:t>paleta-imagem anaglyph.bmp 0 -d auxiliary.bmp</w:t>
+      </w:r>
+    </w:p>
+    <w:p>
+      <w:r>
+        <w:rPr>
+          <w:noProof/>
+          <w:lang w:eastAsia="pt-BR"/>
+        </w:rPr>
         <w:t>Obteve-se uma imagem (Par_Estereo.bmp), do tipo side-by-side, de dimensão 1920x540px e tamanho 2,96MB (3.112.960 bytes em disco). Nenhum defeito encontrado. Um teste melhor é verificar o PSNR.</w:t>
       </w:r>
       <w:r>
         <w:t xml:space="preserve"> </w:t>
       </w:r>
-      <w:bookmarkStart w:id="0" w:name="_GoBack"/>
-      <w:bookmarkEnd w:id="0"/>
     </w:p>
     <w:sectPr>
       <w:pgSz w:w="11906" w:h="16838"/>

</xml_diff>

<commit_message>
Mestrado - Adição da versão inicial do código do processo anaglífico reverso utilizando vetores
</commit_message>
<xml_diff>
--- a/4-OpenCV/paleta-de-cores/Estratégia utilizando paleta de cores.docx
+++ b/4-OpenCV/paleta-de-cores/Estratégia utilizando paleta de cores.docx
@@ -18,13 +18,11 @@
     </w:p>
     <w:p/>
     <w:p>
-      <w:proofErr w:type="gramStart"/>
-      <w:r>
-        <w:t>1</w:t>
-      </w:r>
-      <w:proofErr w:type="gramEnd"/>
-      <w:r>
-        <w:t>) Abordagem utilizando uma imagem auxiliar</w:t>
+      <w:pPr>
+        <w:pStyle w:val="Ttulo2"/>
+      </w:pPr>
+      <w:r>
+        <w:t>1) Abordagem utilizando uma imagem auxiliar</w:t>
       </w:r>
     </w:p>
     <w:p>
@@ -48,21 +46,12 @@
           <w:sz w:val="20"/>
         </w:rPr>
       </w:pPr>
-      <w:proofErr w:type="gramStart"/>
       <w:r>
         <w:rPr>
           <w:rFonts w:ascii="Courier New" w:hAnsi="Courier New" w:cs="Courier New"/>
           <w:sz w:val="20"/>
         </w:rPr>
-        <w:t>paleta</w:t>
-      </w:r>
-      <w:proofErr w:type="gramEnd"/>
-      <w:r>
-        <w:rPr>
-          <w:rFonts w:ascii="Courier New" w:hAnsi="Courier New" w:cs="Courier New"/>
-          <w:sz w:val="20"/>
-        </w:rPr>
-        <w:t>-imagem &lt;image.bmp&gt; {O | 1} {-e | [-d &lt;auxiliary_image.bmp&gt;]}</w:t>
+        <w:t>paleta-imagem &lt;image.bmp&gt; {O | 1} {-e | [-d &lt;auxiliary_image.bmp&gt;]}</w:t>
       </w:r>
     </w:p>
     <w:p>
@@ -120,45 +109,25 @@
           <w:sz w:val="20"/>
           <w:szCs w:val="20"/>
         </w:rPr>
-        <w:t xml:space="preserve">-e: </w:t>
-      </w:r>
-      <w:proofErr w:type="spellStart"/>
-      <w:r>
+        <w:t>-e: encoding</w:t>
+      </w:r>
+    </w:p>
+    <w:p>
+      <w:pPr>
         <w:rPr>
           <w:rFonts w:ascii="Courier New" w:hAnsi="Courier New" w:cs="Courier New"/>
           <w:sz w:val="20"/>
           <w:szCs w:val="20"/>
         </w:rPr>
-        <w:t>encoding</w:t>
-      </w:r>
-      <w:proofErr w:type="spellEnd"/>
-    </w:p>
-    <w:p>
-      <w:pPr>
+      </w:pPr>
+      <w:r>
         <w:rPr>
           <w:rFonts w:ascii="Courier New" w:hAnsi="Courier New" w:cs="Courier New"/>
           <w:sz w:val="20"/>
           <w:szCs w:val="20"/>
         </w:rPr>
-      </w:pPr>
-      <w:r>
-        <w:rPr>
-          <w:rFonts w:ascii="Courier New" w:hAnsi="Courier New" w:cs="Courier New"/>
-          <w:sz w:val="20"/>
-          <w:szCs w:val="20"/>
-        </w:rPr>
-        <w:t xml:space="preserve">-d: </w:t>
-      </w:r>
-      <w:proofErr w:type="spellStart"/>
-      <w:r>
-        <w:rPr>
-          <w:rFonts w:ascii="Courier New" w:hAnsi="Courier New" w:cs="Courier New"/>
-          <w:sz w:val="20"/>
-          <w:szCs w:val="20"/>
-        </w:rPr>
-        <w:t>decoding</w:t>
-      </w:r>
-      <w:proofErr w:type="spellEnd"/>
+        <w:t>-d: decoding</w:t>
+      </w:r>
     </w:p>
     <w:p/>
     <w:p>
@@ -245,36 +214,18 @@
           <w:szCs w:val="20"/>
         </w:rPr>
       </w:pPr>
-      <w:proofErr w:type="gramStart"/>
       <w:r>
         <w:rPr>
           <w:rFonts w:ascii="Courier New" w:hAnsi="Courier New" w:cs="Courier New"/>
           <w:sz w:val="20"/>
           <w:szCs w:val="20"/>
         </w:rPr>
-        <w:t>paleta</w:t>
-      </w:r>
-      <w:proofErr w:type="gramEnd"/>
-      <w:r>
-        <w:rPr>
-          <w:rFonts w:ascii="Courier New" w:hAnsi="Courier New" w:cs="Courier New"/>
-          <w:sz w:val="20"/>
-          <w:szCs w:val="20"/>
-        </w:rPr>
-        <w:t>-imagem hei02.bmp 0 -e</w:t>
-      </w:r>
-    </w:p>
-    <w:p>
-      <w:r>
-        <w:t xml:space="preserve">Usando a imagem hei02.bmp, </w:t>
-      </w:r>
-      <w:proofErr w:type="spellStart"/>
-      <w:r>
-        <w:t>side-by-side</w:t>
-      </w:r>
-      <w:proofErr w:type="spellEnd"/>
-      <w:r>
-        <w:t xml:space="preserve">, de dimensão 1920x540 pixels, com 2,96MB (3.112.960 bytes em disco), </w:t>
+        <w:t>paleta-imagem hei02.bmp 0 -e</w:t>
+      </w:r>
+    </w:p>
+    <w:p>
+      <w:r>
+        <w:t xml:space="preserve">Usando a imagem hei02.bmp, side-by-side, de dimensão 1920x540 pixels, com 2,96MB (3.112.960 bytes em disco), </w:t>
       </w:r>
       <w:r>
         <w:t>obteve-se</w:t>
@@ -359,8 +310,6 @@
         </w:rPr>
         <w:t xml:space="preserve"> A estratégia é similar para imagens do tipo above/below, sendo tratado a metade de cima da altura do container criado e depois a metade de baixo.</w:t>
       </w:r>
-      <w:bookmarkStart w:id="0" w:name="_GoBack"/>
-      <w:bookmarkEnd w:id="0"/>
     </w:p>
     <w:p>
       <w:pPr>
@@ -409,7 +358,44 @@
       <w:r>
         <w:t xml:space="preserve"> </w:t>
       </w:r>
-    </w:p>
+      <w:r>
+        <w:t>Com isso, comprovamos que é possível fazer o processo reverso de uma imagem anaglífica. Resta agora estudarmos métodos para que a transformação anaglífica utilizando um arquivo auxiliar seja feita com compressão.</w:t>
+      </w:r>
+    </w:p>
+    <w:p>
+      <w:pPr>
+        <w:pStyle w:val="Ttulo2"/>
+      </w:pPr>
+      <w:r>
+        <w:t>2) Abordagem utilizando vetores</w:t>
+      </w:r>
+    </w:p>
+    <w:p>
+      <w:r>
+        <w:t>A criação de uma imagem auxiliar, abordagem utilizada em 1, carrega dados que não nos interessam, como o cabeçalho da imagem</w:t>
+      </w:r>
+      <w:r>
+        <w:t>. O realmente necessário é o que está disponível no campo imageData da estrutura IplImage utilizada no OpenCV</w:t>
+      </w:r>
+      <w:r>
+        <w:t xml:space="preserve">. Desta forma, uma segunda abordagem é utilizar vetores que armazenem apenas os valores dos pixels de cada um dos canais removidos no processo anaglífico. Tais vetores irão passar por algum algoritmo de compressão </w:t>
+      </w:r>
+      <w:r>
+        <w:rPr>
+          <w:i/>
+        </w:rPr>
+        <w:t>lossless</w:t>
+      </w:r>
+      <w:r>
+        <w:t>.</w:t>
+      </w:r>
+      <w:r>
+        <w:t xml:space="preserve"> Novamente, devemos verificar se o processo reverso é possível e reverte a uma imagem sem perda de qualidade.</w:t>
+      </w:r>
+      <w:bookmarkStart w:id="0" w:name="_GoBack"/>
+      <w:bookmarkEnd w:id="0"/>
+    </w:p>
+    <w:p/>
     <w:sectPr>
       <w:pgSz w:w="11906" w:h="16838"/>
       <w:pgMar w:top="1417" w:right="1701" w:bottom="1417" w:left="1701" w:header="708" w:footer="708" w:gutter="0"/>
@@ -603,6 +589,30 @@
       <w:szCs w:val="28"/>
     </w:rPr>
   </w:style>
+  <w:style w:type="paragraph" w:styleId="Ttulo2">
+    <w:name w:val="heading 2"/>
+    <w:basedOn w:val="Normal"/>
+    <w:next w:val="Normal"/>
+    <w:link w:val="Ttulo2Char"/>
+    <w:uiPriority w:val="9"/>
+    <w:unhideWhenUsed/>
+    <w:qFormat/>
+    <w:rsid w:val="0085688B"/>
+    <w:pPr>
+      <w:keepNext/>
+      <w:keepLines/>
+      <w:spacing w:before="200" w:after="0"/>
+      <w:outlineLvl w:val="1"/>
+    </w:pPr>
+    <w:rPr>
+      <w:rFonts w:asciiTheme="majorHAnsi" w:eastAsiaTheme="majorEastAsia" w:hAnsiTheme="majorHAnsi" w:cstheme="majorBidi"/>
+      <w:b/>
+      <w:bCs/>
+      <w:color w:val="4F81BD" w:themeColor="accent1"/>
+      <w:sz w:val="26"/>
+      <w:szCs w:val="26"/>
+    </w:rPr>
+  </w:style>
   <w:style w:type="character" w:default="1" w:styleId="Fontepargpadro">
     <w:name w:val="Default Paragraph Font"/>
     <w:uiPriority w:val="1"/>
@@ -684,6 +694,21 @@
       <w:rFonts w:ascii="Tahoma" w:hAnsi="Tahoma" w:cs="Tahoma"/>
       <w:sz w:val="16"/>
       <w:szCs w:val="16"/>
+    </w:rPr>
+  </w:style>
+  <w:style w:type="character" w:customStyle="1" w:styleId="Ttulo2Char">
+    <w:name w:val="Título 2 Char"/>
+    <w:basedOn w:val="Fontepargpadro"/>
+    <w:link w:val="Ttulo2"/>
+    <w:uiPriority w:val="9"/>
+    <w:rsid w:val="0085688B"/>
+    <w:rPr>
+      <w:rFonts w:asciiTheme="majorHAnsi" w:eastAsiaTheme="majorEastAsia" w:hAnsiTheme="majorHAnsi" w:cstheme="majorBidi"/>
+      <w:b/>
+      <w:bCs/>
+      <w:color w:val="4F81BD" w:themeColor="accent1"/>
+      <w:sz w:val="26"/>
+      <w:szCs w:val="26"/>
     </w:rPr>
   </w:style>
 </w:styles>
@@ -872,6 +897,30 @@
       <w:szCs w:val="28"/>
     </w:rPr>
   </w:style>
+  <w:style w:type="paragraph" w:styleId="Ttulo2">
+    <w:name w:val="heading 2"/>
+    <w:basedOn w:val="Normal"/>
+    <w:next w:val="Normal"/>
+    <w:link w:val="Ttulo2Char"/>
+    <w:uiPriority w:val="9"/>
+    <w:unhideWhenUsed/>
+    <w:qFormat/>
+    <w:rsid w:val="0085688B"/>
+    <w:pPr>
+      <w:keepNext/>
+      <w:keepLines/>
+      <w:spacing w:before="200" w:after="0"/>
+      <w:outlineLvl w:val="1"/>
+    </w:pPr>
+    <w:rPr>
+      <w:rFonts w:asciiTheme="majorHAnsi" w:eastAsiaTheme="majorEastAsia" w:hAnsiTheme="majorHAnsi" w:cstheme="majorBidi"/>
+      <w:b/>
+      <w:bCs/>
+      <w:color w:val="4F81BD" w:themeColor="accent1"/>
+      <w:sz w:val="26"/>
+      <w:szCs w:val="26"/>
+    </w:rPr>
+  </w:style>
   <w:style w:type="character" w:default="1" w:styleId="Fontepargpadro">
     <w:name w:val="Default Paragraph Font"/>
     <w:uiPriority w:val="1"/>
@@ -953,6 +1002,21 @@
       <w:rFonts w:ascii="Tahoma" w:hAnsi="Tahoma" w:cs="Tahoma"/>
       <w:sz w:val="16"/>
       <w:szCs w:val="16"/>
+    </w:rPr>
+  </w:style>
+  <w:style w:type="character" w:customStyle="1" w:styleId="Ttulo2Char">
+    <w:name w:val="Título 2 Char"/>
+    <w:basedOn w:val="Fontepargpadro"/>
+    <w:link w:val="Ttulo2"/>
+    <w:uiPriority w:val="9"/>
+    <w:rsid w:val="0085688B"/>
+    <w:rPr>
+      <w:rFonts w:asciiTheme="majorHAnsi" w:eastAsiaTheme="majorEastAsia" w:hAnsiTheme="majorHAnsi" w:cstheme="majorBidi"/>
+      <w:b/>
+      <w:bCs/>
+      <w:color w:val="4F81BD" w:themeColor="accent1"/>
+      <w:sz w:val="26"/>
+      <w:szCs w:val="26"/>
     </w:rPr>
   </w:style>
 </w:styles>

</xml_diff>

<commit_message>
Mestrado - código final do conversor/reversor de imagens anaglíficas utilizando um vetor para armazenar os dados das cores removidas no processo. - Adição de uma imagem above/below para testes - adicão do arquivo pixelData.dat que contém os dados das cores removidas (deve ser feita a compressão no próximo passo)
</commit_message>
<xml_diff>
--- a/4-OpenCV/paleta-de-cores/Estratégia utilizando paleta de cores.docx
+++ b/4-OpenCV/paleta-de-cores/Estratégia utilizando paleta de cores.docx
@@ -21,8 +21,13 @@
       <w:pPr>
         <w:pStyle w:val="Ttulo2"/>
       </w:pPr>
-      <w:r>
-        <w:t>1) Abordagem utilizando uma imagem auxiliar</w:t>
+      <w:proofErr w:type="gramStart"/>
+      <w:r>
+        <w:t>1</w:t>
+      </w:r>
+      <w:proofErr w:type="gramEnd"/>
+      <w:r>
+        <w:t>) Abordagem utilizando uma imagem auxiliar</w:t>
       </w:r>
     </w:p>
     <w:p>
@@ -46,12 +51,21 @@
           <w:sz w:val="20"/>
         </w:rPr>
       </w:pPr>
-      <w:r>
-        <w:rPr>
-          <w:rFonts w:ascii="Courier New" w:hAnsi="Courier New" w:cs="Courier New"/>
-          <w:sz w:val="20"/>
-        </w:rPr>
-        <w:t>paleta-imagem &lt;image.bmp&gt; {O | 1} {-e | [-d &lt;auxiliary_image.bmp&gt;]}</w:t>
+      <w:proofErr w:type="gramStart"/>
+      <w:r>
+        <w:rPr>
+          <w:rFonts w:ascii="Courier New" w:hAnsi="Courier New" w:cs="Courier New"/>
+          <w:sz w:val="20"/>
+        </w:rPr>
+        <w:t>paleta</w:t>
+      </w:r>
+      <w:proofErr w:type="gramEnd"/>
+      <w:r>
+        <w:rPr>
+          <w:rFonts w:ascii="Courier New" w:hAnsi="Courier New" w:cs="Courier New"/>
+          <w:sz w:val="20"/>
+        </w:rPr>
+        <w:t>-imagem &lt;image.bmp&gt; {O | 1} {-e | [-d &lt;auxiliary_image.bmp&gt;]}</w:t>
       </w:r>
     </w:p>
     <w:p>
@@ -109,25 +123,45 @@
           <w:sz w:val="20"/>
           <w:szCs w:val="20"/>
         </w:rPr>
-        <w:t>-e: encoding</w:t>
-      </w:r>
-    </w:p>
-    <w:p>
-      <w:pPr>
-        <w:rPr>
-          <w:rFonts w:ascii="Courier New" w:hAnsi="Courier New" w:cs="Courier New"/>
-          <w:sz w:val="20"/>
-          <w:szCs w:val="20"/>
-        </w:rPr>
-      </w:pPr>
-      <w:r>
-        <w:rPr>
-          <w:rFonts w:ascii="Courier New" w:hAnsi="Courier New" w:cs="Courier New"/>
-          <w:sz w:val="20"/>
-          <w:szCs w:val="20"/>
-        </w:rPr>
-        <w:t>-d: decoding</w:t>
-      </w:r>
+        <w:t xml:space="preserve">-e: </w:t>
+      </w:r>
+      <w:proofErr w:type="spellStart"/>
+      <w:r>
+        <w:rPr>
+          <w:rFonts w:ascii="Courier New" w:hAnsi="Courier New" w:cs="Courier New"/>
+          <w:sz w:val="20"/>
+          <w:szCs w:val="20"/>
+        </w:rPr>
+        <w:t>encoding</w:t>
+      </w:r>
+      <w:proofErr w:type="spellEnd"/>
+    </w:p>
+    <w:p>
+      <w:pPr>
+        <w:rPr>
+          <w:rFonts w:ascii="Courier New" w:hAnsi="Courier New" w:cs="Courier New"/>
+          <w:sz w:val="20"/>
+          <w:szCs w:val="20"/>
+        </w:rPr>
+      </w:pPr>
+      <w:r>
+        <w:rPr>
+          <w:rFonts w:ascii="Courier New" w:hAnsi="Courier New" w:cs="Courier New"/>
+          <w:sz w:val="20"/>
+          <w:szCs w:val="20"/>
+        </w:rPr>
+        <w:t xml:space="preserve">-d: </w:t>
+      </w:r>
+      <w:proofErr w:type="spellStart"/>
+      <w:r>
+        <w:rPr>
+          <w:rFonts w:ascii="Courier New" w:hAnsi="Courier New" w:cs="Courier New"/>
+          <w:sz w:val="20"/>
+          <w:szCs w:val="20"/>
+        </w:rPr>
+        <w:t>decoding</w:t>
+      </w:r>
+      <w:proofErr w:type="spellEnd"/>
     </w:p>
     <w:p/>
     <w:p>
@@ -214,18 +248,36 @@
           <w:szCs w:val="20"/>
         </w:rPr>
       </w:pPr>
-      <w:r>
-        <w:rPr>
-          <w:rFonts w:ascii="Courier New" w:hAnsi="Courier New" w:cs="Courier New"/>
-          <w:sz w:val="20"/>
-          <w:szCs w:val="20"/>
-        </w:rPr>
-        <w:t>paleta-imagem hei02.bmp 0 -e</w:t>
-      </w:r>
-    </w:p>
-    <w:p>
-      <w:r>
-        <w:t xml:space="preserve">Usando a imagem hei02.bmp, side-by-side, de dimensão 1920x540 pixels, com 2,96MB (3.112.960 bytes em disco), </w:t>
+      <w:proofErr w:type="gramStart"/>
+      <w:r>
+        <w:rPr>
+          <w:rFonts w:ascii="Courier New" w:hAnsi="Courier New" w:cs="Courier New"/>
+          <w:sz w:val="20"/>
+          <w:szCs w:val="20"/>
+        </w:rPr>
+        <w:t>paleta</w:t>
+      </w:r>
+      <w:proofErr w:type="gramEnd"/>
+      <w:r>
+        <w:rPr>
+          <w:rFonts w:ascii="Courier New" w:hAnsi="Courier New" w:cs="Courier New"/>
+          <w:sz w:val="20"/>
+          <w:szCs w:val="20"/>
+        </w:rPr>
+        <w:t>-imagem hei02.bmp 0 -e</w:t>
+      </w:r>
+    </w:p>
+    <w:p>
+      <w:r>
+        <w:t xml:space="preserve">Usando a imagem hei02.bmp, </w:t>
+      </w:r>
+      <w:proofErr w:type="spellStart"/>
+      <w:r>
+        <w:t>side-by-side</w:t>
+      </w:r>
+      <w:proofErr w:type="spellEnd"/>
+      <w:r>
+        <w:t xml:space="preserve">, de dimensão 1920x540 pixels, com 2,96MB (3.112.960 bytes em disco), </w:t>
       </w:r>
       <w:r>
         <w:t>obteve-se</w:t>
@@ -359,43 +411,400 @@
         <w:t xml:space="preserve"> </w:t>
       </w:r>
       <w:r>
-        <w:t>Com isso, comprovamos que é possível fazer o processo reverso de uma imagem anaglífica. Resta agora estudarmos métodos para que a transformação anaglífica utilizando um arquivo auxiliar seja feita com compressão.</w:t>
+        <w:t xml:space="preserve">Com isso, comprovamos que é possível fazer o processo reverso de uma imagem anaglífica. Resta agora estudarmos métodos para que a transformação anaglífica </w:t>
+      </w:r>
+      <w:proofErr w:type="gramStart"/>
+      <w:r>
+        <w:t>utilizando</w:t>
+      </w:r>
+      <w:proofErr w:type="gramEnd"/>
+      <w:r>
+        <w:t xml:space="preserve"> um arquivo auxiliar seja feita com compressão.</w:t>
       </w:r>
     </w:p>
     <w:p>
       <w:pPr>
         <w:pStyle w:val="Ttulo2"/>
       </w:pPr>
-      <w:r>
-        <w:t>2) Abordagem utilizando vetores</w:t>
-      </w:r>
-    </w:p>
-    <w:p>
-      <w:r>
-        <w:t>A criação de uma imagem auxiliar, abordagem utilizada em 1, carrega dados que não nos interessam, como o cabeçalho da imagem</w:t>
-      </w:r>
-      <w:r>
-        <w:t>. O realmente necessário é o que está disponível no campo imageData da estrutura IplImage utilizada no OpenCV</w:t>
-      </w:r>
-      <w:r>
-        <w:t xml:space="preserve">. Desta forma, uma segunda abordagem é utilizar vetores que armazenem apenas os valores dos pixels de cada um dos canais removidos no processo anaglífico. Tais vetores irão passar por algum algoritmo de compressão </w:t>
-      </w:r>
+      <w:proofErr w:type="gramStart"/>
+      <w:r>
+        <w:t>2</w:t>
+      </w:r>
+      <w:proofErr w:type="gramEnd"/>
+      <w:r>
+        <w:t>) Abordagem utilizando vetores</w:t>
+      </w:r>
+    </w:p>
+    <w:p>
+      <w:r>
+        <w:t xml:space="preserve">A criação de uma imagem auxiliar, abordagem utilizada em </w:t>
+      </w:r>
+      <w:proofErr w:type="gramStart"/>
+      <w:r>
+        <w:t>1</w:t>
+      </w:r>
+      <w:proofErr w:type="gramEnd"/>
+      <w:r>
+        <w:t>, carrega dados que não nos interessam, como o cabeçalho da imagem</w:t>
+      </w:r>
+      <w:r>
+        <w:t xml:space="preserve">. O realmente necessário é o que está disponível no campo </w:t>
+      </w:r>
+      <w:proofErr w:type="spellStart"/>
+      <w:proofErr w:type="gramStart"/>
+      <w:r>
+        <w:t>imageData</w:t>
+      </w:r>
+      <w:proofErr w:type="spellEnd"/>
+      <w:proofErr w:type="gramEnd"/>
+      <w:r>
+        <w:t xml:space="preserve"> da estrutura </w:t>
+      </w:r>
+      <w:proofErr w:type="spellStart"/>
+      <w:r>
+        <w:t>IplImage</w:t>
+      </w:r>
+      <w:proofErr w:type="spellEnd"/>
+      <w:r>
+        <w:t xml:space="preserve"> utilizada no </w:t>
+      </w:r>
+      <w:proofErr w:type="spellStart"/>
+      <w:r>
+        <w:t>OpenCV</w:t>
+      </w:r>
+      <w:proofErr w:type="spellEnd"/>
+      <w:r>
+        <w:t xml:space="preserve">. Desta forma, uma segunda abordagem é utilizar </w:t>
+      </w:r>
+      <w:r>
+        <w:t xml:space="preserve">um </w:t>
+      </w:r>
+      <w:r>
+        <w:t>vetor que armazene apenas os valores dos pixels de cada um dos canais removidos no processo anaglífico. Ta</w:t>
+      </w:r>
+      <w:r>
+        <w:t>l</w:t>
+      </w:r>
+      <w:r>
+        <w:t xml:space="preserve"> vetor </w:t>
+      </w:r>
+      <w:r>
+        <w:t>posteriormente deve</w:t>
+      </w:r>
+      <w:r>
+        <w:t xml:space="preserve"> passar por algum algoritmo de compressão </w:t>
+      </w:r>
+      <w:proofErr w:type="spellStart"/>
       <w:r>
         <w:rPr>
           <w:i/>
         </w:rPr>
         <w:t>lossless</w:t>
       </w:r>
+      <w:proofErr w:type="spellEnd"/>
       <w:r>
         <w:t>.</w:t>
       </w:r>
       <w:r>
         <w:t xml:space="preserve"> Novamente, devemos verificar se o processo reverso é possível e reverte a uma imagem sem perda de qualidade.</w:t>
+      </w:r>
+    </w:p>
+    <w:p>
+      <w:r>
+        <w:t xml:space="preserve">Comando de chamada ao programa </w:t>
+      </w:r>
+    </w:p>
+    <w:p>
+      <w:pPr>
+        <w:spacing w:after="0"/>
+        <w:rPr>
+          <w:rFonts w:ascii="Courier New" w:hAnsi="Courier New" w:cs="Courier New"/>
+          <w:sz w:val="20"/>
+          <w:szCs w:val="20"/>
+        </w:rPr>
+      </w:pPr>
+      <w:proofErr w:type="gramStart"/>
+      <w:r>
+        <w:rPr>
+          <w:rFonts w:ascii="Courier New" w:hAnsi="Courier New" w:cs="Courier New"/>
+          <w:sz w:val="20"/>
+          <w:szCs w:val="20"/>
+        </w:rPr>
+        <w:t>paleta</w:t>
+      </w:r>
+      <w:proofErr w:type="gramEnd"/>
+      <w:r>
+        <w:rPr>
+          <w:rFonts w:ascii="Courier New" w:hAnsi="Courier New" w:cs="Courier New"/>
+          <w:sz w:val="20"/>
+          <w:szCs w:val="20"/>
+        </w:rPr>
+        <w:t xml:space="preserve">-vetor &lt;image.bmp&gt; {O | 1} {-e | </w:t>
+      </w:r>
+      <w:r>
+        <w:rPr>
+          <w:rFonts w:ascii="Courier New" w:hAnsi="Courier New" w:cs="Courier New"/>
+          <w:sz w:val="20"/>
+          <w:szCs w:val="20"/>
+        </w:rPr>
+        <w:t>-d</w:t>
+      </w:r>
+      <w:r>
+        <w:rPr>
+          <w:rFonts w:ascii="Courier New" w:hAnsi="Courier New" w:cs="Courier New"/>
+          <w:sz w:val="20"/>
+          <w:szCs w:val="20"/>
+        </w:rPr>
+        <w:t xml:space="preserve">}        </w:t>
+      </w:r>
+    </w:p>
+    <w:p>
+      <w:pPr>
+        <w:spacing w:after="0"/>
+        <w:rPr>
+          <w:rFonts w:ascii="Courier New" w:hAnsi="Courier New" w:cs="Courier New"/>
+          <w:sz w:val="20"/>
+          <w:szCs w:val="20"/>
+          <w:lang w:val="en-US"/>
+        </w:rPr>
+      </w:pPr>
+      <w:r>
+        <w:rPr>
+          <w:rFonts w:ascii="Courier New" w:hAnsi="Courier New" w:cs="Courier New"/>
+          <w:sz w:val="20"/>
+          <w:szCs w:val="20"/>
+          <w:lang w:val="en-US"/>
+        </w:rPr>
+        <w:t>0: side-by-side image</w:t>
+      </w:r>
+    </w:p>
+    <w:p>
+      <w:pPr>
+        <w:spacing w:after="0"/>
+        <w:rPr>
+          <w:rFonts w:ascii="Courier New" w:hAnsi="Courier New" w:cs="Courier New"/>
+          <w:sz w:val="20"/>
+          <w:szCs w:val="20"/>
+          <w:lang w:val="en-US"/>
+        </w:rPr>
+      </w:pPr>
+      <w:r>
+        <w:rPr>
+          <w:rFonts w:ascii="Courier New" w:hAnsi="Courier New" w:cs="Courier New"/>
+          <w:sz w:val="20"/>
+          <w:szCs w:val="20"/>
+          <w:lang w:val="en-US"/>
+        </w:rPr>
+        <w:t>1: above/below image</w:t>
+      </w:r>
+    </w:p>
+    <w:p>
+      <w:pPr>
+        <w:spacing w:after="0"/>
+        <w:rPr>
+          <w:rFonts w:ascii="Courier New" w:hAnsi="Courier New" w:cs="Courier New"/>
+          <w:sz w:val="20"/>
+          <w:szCs w:val="20"/>
+        </w:rPr>
+      </w:pPr>
+      <w:r>
+        <w:rPr>
+          <w:rFonts w:ascii="Courier New" w:hAnsi="Courier New" w:cs="Courier New"/>
+          <w:sz w:val="20"/>
+          <w:szCs w:val="20"/>
+        </w:rPr>
+        <w:t xml:space="preserve">-e: </w:t>
+      </w:r>
+      <w:proofErr w:type="spellStart"/>
+      <w:r>
+        <w:rPr>
+          <w:rFonts w:ascii="Courier New" w:hAnsi="Courier New" w:cs="Courier New"/>
+          <w:sz w:val="20"/>
+          <w:szCs w:val="20"/>
+        </w:rPr>
+        <w:t>encoding</w:t>
+      </w:r>
+      <w:proofErr w:type="spellEnd"/>
+    </w:p>
+    <w:p>
+      <w:pPr>
+        <w:spacing w:after="0"/>
+        <w:rPr>
+          <w:rFonts w:ascii="Courier New" w:hAnsi="Courier New" w:cs="Courier New"/>
+          <w:sz w:val="20"/>
+          <w:szCs w:val="20"/>
+        </w:rPr>
+      </w:pPr>
+      <w:r>
+        <w:rPr>
+          <w:rFonts w:ascii="Courier New" w:hAnsi="Courier New" w:cs="Courier New"/>
+          <w:sz w:val="20"/>
+          <w:szCs w:val="20"/>
+        </w:rPr>
+        <w:t xml:space="preserve">-d: </w:t>
+      </w:r>
+      <w:proofErr w:type="spellStart"/>
+      <w:r>
+        <w:rPr>
+          <w:rFonts w:ascii="Courier New" w:hAnsi="Courier New" w:cs="Courier New"/>
+          <w:sz w:val="20"/>
+          <w:szCs w:val="20"/>
+        </w:rPr>
+        <w:t>decoding</w:t>
+      </w:r>
+      <w:proofErr w:type="spellEnd"/>
+    </w:p>
+    <w:p/>
+    <w:p>
+      <w:r>
+        <w:lastRenderedPageBreak/>
+        <w:t>Resultados</w:t>
+      </w:r>
+    </w:p>
+    <w:p>
+      <w:pPr>
+        <w:rPr>
+          <w:rFonts w:ascii="Courier New" w:hAnsi="Courier New" w:cs="Courier New"/>
+          <w:sz w:val="20"/>
+          <w:szCs w:val="20"/>
+        </w:rPr>
+      </w:pPr>
+      <w:proofErr w:type="gramStart"/>
+      <w:r>
+        <w:rPr>
+          <w:rFonts w:ascii="Courier New" w:hAnsi="Courier New" w:cs="Courier New"/>
+          <w:sz w:val="20"/>
+          <w:szCs w:val="20"/>
+        </w:rPr>
+        <w:t>paleta</w:t>
+      </w:r>
+      <w:proofErr w:type="gramEnd"/>
+      <w:r>
+        <w:rPr>
+          <w:rFonts w:ascii="Courier New" w:hAnsi="Courier New" w:cs="Courier New"/>
+          <w:sz w:val="20"/>
+          <w:szCs w:val="20"/>
+        </w:rPr>
+        <w:t>-vetor hei02.bmp 0 –</w:t>
+      </w:r>
+      <w:r>
+        <w:rPr>
+          <w:rFonts w:ascii="Courier New" w:hAnsi="Courier New" w:cs="Courier New"/>
+          <w:sz w:val="20"/>
+          <w:szCs w:val="20"/>
+        </w:rPr>
+        <w:t>c</w:t>
+      </w:r>
+    </w:p>
+    <w:p>
+      <w:r>
+        <w:t>No processo de transformação anaglífica, é criado um arquivo chamado pixelData.dat que contém os valores dos pixels removidos na criação do anaglífico. Podemos dividir este arquivo em três partes. A primeira terça parte contém os dados do canal vermelho da imagem à esquerda, a segunda terça parte contém os dados do canal verde da imagem à direita e por fim, a terceira terça parte contém os dados do canal azul da imagem à direita. O arquivo pode ser lido e armazenado em um vetor, e para acessar cada parte basta acrescentar um offset do tamanho da resolução da imagem (largura*altura da imagem).</w:t>
+      </w:r>
+    </w:p>
+    <w:p>
+      <w:r>
+        <w:t>O tamanho do arquivo anaglífico foi de 1,48 MB (1.555.254 bytes) e o do arquivo pixelData.dat foi de 1,48MB (1.555.200 bytes)</w:t>
+      </w:r>
+      <w:r>
+        <w:t xml:space="preserve">. O arquivo original possui um tamanho de </w:t>
+      </w:r>
+      <w:r>
+        <w:t>2.96MB (3</w:t>
+      </w:r>
+      <w:r>
+        <w:t>.</w:t>
+      </w:r>
+      <w:r>
+        <w:t>110.456 bytes), o</w:t>
+      </w:r>
+      <w:r>
+        <w:t>u seja, obteve-se a redução de apenas 2bytes</w:t>
+      </w:r>
+      <w:r>
+        <w:t xml:space="preserve"> comparado ao arquivo original. Tal redução deve ser maior ao aplicarmos uma compressão </w:t>
+      </w:r>
+      <w:proofErr w:type="spellStart"/>
+      <w:r>
+        <w:rPr>
+          <w:i/>
+        </w:rPr>
+        <w:t>lossless</w:t>
+      </w:r>
+      <w:proofErr w:type="spellEnd"/>
+      <w:r>
+        <w:t xml:space="preserve"> em pixelData.dat</w:t>
+      </w:r>
+      <w:r>
+        <w:t xml:space="preserve">. Fizemos um teste zipando o arquivo pixelData.dat utilizando o programa </w:t>
+      </w:r>
+      <w:proofErr w:type="spellStart"/>
+      <w:proofErr w:type="gramStart"/>
+      <w:r>
+        <w:t>WinRAR</w:t>
+      </w:r>
+      <w:proofErr w:type="spellEnd"/>
+      <w:proofErr w:type="gramEnd"/>
+      <w:r>
+        <w:t xml:space="preserve">. O tamanho do arquivo ficou em 855KB (875.542 bytes), totalizando 2,31 MB (2.430.796 bytes) com a imagem anaglífica, resultando em 22% de compressão. Isso comprova que é possível obter uma taxa razoável de compressão aplicando algoritmos do tipo </w:t>
+      </w:r>
+      <w:proofErr w:type="spellStart"/>
+      <w:r>
+        <w:rPr>
+          <w:i/>
+        </w:rPr>
+        <w:t>lossless</w:t>
+      </w:r>
+      <w:proofErr w:type="spellEnd"/>
+      <w:r>
+        <w:t>.</w:t>
       </w:r>
       <w:bookmarkStart w:id="0" w:name="_GoBack"/>
       <w:bookmarkEnd w:id="0"/>
     </w:p>
-    <w:p/>
+    <w:p>
+      <w:pPr>
+        <w:rPr>
+          <w:rFonts w:ascii="Courier New" w:hAnsi="Courier New" w:cs="Courier New"/>
+          <w:sz w:val="20"/>
+          <w:szCs w:val="20"/>
+        </w:rPr>
+      </w:pPr>
+      <w:proofErr w:type="gramStart"/>
+      <w:r>
+        <w:rPr>
+          <w:rFonts w:ascii="Courier New" w:hAnsi="Courier New" w:cs="Courier New"/>
+          <w:sz w:val="20"/>
+          <w:szCs w:val="20"/>
+        </w:rPr>
+        <w:t>paleta</w:t>
+      </w:r>
+      <w:proofErr w:type="gramEnd"/>
+      <w:r>
+        <w:rPr>
+          <w:rFonts w:ascii="Courier New" w:hAnsi="Courier New" w:cs="Courier New"/>
+          <w:sz w:val="20"/>
+          <w:szCs w:val="20"/>
+        </w:rPr>
+        <w:t>-vetor anaglyph.bmp 0 -d</w:t>
+      </w:r>
+    </w:p>
+    <w:p>
+      <w:r>
+        <w:t>O resultado da reversão do método gerou novamente o par estéreo com sucesso, n</w:t>
+      </w:r>
+      <w:r>
+        <w:rPr>
+          <w:noProof/>
+          <w:lang w:eastAsia="pt-BR"/>
+        </w:rPr>
+        <w:t>enhum defeito encontrado. Um teste melhor é verificar o PSNR.</w:t>
+      </w:r>
+    </w:p>
+    <w:p>
+      <w:r>
+        <w:t>Para assegurar o resultado positivo da reversão, o par estéreo obtido foi novamente submetido ao programa para a formação da imagem anaglífica. O resultado foi satisfatório, gerando uma imagem anaglífica com sensação de profundidade.</w:t>
+      </w:r>
+    </w:p>
     <w:sectPr>
       <w:pgSz w:w="11906" w:h="16838"/>
       <w:pgMar w:top="1417" w:right="1701" w:bottom="1417" w:left="1701" w:header="708" w:footer="708" w:gutter="0"/>

</xml_diff>

<commit_message>
Mestrado - redimensionamento da imagem de teste do programa de conversão anaglífica utilizando paleta de cores - resultados obtidos no cálculo do PSNR das imagens resultantes do processo.
</commit_message>
<xml_diff>
--- a/4-OpenCV/paleta-de-cores/Estratégia utilizando paleta de cores.docx
+++ b/4-OpenCV/paleta-de-cores/Estratégia utilizando paleta de cores.docx
@@ -758,52 +758,369 @@
       <w:r>
         <w:t>.</w:t>
       </w:r>
+    </w:p>
+    <w:p>
+      <w:pPr>
+        <w:rPr>
+          <w:rFonts w:ascii="Courier New" w:hAnsi="Courier New" w:cs="Courier New"/>
+          <w:sz w:val="20"/>
+          <w:szCs w:val="20"/>
+        </w:rPr>
+      </w:pPr>
+      <w:proofErr w:type="gramStart"/>
+      <w:r>
+        <w:rPr>
+          <w:rFonts w:ascii="Courier New" w:hAnsi="Courier New" w:cs="Courier New"/>
+          <w:sz w:val="20"/>
+          <w:szCs w:val="20"/>
+        </w:rPr>
+        <w:t>paleta</w:t>
+      </w:r>
+      <w:proofErr w:type="gramEnd"/>
+      <w:r>
+        <w:rPr>
+          <w:rFonts w:ascii="Courier New" w:hAnsi="Courier New" w:cs="Courier New"/>
+          <w:sz w:val="20"/>
+          <w:szCs w:val="20"/>
+        </w:rPr>
+        <w:t>-vetor anaglyph.bmp 0 -d</w:t>
+      </w:r>
+    </w:p>
+    <w:p>
+      <w:r>
+        <w:t>O resultado da reversão do método gerou novamente o par estéreo com sucesso, n</w:t>
+      </w:r>
+      <w:r>
+        <w:rPr>
+          <w:noProof/>
+          <w:lang w:eastAsia="pt-BR"/>
+        </w:rPr>
+        <w:t>enhum defeito encontrado. Um teste melhor é verificar o PSNR.</w:t>
+      </w:r>
+    </w:p>
+    <w:p>
+      <w:r>
+        <w:t>Para assegurar o resultado positivo da reversão, o par estéreo obtido foi novamente submetido ao programa para a formação da imagem anaglífica. O resultado foi satisfatório, gerando uma imagem anaglífica com sensação de profundidade.</w:t>
+      </w:r>
+    </w:p>
+    <w:p>
+      <w:pPr>
+        <w:pStyle w:val="Ttulo1"/>
+      </w:pPr>
+      <w:proofErr w:type="gramStart"/>
+      <w:r>
+        <w:t>3</w:t>
+      </w:r>
+      <w:proofErr w:type="gramEnd"/>
+      <w:r>
+        <w:t>) Cálculo do PSNR para a abordagem utilizando vetores</w:t>
+      </w:r>
+    </w:p>
+    <w:p/>
+    <w:p>
+      <w:r>
+        <w:t>O que é o PSNR?</w:t>
+      </w:r>
+    </w:p>
+    <w:p>
+      <w:proofErr w:type="spellStart"/>
+      <w:r>
+        <w:t>Peak-to-peak</w:t>
+      </w:r>
+      <w:proofErr w:type="spellEnd"/>
+      <w:r>
+        <w:t xml:space="preserve"> </w:t>
+      </w:r>
+      <w:proofErr w:type="spellStart"/>
+      <w:r>
+        <w:t>signal-to-noise</w:t>
+      </w:r>
+      <w:proofErr w:type="spellEnd"/>
+      <w:r>
+        <w:t xml:space="preserve"> </w:t>
+      </w:r>
+      <w:proofErr w:type="spellStart"/>
+      <w:r>
+        <w:t>ratio</w:t>
+      </w:r>
+      <w:proofErr w:type="spellEnd"/>
+      <w:r>
+        <w:t>, é uma métrica medida em decib</w:t>
+      </w:r>
+      <w:r>
+        <w:t>éis que relaciona a quantidade de ruído introduzida em uma imagem ou um vídeo (sequência de imagens) após um processo de</w:t>
+      </w:r>
+      <w:r>
+        <w:t xml:space="preserve"> compressão com perdas, ou seja, mede quão semelhante ficou a imagem após a compressão. Quanto maior o PSNR, maior a semelhança (ou menor a diferença)</w:t>
+      </w:r>
+      <w:r>
+        <w:t>, sendo 100 o valor para imagens iguais</w:t>
+      </w:r>
+      <w:r>
+        <w:t>.</w:t>
+      </w:r>
+      <w:r>
+        <w:t xml:space="preserve"> O cálculo do PSNR é bom tanto para saber o quanto de ruído estamos inserindo na imagem com a nossa técnica quanto para compararmos esta com outras técnicas disponíveis.</w:t>
+      </w:r>
+    </w:p>
+    <w:p>
+      <w:r>
+        <w:t xml:space="preserve">Iremos utilizar o software desenvolvido pela MSU </w:t>
+      </w:r>
+      <w:proofErr w:type="spellStart"/>
+      <w:r>
+        <w:t>Graphics</w:t>
+      </w:r>
+      <w:proofErr w:type="spellEnd"/>
+      <w:r>
+        <w:t xml:space="preserve"> &amp; Media </w:t>
+      </w:r>
+      <w:proofErr w:type="spellStart"/>
+      <w:r>
+        <w:t>Lab</w:t>
+      </w:r>
+      <w:proofErr w:type="spellEnd"/>
+      <w:r>
+        <w:t xml:space="preserve"> </w:t>
+      </w:r>
+      <w:r>
+        <w:t>(</w:t>
+      </w:r>
+      <w:proofErr w:type="spellStart"/>
+      <w:r>
+        <w:t>Video</w:t>
+      </w:r>
+      <w:proofErr w:type="spellEnd"/>
+      <w:r>
+        <w:t xml:space="preserve"> </w:t>
+      </w:r>
+      <w:proofErr w:type="spellStart"/>
+      <w:r>
+        <w:t>Group</w:t>
+      </w:r>
+      <w:proofErr w:type="spellEnd"/>
+      <w:r>
+        <w:t>)</w:t>
+      </w:r>
+      <w:r>
+        <w:t>, chamado MSU VQMT (</w:t>
+      </w:r>
+      <w:proofErr w:type="spellStart"/>
+      <w:r>
+        <w:t>Video</w:t>
+      </w:r>
+      <w:proofErr w:type="spellEnd"/>
+      <w:r>
+        <w:t xml:space="preserve"> </w:t>
+      </w:r>
+      <w:proofErr w:type="spellStart"/>
+      <w:r>
+        <w:t>Quality</w:t>
+      </w:r>
+      <w:proofErr w:type="spellEnd"/>
+      <w:r>
+        <w:t xml:space="preserve"> </w:t>
+      </w:r>
+      <w:proofErr w:type="spellStart"/>
+      <w:r>
+        <w:t>Measurement</w:t>
+      </w:r>
+      <w:proofErr w:type="spellEnd"/>
+      <w:r>
+        <w:t xml:space="preserve"> Tool)</w:t>
+      </w:r>
+      <w:r>
+        <w:t>, que oferece diversas métricas envolvendo imagens e vídeos. Em sua</w:t>
+      </w:r>
+      <w:r>
+        <w:t xml:space="preserve"> versão </w:t>
+      </w:r>
+      <w:proofErr w:type="spellStart"/>
+      <w:r>
+        <w:t>free</w:t>
+      </w:r>
+      <w:proofErr w:type="spellEnd"/>
+      <w:r>
+        <w:t>,</w:t>
+      </w:r>
+      <w:r>
+        <w:t xml:space="preserve"> possibilita o cálculo do PSNR conforme desejamos.</w:t>
+      </w:r>
+    </w:p>
+    <w:p>
+      <w:r>
+        <w:lastRenderedPageBreak/>
+        <w:t xml:space="preserve">Na instalação, ele pode pedir para fazer downloads adicionais de plug-ins e </w:t>
+      </w:r>
+      <w:proofErr w:type="spellStart"/>
+      <w:r>
+        <w:t>codecs</w:t>
+      </w:r>
+      <w:proofErr w:type="spellEnd"/>
+      <w:r>
+        <w:t xml:space="preserve"> de vídeo. Eu instalei todos.</w:t>
+      </w:r>
+    </w:p>
+    <w:p>
+      <w:r>
+        <w:t xml:space="preserve">Um problema é que o software na versão </w:t>
+      </w:r>
+      <w:proofErr w:type="spellStart"/>
+      <w:r>
+        <w:t>free</w:t>
+      </w:r>
+      <w:proofErr w:type="spellEnd"/>
+      <w:r>
+        <w:t xml:space="preserve"> não permite análise de imagens e vídeos com resoluções maiores do que 1280x720px. Dessa forma, a imagem original foi redimensionada para 1244x340px e rodamos novamente nosso programa.</w:t>
+      </w:r>
+    </w:p>
+    <w:p>
+      <w:r>
+        <w:t>Os testes foram feitos em três etapas, para se analisar o PSNR por canal. Ou seja, foi calculado o PSNR das imagens para o canal vermelho, depois para o canal verde e por fim, para o canal azul.</w:t>
+      </w:r>
+    </w:p>
+    <w:p>
+      <w:r>
+        <w:t>Resultados:</w:t>
+      </w:r>
+    </w:p>
+    <w:p>
+      <w:r>
+        <w:t>O PSNR</w:t>
+      </w:r>
+      <w:r>
+        <w:t xml:space="preserve"> para todos os canais obteve a média de </w:t>
+      </w:r>
+      <w:proofErr w:type="gramStart"/>
+      <w:r>
+        <w:t>100dB</w:t>
+      </w:r>
+      <w:proofErr w:type="gramEnd"/>
+      <w:r>
+        <w:t>, ou seja, as imagens são semelhantes.</w:t>
+      </w:r>
+      <w:r>
+        <w:t xml:space="preserve"> O mesmo se deu na comparação do anaglífico criado com a imagem original e o anaglífico criado com a imagem originada na reversão do método.</w:t>
+      </w:r>
+    </w:p>
+    <w:p>
+      <w:r>
+        <w:t xml:space="preserve">O software gera dois arquivos por teste, </w:t>
+      </w:r>
+      <w:proofErr w:type="gramStart"/>
+      <w:r>
+        <w:t>um .</w:t>
+      </w:r>
+      <w:proofErr w:type="gramEnd"/>
+      <w:r>
+        <w:t>CSV que contém informações sobre a métrica utilizada, as imagens analisadas e a média do PSNR. O outro arquivo é uma imagem contendo as diferenças entre as duas imagens utilizadas.</w:t>
+      </w:r>
+    </w:p>
+    <w:p>
+      <w:r>
+        <w:t xml:space="preserve">Os resultados podem ser vistos em: </w:t>
+      </w:r>
+    </w:p>
+    <w:p>
+      <w:pPr>
+        <w:spacing w:after="0"/>
+      </w:pPr>
+      <w:proofErr w:type="gramStart"/>
+      <w:r>
+        <w:t>psnr_rrgb_hei02</w:t>
+      </w:r>
+      <w:proofErr w:type="gramEnd"/>
+      <w:r>
+        <w:t>-1244x350_Par_Estereo.csv</w:t>
+      </w:r>
+    </w:p>
+    <w:p>
+      <w:pPr>
+        <w:spacing w:after="0"/>
+      </w:pPr>
+      <w:proofErr w:type="gramStart"/>
+      <w:r>
+        <w:t>psnr_grgb_hei02</w:t>
+      </w:r>
+      <w:proofErr w:type="gramEnd"/>
+      <w:r>
+        <w:t>-1244x350_Par_Estereo.csv</w:t>
+      </w:r>
+    </w:p>
+    <w:p>
+      <w:pPr>
+        <w:spacing w:after="0"/>
+      </w:pPr>
+      <w:proofErr w:type="gramStart"/>
+      <w:r>
+        <w:t>psnr_brgb_hei02</w:t>
+      </w:r>
+      <w:proofErr w:type="gramEnd"/>
+      <w:r>
+        <w:t>-1244x350_Par_Estereo.csv</w:t>
+      </w:r>
+    </w:p>
+    <w:p>
+      <w:pPr>
+        <w:spacing w:after="0"/>
+      </w:pPr>
+      <w:proofErr w:type="gramStart"/>
+      <w:r>
+        <w:t>psnr_brgb_anaglyph</w:t>
+      </w:r>
+      <w:proofErr w:type="gramEnd"/>
+      <w:r>
+        <w:t>-original_anaglyph-Par-Estereo.csv</w:t>
+      </w:r>
+    </w:p>
+    <w:p>
+      <w:pPr>
+        <w:spacing w:after="0"/>
+      </w:pPr>
+      <w:proofErr w:type="gramStart"/>
+      <w:r>
+        <w:t>psnr_rrgb_hei02</w:t>
+      </w:r>
+      <w:proofErr w:type="gramEnd"/>
+      <w:r>
+        <w:t>-1244x350_Par_Estereo.bmp</w:t>
+      </w:r>
+    </w:p>
+    <w:p>
+      <w:pPr>
+        <w:spacing w:after="0"/>
+      </w:pPr>
+      <w:proofErr w:type="gramStart"/>
+      <w:r>
+        <w:t>psnr_grgb_hei02</w:t>
+      </w:r>
+      <w:proofErr w:type="gramEnd"/>
+      <w:r>
+        <w:t>-1244x350_Par_Estereo.bmp</w:t>
+      </w:r>
+    </w:p>
+    <w:p>
+      <w:pPr>
+        <w:spacing w:after="0"/>
+      </w:pPr>
+      <w:proofErr w:type="gramStart"/>
+      <w:r>
+        <w:t>psnr_brgb_hei02</w:t>
+      </w:r>
+      <w:proofErr w:type="gramEnd"/>
+      <w:r>
+        <w:t>-1244x350_Par_Estereo.bmp</w:t>
+      </w:r>
+    </w:p>
+    <w:p>
+      <w:pPr>
+        <w:spacing w:after="0"/>
+      </w:pPr>
+      <w:r>
+        <w:t>psnr_brgb_anaglyph-original_anaglyph-Par-Estereo.bmp</w:t>
+      </w:r>
       <w:bookmarkStart w:id="0" w:name="_GoBack"/>
       <w:bookmarkEnd w:id="0"/>
-    </w:p>
-    <w:p>
-      <w:pPr>
-        <w:rPr>
-          <w:rFonts w:ascii="Courier New" w:hAnsi="Courier New" w:cs="Courier New"/>
-          <w:sz w:val="20"/>
-          <w:szCs w:val="20"/>
-        </w:rPr>
-      </w:pPr>
-      <w:proofErr w:type="gramStart"/>
-      <w:r>
-        <w:rPr>
-          <w:rFonts w:ascii="Courier New" w:hAnsi="Courier New" w:cs="Courier New"/>
-          <w:sz w:val="20"/>
-          <w:szCs w:val="20"/>
-        </w:rPr>
-        <w:t>paleta</w:t>
-      </w:r>
-      <w:proofErr w:type="gramEnd"/>
-      <w:r>
-        <w:rPr>
-          <w:rFonts w:ascii="Courier New" w:hAnsi="Courier New" w:cs="Courier New"/>
-          <w:sz w:val="20"/>
-          <w:szCs w:val="20"/>
-        </w:rPr>
-        <w:t>-vetor anaglyph.bmp 0 -d</w:t>
-      </w:r>
-    </w:p>
-    <w:p>
-      <w:r>
-        <w:t>O resultado da reversão do método gerou novamente o par estéreo com sucesso, n</w:t>
-      </w:r>
-      <w:r>
-        <w:rPr>
-          <w:noProof/>
-          <w:lang w:eastAsia="pt-BR"/>
-        </w:rPr>
-        <w:t>enhum defeito encontrado. Um teste melhor é verificar o PSNR.</w:t>
-      </w:r>
-    </w:p>
-    <w:p>
-      <w:r>
-        <w:t>Para assegurar o resultado positivo da reversão, o par estéreo obtido foi novamente submetido ao programa para a formação da imagem anaglífica. O resultado foi satisfatório, gerando uma imagem anaglífica com sensação de profundidade.</w:t>
-      </w:r>
     </w:p>
     <w:sectPr>
       <w:pgSz w:w="11906" w:h="16838"/>

</xml_diff>

<commit_message>
Mestrado - criação de novo programa de conversão anaglífica usando verde-magenta e YUV - artigo com FAQ sobre cores - imagem explicando subsampling
</commit_message>
<xml_diff>
--- a/4-OpenCV/paleta-de-cores/Estratégia utilizando paleta de cores.docx
+++ b/4-OpenCV/paleta-de-cores/Estratégia utilizando paleta de cores.docx
@@ -805,7 +805,7 @@
     </w:p>
     <w:p>
       <w:pPr>
-        <w:pStyle w:val="Ttulo1"/>
+        <w:pStyle w:val="Ttulo2"/>
       </w:pPr>
       <w:proofErr w:type="gramStart"/>
       <w:r>
@@ -1116,11 +1116,129 @@
       <w:pPr>
         <w:spacing w:after="0"/>
       </w:pPr>
-      <w:r>
-        <w:t>psnr_brgb_anaglyph-original_anaglyph-Par-Estereo.bmp</w:t>
+      <w:proofErr w:type="gramStart"/>
+      <w:r>
+        <w:t>psnr_brgb_anaglyph</w:t>
+      </w:r>
+      <w:proofErr w:type="gramEnd"/>
+      <w:r>
+        <w:t>-original_anaglyph-Par-Estereo.bmp</w:t>
+      </w:r>
+    </w:p>
+    <w:p>
+      <w:pPr>
+        <w:spacing w:after="0"/>
+      </w:pPr>
+    </w:p>
+    <w:p>
+      <w:pPr>
+        <w:pStyle w:val="Ttulo2"/>
+      </w:pPr>
+      <w:r>
+        <w:t xml:space="preserve">4 - Transformação </w:t>
+      </w:r>
+      <w:r>
+        <w:t xml:space="preserve">anaglífica verde/magenta utilizando </w:t>
+      </w:r>
+      <w:r>
+        <w:t xml:space="preserve">modelo de cores YUV com </w:t>
+      </w:r>
+      <w:r>
+        <w:t xml:space="preserve">amostragem de cor </w:t>
+      </w:r>
+      <w:proofErr w:type="gramStart"/>
+      <w:r>
+        <w:t>4:2:</w:t>
+      </w:r>
+      <w:proofErr w:type="gramEnd"/>
+      <w:r>
+        <w:t>2</w:t>
+      </w:r>
+    </w:p>
+    <w:p>
+      <w:pPr>
+        <w:spacing w:after="0"/>
+      </w:pPr>
+    </w:p>
+    <w:p>
+      <w:pPr>
+        <w:spacing w:after="0"/>
+      </w:pPr>
+      <w:r>
+        <w:t>Ao final do processo de conversão anaglífica, podemos trabalhar um pouco mais com a imagem para obter um pouco mais de compressão. Para isso, iremos converter a imagem anaglífica do espaço de cores RGB para YUV. Se</w:t>
+      </w:r>
+      <w:r>
+        <w:t xml:space="preserve">ndo assim, poderemos aplicar uma </w:t>
+      </w:r>
+      <w:r>
+        <w:t>amostragem de cor</w:t>
+      </w:r>
+      <w:r>
+        <w:t xml:space="preserve"> (</w:t>
+      </w:r>
+      <w:proofErr w:type="spellStart"/>
+      <w:r>
+        <w:rPr>
+          <w:i/>
+        </w:rPr>
+        <w:t>subsampling</w:t>
+      </w:r>
+      <w:proofErr w:type="spellEnd"/>
+      <w:r>
+        <w:t>)</w:t>
+      </w:r>
+      <w:r>
+        <w:t xml:space="preserve"> </w:t>
+      </w:r>
+      <w:proofErr w:type="gramStart"/>
+      <w:r>
+        <w:t>4:2:</w:t>
+      </w:r>
+      <w:proofErr w:type="gramEnd"/>
+      <w:r>
+        <w:t xml:space="preserve">2 </w:t>
+      </w:r>
+      <w:r>
+        <w:t>de modo a remover um pouco da informação de cor, promovendo compressão (</w:t>
+      </w:r>
+      <w:proofErr w:type="spellStart"/>
+      <w:r>
+        <w:t>lossy</w:t>
+      </w:r>
+      <w:proofErr w:type="spellEnd"/>
+      <w:r>
+        <w:t xml:space="preserve">). </w:t>
+      </w:r>
+      <w:r>
+        <w:t xml:space="preserve">A amostragem </w:t>
+      </w:r>
+      <w:proofErr w:type="gramStart"/>
+      <w:r>
+        <w:t>4:2:</w:t>
+      </w:r>
+      <w:proofErr w:type="gramEnd"/>
+      <w:r>
+        <w:t xml:space="preserve">2 faz com que, para cada 4 pixels de </w:t>
+      </w:r>
+      <w:proofErr w:type="spellStart"/>
+      <w:r>
+        <w:t>luminância</w:t>
+      </w:r>
+      <w:proofErr w:type="spellEnd"/>
+      <w:r>
+        <w:t xml:space="preserve"> (Y), tenhamos apenas 2 de U e 2 de V, reduzindo pela metade as cores. </w:t>
+      </w:r>
+      <w:r>
+        <w:t>Iremos novamente aplicar o PSNR para verificar se o nível de ruído inserido é aceitável e se a percepção de profundidade não se perde.</w:t>
+      </w:r>
+      <w:r>
+        <w:t xml:space="preserve"> Iremos utilizar a transformação anaglífica verde/magenta, pois esta nos artigos do Léo se mostraram melhores na vi</w:t>
       </w:r>
       <w:bookmarkStart w:id="0" w:name="_GoBack"/>
       <w:bookmarkEnd w:id="0"/>
+      <w:r>
+        <w:t>sualização.</w:t>
+      </w:r>
     </w:p>
     <w:sectPr>
       <w:pgSz w:w="11906" w:h="16838"/>

</xml_diff>

<commit_message>
Mestrado - modificação do conversor utilizando signed e unsigned char para a conversão YUV RGB - resultados do PSNR
</commit_message>
<xml_diff>
--- a/4-OpenCV/paleta-de-cores/Estratégia utilizando paleta de cores.docx
+++ b/4-OpenCV/paleta-de-cores/Estratégia utilizando paleta de cores.docx
@@ -21,13 +21,8 @@
       <w:pPr>
         <w:pStyle w:val="Ttulo2"/>
       </w:pPr>
-      <w:proofErr w:type="gramStart"/>
-      <w:r>
-        <w:t>1</w:t>
-      </w:r>
-      <w:proofErr w:type="gramEnd"/>
-      <w:r>
-        <w:t>) Abordagem utilizando uma imagem auxiliar</w:t>
+      <w:r>
+        <w:t>1) Abordagem utilizando uma imagem auxiliar</w:t>
       </w:r>
     </w:p>
     <w:p>
@@ -51,21 +46,12 @@
           <w:sz w:val="20"/>
         </w:rPr>
       </w:pPr>
-      <w:proofErr w:type="gramStart"/>
-      <w:r>
-        <w:rPr>
-          <w:rFonts w:ascii="Courier New" w:hAnsi="Courier New" w:cs="Courier New"/>
-          <w:sz w:val="20"/>
-        </w:rPr>
-        <w:t>paleta</w:t>
-      </w:r>
-      <w:proofErr w:type="gramEnd"/>
-      <w:r>
-        <w:rPr>
-          <w:rFonts w:ascii="Courier New" w:hAnsi="Courier New" w:cs="Courier New"/>
-          <w:sz w:val="20"/>
-        </w:rPr>
-        <w:t>-imagem &lt;image.bmp&gt; {O | 1} {-e | [-d &lt;auxiliary_image.bmp&gt;]}</w:t>
+      <w:r>
+        <w:rPr>
+          <w:rFonts w:ascii="Courier New" w:hAnsi="Courier New" w:cs="Courier New"/>
+          <w:sz w:val="20"/>
+        </w:rPr>
+        <w:t>paleta-imagem &lt;image.bmp&gt; {O | 1} {-e | [-d &lt;auxiliary_image.bmp&gt;]}</w:t>
       </w:r>
     </w:p>
     <w:p>
@@ -123,45 +109,25 @@
           <w:sz w:val="20"/>
           <w:szCs w:val="20"/>
         </w:rPr>
-        <w:t xml:space="preserve">-e: </w:t>
-      </w:r>
-      <w:proofErr w:type="spellStart"/>
-      <w:r>
-        <w:rPr>
-          <w:rFonts w:ascii="Courier New" w:hAnsi="Courier New" w:cs="Courier New"/>
-          <w:sz w:val="20"/>
-          <w:szCs w:val="20"/>
-        </w:rPr>
-        <w:t>encoding</w:t>
-      </w:r>
-      <w:proofErr w:type="spellEnd"/>
-    </w:p>
-    <w:p>
-      <w:pPr>
-        <w:rPr>
-          <w:rFonts w:ascii="Courier New" w:hAnsi="Courier New" w:cs="Courier New"/>
-          <w:sz w:val="20"/>
-          <w:szCs w:val="20"/>
-        </w:rPr>
-      </w:pPr>
-      <w:r>
-        <w:rPr>
-          <w:rFonts w:ascii="Courier New" w:hAnsi="Courier New" w:cs="Courier New"/>
-          <w:sz w:val="20"/>
-          <w:szCs w:val="20"/>
-        </w:rPr>
-        <w:t xml:space="preserve">-d: </w:t>
-      </w:r>
-      <w:proofErr w:type="spellStart"/>
-      <w:r>
-        <w:rPr>
-          <w:rFonts w:ascii="Courier New" w:hAnsi="Courier New" w:cs="Courier New"/>
-          <w:sz w:val="20"/>
-          <w:szCs w:val="20"/>
-        </w:rPr>
-        <w:t>decoding</w:t>
-      </w:r>
-      <w:proofErr w:type="spellEnd"/>
+        <w:t>-e: encoding</w:t>
+      </w:r>
+    </w:p>
+    <w:p>
+      <w:pPr>
+        <w:rPr>
+          <w:rFonts w:ascii="Courier New" w:hAnsi="Courier New" w:cs="Courier New"/>
+          <w:sz w:val="20"/>
+          <w:szCs w:val="20"/>
+        </w:rPr>
+      </w:pPr>
+      <w:r>
+        <w:rPr>
+          <w:rFonts w:ascii="Courier New" w:hAnsi="Courier New" w:cs="Courier New"/>
+          <w:sz w:val="20"/>
+          <w:szCs w:val="20"/>
+        </w:rPr>
+        <w:t>-d: decoding</w:t>
+      </w:r>
     </w:p>
     <w:p/>
     <w:p>
@@ -248,36 +214,18 @@
           <w:szCs w:val="20"/>
         </w:rPr>
       </w:pPr>
-      <w:proofErr w:type="gramStart"/>
-      <w:r>
-        <w:rPr>
-          <w:rFonts w:ascii="Courier New" w:hAnsi="Courier New" w:cs="Courier New"/>
-          <w:sz w:val="20"/>
-          <w:szCs w:val="20"/>
-        </w:rPr>
-        <w:t>paleta</w:t>
-      </w:r>
-      <w:proofErr w:type="gramEnd"/>
-      <w:r>
-        <w:rPr>
-          <w:rFonts w:ascii="Courier New" w:hAnsi="Courier New" w:cs="Courier New"/>
-          <w:sz w:val="20"/>
-          <w:szCs w:val="20"/>
-        </w:rPr>
-        <w:t>-imagem hei02.bmp 0 -e</w:t>
-      </w:r>
-    </w:p>
-    <w:p>
-      <w:r>
-        <w:t xml:space="preserve">Usando a imagem hei02.bmp, </w:t>
-      </w:r>
-      <w:proofErr w:type="spellStart"/>
-      <w:r>
-        <w:t>side-by-side</w:t>
-      </w:r>
-      <w:proofErr w:type="spellEnd"/>
-      <w:r>
-        <w:t xml:space="preserve">, de dimensão 1920x540 pixels, com 2,96MB (3.112.960 bytes em disco), </w:t>
+      <w:r>
+        <w:rPr>
+          <w:rFonts w:ascii="Courier New" w:hAnsi="Courier New" w:cs="Courier New"/>
+          <w:sz w:val="20"/>
+          <w:szCs w:val="20"/>
+        </w:rPr>
+        <w:t>paleta-imagem hei02.bmp 0 -e</w:t>
+      </w:r>
+    </w:p>
+    <w:p>
+      <w:r>
+        <w:t xml:space="preserve">Usando a imagem hei02.bmp, side-by-side, de dimensão 1920x540 pixels, com 2,96MB (3.112.960 bytes em disco), </w:t>
       </w:r>
       <w:r>
         <w:t>obteve-se</w:t>
@@ -411,68 +359,24 @@
         <w:t xml:space="preserve"> </w:t>
       </w:r>
       <w:r>
-        <w:t xml:space="preserve">Com isso, comprovamos que é possível fazer o processo reverso de uma imagem anaglífica. Resta agora estudarmos métodos para que a transformação anaglífica </w:t>
-      </w:r>
-      <w:proofErr w:type="gramStart"/>
-      <w:r>
-        <w:t>utilizando</w:t>
-      </w:r>
-      <w:proofErr w:type="gramEnd"/>
-      <w:r>
-        <w:t xml:space="preserve"> um arquivo auxiliar seja feita com compressão.</w:t>
+        <w:t>Com isso, comprovamos que é possível fazer o processo reverso de uma imagem anaglífica. Resta agora estudarmos métodos para que a transformação anaglífica utilizando um arquivo auxiliar seja feita com compressão.</w:t>
       </w:r>
     </w:p>
     <w:p>
       <w:pPr>
         <w:pStyle w:val="Ttulo2"/>
       </w:pPr>
-      <w:proofErr w:type="gramStart"/>
-      <w:r>
-        <w:t>2</w:t>
-      </w:r>
-      <w:proofErr w:type="gramEnd"/>
-      <w:r>
-        <w:t>) Abordagem utilizando vetores</w:t>
-      </w:r>
-    </w:p>
-    <w:p>
-      <w:r>
-        <w:t xml:space="preserve">A criação de uma imagem auxiliar, abordagem utilizada em </w:t>
-      </w:r>
-      <w:proofErr w:type="gramStart"/>
-      <w:r>
-        <w:t>1</w:t>
-      </w:r>
-      <w:proofErr w:type="gramEnd"/>
-      <w:r>
-        <w:t>, carrega dados que não nos interessam, como o cabeçalho da imagem</w:t>
-      </w:r>
-      <w:r>
-        <w:t xml:space="preserve">. O realmente necessário é o que está disponível no campo </w:t>
-      </w:r>
-      <w:proofErr w:type="spellStart"/>
-      <w:proofErr w:type="gramStart"/>
-      <w:r>
-        <w:t>imageData</w:t>
-      </w:r>
-      <w:proofErr w:type="spellEnd"/>
-      <w:proofErr w:type="gramEnd"/>
-      <w:r>
-        <w:t xml:space="preserve"> da estrutura </w:t>
-      </w:r>
-      <w:proofErr w:type="spellStart"/>
-      <w:r>
-        <w:t>IplImage</w:t>
-      </w:r>
-      <w:proofErr w:type="spellEnd"/>
-      <w:r>
-        <w:t xml:space="preserve"> utilizada no </w:t>
-      </w:r>
-      <w:proofErr w:type="spellStart"/>
-      <w:r>
-        <w:t>OpenCV</w:t>
-      </w:r>
-      <w:proofErr w:type="spellEnd"/>
+      <w:r>
+        <w:t>2) Abordagem utilizando vetores</w:t>
+      </w:r>
+    </w:p>
+    <w:p>
+      <w:r>
+        <w:t>A criação de uma imagem auxiliar, abordagem utilizada em 1, carrega dados que não nos interessam, como o cabeçalho da imagem</w:t>
+      </w:r>
+      <w:r>
+        <w:t>. O realmente necessário é o que está disponível no campo imageData da estrutura IplImage utilizada no OpenCV</w:t>
+      </w:r>
       <w:r>
         <w:t xml:space="preserve">. Desta forma, uma segunda abordagem é utilizar </w:t>
       </w:r>
@@ -494,14 +398,12 @@
       <w:r>
         <w:t xml:space="preserve"> passar por algum algoritmo de compressão </w:t>
       </w:r>
-      <w:proofErr w:type="spellStart"/>
       <w:r>
         <w:rPr>
           <w:i/>
         </w:rPr>
         <w:t>lossless</w:t>
       </w:r>
-      <w:proofErr w:type="spellEnd"/>
       <w:r>
         <w:t>.</w:t>
       </w:r>
@@ -523,23 +425,13 @@
           <w:szCs w:val="20"/>
         </w:rPr>
       </w:pPr>
-      <w:proofErr w:type="gramStart"/>
-      <w:r>
-        <w:rPr>
-          <w:rFonts w:ascii="Courier New" w:hAnsi="Courier New" w:cs="Courier New"/>
-          <w:sz w:val="20"/>
-          <w:szCs w:val="20"/>
-        </w:rPr>
-        <w:t>paleta</w:t>
-      </w:r>
-      <w:proofErr w:type="gramEnd"/>
-      <w:r>
-        <w:rPr>
-          <w:rFonts w:ascii="Courier New" w:hAnsi="Courier New" w:cs="Courier New"/>
-          <w:sz w:val="20"/>
-          <w:szCs w:val="20"/>
-        </w:rPr>
-        <w:t xml:space="preserve">-vetor &lt;image.bmp&gt; {O | 1} {-e | </w:t>
+      <w:r>
+        <w:rPr>
+          <w:rFonts w:ascii="Courier New" w:hAnsi="Courier New" w:cs="Courier New"/>
+          <w:sz w:val="20"/>
+          <w:szCs w:val="20"/>
+        </w:rPr>
+        <w:t xml:space="preserve">paleta-vetor &lt;image.bmp&gt; {O | 1} {-e | </w:t>
       </w:r>
       <w:r>
         <w:rPr>
@@ -613,18 +505,8 @@
           <w:sz w:val="20"/>
           <w:szCs w:val="20"/>
         </w:rPr>
-        <w:t xml:space="preserve">-e: </w:t>
-      </w:r>
-      <w:proofErr w:type="spellStart"/>
-      <w:r>
-        <w:rPr>
-          <w:rFonts w:ascii="Courier New" w:hAnsi="Courier New" w:cs="Courier New"/>
-          <w:sz w:val="20"/>
-          <w:szCs w:val="20"/>
-        </w:rPr>
-        <w:t>encoding</w:t>
-      </w:r>
-      <w:proofErr w:type="spellEnd"/>
+        <w:t>-e: encoding</w:t>
+      </w:r>
     </w:p>
     <w:p>
       <w:pPr>
@@ -641,18 +523,8 @@
           <w:sz w:val="20"/>
           <w:szCs w:val="20"/>
         </w:rPr>
-        <w:t xml:space="preserve">-d: </w:t>
-      </w:r>
-      <w:proofErr w:type="spellStart"/>
-      <w:r>
-        <w:rPr>
-          <w:rFonts w:ascii="Courier New" w:hAnsi="Courier New" w:cs="Courier New"/>
-          <w:sz w:val="20"/>
-          <w:szCs w:val="20"/>
-        </w:rPr>
-        <w:t>decoding</w:t>
-      </w:r>
-      <w:proofErr w:type="spellEnd"/>
+        <w:t>-d: decoding</w:t>
+      </w:r>
     </w:p>
     <w:p/>
     <w:p>
@@ -669,23 +541,13 @@
           <w:szCs w:val="20"/>
         </w:rPr>
       </w:pPr>
-      <w:proofErr w:type="gramStart"/>
-      <w:r>
-        <w:rPr>
-          <w:rFonts w:ascii="Courier New" w:hAnsi="Courier New" w:cs="Courier New"/>
-          <w:sz w:val="20"/>
-          <w:szCs w:val="20"/>
-        </w:rPr>
-        <w:t>paleta</w:t>
-      </w:r>
-      <w:proofErr w:type="gramEnd"/>
-      <w:r>
-        <w:rPr>
-          <w:rFonts w:ascii="Courier New" w:hAnsi="Courier New" w:cs="Courier New"/>
-          <w:sz w:val="20"/>
-          <w:szCs w:val="20"/>
-        </w:rPr>
-        <w:t>-vetor hei02.bmp 0 –</w:t>
+      <w:r>
+        <w:rPr>
+          <w:rFonts w:ascii="Courier New" w:hAnsi="Courier New" w:cs="Courier New"/>
+          <w:sz w:val="20"/>
+          <w:szCs w:val="20"/>
+        </w:rPr>
+        <w:t>paleta-vetor hei02.bmp 0 –</w:t>
       </w:r>
       <w:r>
         <w:rPr>
@@ -723,38 +585,24 @@
       <w:r>
         <w:t xml:space="preserve"> comparado ao arquivo original. Tal redução deve ser maior ao aplicarmos uma compressão </w:t>
       </w:r>
-      <w:proofErr w:type="spellStart"/>
       <w:r>
         <w:rPr>
           <w:i/>
         </w:rPr>
         <w:t>lossless</w:t>
       </w:r>
-      <w:proofErr w:type="spellEnd"/>
       <w:r>
         <w:t xml:space="preserve"> em pixelData.dat</w:t>
       </w:r>
       <w:r>
-        <w:t xml:space="preserve">. Fizemos um teste zipando o arquivo pixelData.dat utilizando o programa </w:t>
-      </w:r>
-      <w:proofErr w:type="spellStart"/>
-      <w:proofErr w:type="gramStart"/>
-      <w:r>
-        <w:t>WinRAR</w:t>
-      </w:r>
-      <w:proofErr w:type="spellEnd"/>
-      <w:proofErr w:type="gramEnd"/>
-      <w:r>
-        <w:t xml:space="preserve">. O tamanho do arquivo ficou em 855KB (875.542 bytes), totalizando 2,31 MB (2.430.796 bytes) com a imagem anaglífica, resultando em 22% de compressão. Isso comprova que é possível obter uma taxa razoável de compressão aplicando algoritmos do tipo </w:t>
-      </w:r>
-      <w:proofErr w:type="spellStart"/>
+        <w:t xml:space="preserve">. Fizemos um teste zipando o arquivo pixelData.dat utilizando o programa WinRAR. O tamanho do arquivo ficou em 855KB (875.542 bytes), totalizando 2,31 MB (2.430.796 bytes) com a imagem anaglífica, resultando em 22% de compressão. Isso comprova que é possível obter uma taxa razoável de compressão aplicando algoritmos do tipo </w:t>
+      </w:r>
       <w:r>
         <w:rPr>
           <w:i/>
         </w:rPr>
         <w:t>lossless</w:t>
       </w:r>
-      <w:proofErr w:type="spellEnd"/>
       <w:r>
         <w:t>.</w:t>
       </w:r>
@@ -767,23 +615,13 @@
           <w:szCs w:val="20"/>
         </w:rPr>
       </w:pPr>
-      <w:proofErr w:type="gramStart"/>
-      <w:r>
-        <w:rPr>
-          <w:rFonts w:ascii="Courier New" w:hAnsi="Courier New" w:cs="Courier New"/>
-          <w:sz w:val="20"/>
-          <w:szCs w:val="20"/>
-        </w:rPr>
-        <w:t>paleta</w:t>
-      </w:r>
-      <w:proofErr w:type="gramEnd"/>
-      <w:r>
-        <w:rPr>
-          <w:rFonts w:ascii="Courier New" w:hAnsi="Courier New" w:cs="Courier New"/>
-          <w:sz w:val="20"/>
-          <w:szCs w:val="20"/>
-        </w:rPr>
-        <w:t>-vetor anaglyph.bmp 0 -d</w:t>
+      <w:r>
+        <w:rPr>
+          <w:rFonts w:ascii="Courier New" w:hAnsi="Courier New" w:cs="Courier New"/>
+          <w:sz w:val="20"/>
+          <w:szCs w:val="20"/>
+        </w:rPr>
+        <w:t>paleta-vetor anaglyph.bmp 0 -d</w:t>
       </w:r>
     </w:p>
     <w:p>
@@ -807,13 +645,8 @@
       <w:pPr>
         <w:pStyle w:val="Ttulo2"/>
       </w:pPr>
-      <w:proofErr w:type="gramStart"/>
-      <w:r>
-        <w:t>3</w:t>
-      </w:r>
-      <w:proofErr w:type="gramEnd"/>
-      <w:r>
-        <w:t>) Cálculo do PSNR para a abordagem utilizando vetores</w:t>
+      <w:r>
+        <w:t>3) Cálculo do PSNR para a abordagem utilizando vetores</w:t>
       </w:r>
     </w:p>
     <w:p/>
@@ -823,422 +656,273 @@
       </w:r>
     </w:p>
     <w:p>
-      <w:proofErr w:type="spellStart"/>
-      <w:r>
-        <w:t>Peak-to-peak</w:t>
-      </w:r>
-      <w:proofErr w:type="spellEnd"/>
+      <w:r>
+        <w:t>Peak-to-peak signal-to-noise ratio, é uma métrica medida em decib</w:t>
+      </w:r>
+      <w:r>
+        <w:t>éis que relaciona a quantidade de ruído introduzida em uma imagem ou um vídeo (sequência de imagens) após um processo de</w:t>
+      </w:r>
+      <w:r>
+        <w:t xml:space="preserve"> compressão com perdas, ou seja, mede quão semelhante ficou a imagem após a compressão. Quanto maior o PSNR, maior a semelhança (ou menor a diferença)</w:t>
+      </w:r>
+      <w:r>
+        <w:t>, sendo 100 o valor para imagens iguais</w:t>
+      </w:r>
+      <w:r>
+        <w:t>.</w:t>
+      </w:r>
+      <w:r>
+        <w:t xml:space="preserve"> O cálculo do PSNR é bom tanto para saber o quanto de ruído estamos inserindo na imagem com a nossa técnica quanto para compararmos esta com outras técnicas disponíveis.</w:t>
+      </w:r>
+    </w:p>
+    <w:p>
+      <w:r>
+        <w:t>Iremos utilizar o software desenvolvido pela MSU Graphics &amp; Media Lab</w:t>
+      </w:r>
       <w:r>
         <w:t xml:space="preserve"> </w:t>
       </w:r>
-      <w:proofErr w:type="spellStart"/>
-      <w:r>
-        <w:t>signal-to-noise</w:t>
-      </w:r>
-      <w:proofErr w:type="spellEnd"/>
+      <w:r>
+        <w:t>(Video Group)</w:t>
+      </w:r>
+      <w:r>
+        <w:t>, chamado MSU VQMT (Video Quality Measurement Tool)</w:t>
+      </w:r>
+      <w:r>
+        <w:t>, que oferece diversas métricas envolvendo imagens e vídeos. Em sua</w:t>
+      </w:r>
+      <w:r>
+        <w:t xml:space="preserve"> versão free</w:t>
+      </w:r>
+      <w:r>
+        <w:t>,</w:t>
+      </w:r>
+      <w:r>
+        <w:t xml:space="preserve"> possibilita o cálculo do PSNR conforme desejamos.</w:t>
+      </w:r>
+    </w:p>
+    <w:p>
+      <w:r>
+        <w:lastRenderedPageBreak/>
+        <w:t>Na instalação, ele pode pedir para fazer downloads adicionais de plug-ins e codecs de vídeo. Eu instalei todos.</w:t>
+      </w:r>
+    </w:p>
+    <w:p>
+      <w:r>
+        <w:t>Um problema é que o software na versão free não permite análise de imagens e vídeos com resoluções maiores do que 1280x720px. Dessa forma, a imagem original foi redimensionada para 1244x340px e rodamos novamente nosso programa.</w:t>
+      </w:r>
+    </w:p>
+    <w:p>
+      <w:r>
+        <w:t>Os testes foram feitos em três etapas, para se analisar o PSNR por canal. Ou seja, foi calculado o PSNR das imagens para o canal vermelho, depois para o canal verde e por fim, para o canal azul.</w:t>
+      </w:r>
+    </w:p>
+    <w:p>
+      <w:r>
+        <w:t>Resultados:</w:t>
+      </w:r>
+    </w:p>
+    <w:p>
+      <w:r>
+        <w:t>O PSNR</w:t>
+      </w:r>
+      <w:r>
+        <w:t xml:space="preserve"> para todos os canais obteve a média de 100dB, ou seja, as imagens são semelhantes.</w:t>
+      </w:r>
+      <w:r>
+        <w:t xml:space="preserve"> O mesmo se deu na comparação do anaglífico criado com a imagem original e o anaglífico criado com a imagem originada na reversão do método.</w:t>
+      </w:r>
+    </w:p>
+    <w:p>
+      <w:r>
+        <w:t>O software gera dois arquivos por teste, um .CSV que contém informações sobre a métrica utilizada, as imagens analisadas e a média do PSNR. O outro arquivo é uma imagem contendo as diferenças entre as duas imagens utilizadas.</w:t>
+      </w:r>
+    </w:p>
+    <w:p>
+      <w:r>
+        <w:t xml:space="preserve">Os resultados podem ser vistos em: </w:t>
+      </w:r>
+    </w:p>
+    <w:p>
+      <w:pPr>
+        <w:spacing w:after="0"/>
+      </w:pPr>
+      <w:r>
+        <w:t>psnr_rrgb_hei02-1244x350_Par_Estereo.csv</w:t>
+      </w:r>
+    </w:p>
+    <w:p>
+      <w:pPr>
+        <w:spacing w:after="0"/>
+      </w:pPr>
+      <w:r>
+        <w:t>psnr_grgb_hei02-1244x350_Par_Estereo.csv</w:t>
+      </w:r>
+    </w:p>
+    <w:p>
+      <w:pPr>
+        <w:spacing w:after="0"/>
+      </w:pPr>
+      <w:r>
+        <w:t>psnr_brgb_hei02-1244x350_Par_Estereo.csv</w:t>
+      </w:r>
+    </w:p>
+    <w:p>
+      <w:pPr>
+        <w:spacing w:after="0"/>
+      </w:pPr>
+      <w:r>
+        <w:t>psnr_brgb_anaglyph-original_anaglyph-Par-Estereo.csv</w:t>
+      </w:r>
+    </w:p>
+    <w:p>
+      <w:pPr>
+        <w:spacing w:after="0"/>
+      </w:pPr>
+      <w:r>
+        <w:t>psnr_rrgb_hei02-1244x350_Par_Estereo.bmp</w:t>
+      </w:r>
+    </w:p>
+    <w:p>
+      <w:pPr>
+        <w:spacing w:after="0"/>
+      </w:pPr>
+      <w:r>
+        <w:t>psnr_grgb_hei02-1244x350_Par_Estereo.bmp</w:t>
+      </w:r>
+    </w:p>
+    <w:p>
+      <w:pPr>
+        <w:spacing w:after="0"/>
+      </w:pPr>
+      <w:r>
+        <w:t>psnr_brgb_hei02-1244x350_Par_Estereo.bmp</w:t>
+      </w:r>
+    </w:p>
+    <w:p>
+      <w:pPr>
+        <w:spacing w:after="0"/>
+      </w:pPr>
+      <w:r>
+        <w:t>psnr_brgb_anaglyph-original_anaglyph-Par-Estereo.bmp</w:t>
+      </w:r>
+    </w:p>
+    <w:p>
+      <w:pPr>
+        <w:spacing w:after="0"/>
+      </w:pPr>
+    </w:p>
+    <w:p>
+      <w:pPr>
+        <w:pStyle w:val="Ttulo2"/>
+      </w:pPr>
+      <w:r>
+        <w:t xml:space="preserve">4 - Transformação </w:t>
+      </w:r>
+      <w:r>
+        <w:t xml:space="preserve">anaglífica verde/magenta utilizando </w:t>
+      </w:r>
+      <w:r>
+        <w:t xml:space="preserve">modelo de cores YUV com </w:t>
+      </w:r>
+      <w:r>
+        <w:t xml:space="preserve">amostragem de cor </w:t>
+      </w:r>
+      <w:r>
+        <w:t>4:2:2</w:t>
+      </w:r>
+    </w:p>
+    <w:p>
+      <w:pPr>
+        <w:spacing w:after="0"/>
+      </w:pPr>
+    </w:p>
+    <w:p>
+      <w:r>
+        <w:t>Ao final do processo de conversão anaglífica, podemos trabalhar um pouco mais com a imagem para obter um pouco mais de compressão. Para isso, iremos converter a imagem anaglífica do espaço de cores RGB para YUV. Se</w:t>
+      </w:r>
+      <w:r>
+        <w:t xml:space="preserve">ndo assim, poderemos aplicar uma </w:t>
+      </w:r>
+      <w:r>
+        <w:t>amostragem de cor</w:t>
+      </w:r>
+      <w:r>
+        <w:t xml:space="preserve"> (</w:t>
+      </w:r>
+      <w:r>
+        <w:rPr>
+          <w:i/>
+        </w:rPr>
+        <w:t>subsampling</w:t>
+      </w:r>
+      <w:r>
+        <w:t>)</w:t>
+      </w:r>
       <w:r>
         <w:t xml:space="preserve"> </w:t>
       </w:r>
-      <w:proofErr w:type="spellStart"/>
-      <w:r>
-        <w:t>ratio</w:t>
-      </w:r>
-      <w:proofErr w:type="spellEnd"/>
-      <w:r>
-        <w:t>, é uma métrica medida em decib</w:t>
-      </w:r>
-      <w:r>
-        <w:t>éis que relaciona a quantidade de ruído introduzida em uma imagem ou um vídeo (sequência de imagens) após um processo de</w:t>
-      </w:r>
-      <w:r>
-        <w:t xml:space="preserve"> compressão com perdas, ou seja, mede quão semelhante ficou a imagem após a compressão. Quanto maior o PSNR, maior a semelhança (ou menor a diferença)</w:t>
-      </w:r>
-      <w:r>
-        <w:t>, sendo 100 o valor para imagens iguais</w:t>
-      </w:r>
-      <w:r>
-        <w:t>.</w:t>
-      </w:r>
-      <w:r>
-        <w:t xml:space="preserve"> O cálculo do PSNR é bom tanto para saber o quanto de ruído estamos inserindo na imagem com a nossa técnica quanto para compararmos esta com outras técnicas disponíveis.</w:t>
-      </w:r>
-    </w:p>
-    <w:p>
-      <w:r>
-        <w:t xml:space="preserve">Iremos utilizar o software desenvolvido pela MSU </w:t>
-      </w:r>
-      <w:proofErr w:type="spellStart"/>
-      <w:r>
-        <w:t>Graphics</w:t>
-      </w:r>
-      <w:proofErr w:type="spellEnd"/>
-      <w:r>
-        <w:t xml:space="preserve"> &amp; Media </w:t>
-      </w:r>
-      <w:proofErr w:type="spellStart"/>
-      <w:r>
-        <w:t>Lab</w:t>
-      </w:r>
-      <w:proofErr w:type="spellEnd"/>
-      <w:r>
-        <w:t xml:space="preserve"> </w:t>
-      </w:r>
-      <w:r>
-        <w:t>(</w:t>
-      </w:r>
-      <w:proofErr w:type="spellStart"/>
-      <w:r>
-        <w:t>Video</w:t>
-      </w:r>
-      <w:proofErr w:type="spellEnd"/>
-      <w:r>
-        <w:t xml:space="preserve"> </w:t>
-      </w:r>
-      <w:proofErr w:type="spellStart"/>
-      <w:r>
-        <w:t>Group</w:t>
-      </w:r>
-      <w:proofErr w:type="spellEnd"/>
+      <w:r>
+        <w:t xml:space="preserve">4:2:2 </w:t>
+      </w:r>
+      <w:r>
+        <w:t xml:space="preserve">de modo a remover um pouco da informação de cor, promovendo compressão (lossy). </w:t>
+      </w:r>
+      <w:r>
+        <w:t xml:space="preserve">A amostragem 4:2:2 faz com que, para cada 4 pixels de luminância (Y), tenhamos apenas 2 de U e 2 de V, reduzindo pela metade as cores. </w:t>
+      </w:r>
+      <w:r>
+        <w:t>Iremos novamente aplicar o PSNR para verificar se o nível de ruído inserido é aceitável e se a percepção de profundidade não se perde.</w:t>
+      </w:r>
+      <w:r>
+        <w:t xml:space="preserve"> Iremos utilizar a transformação anaglífica verde/magenta, pois esta nos artigos do Léo se mostraram melhores na visualização.</w:t>
+      </w:r>
+    </w:p>
+    <w:p>
+      <w:r>
+        <w:t>A transformação de RGB para YUV envolve cálculos com float. Se armazenarmos o valor em float, teremos um arquivo 4 vezes maior, já que o float consome 4 bytes.</w:t>
+      </w:r>
+    </w:p>
+    <w:p>
+      <w:r>
+        <w:lastRenderedPageBreak/>
+        <w:t>Uma estratégia é arredondar o valor do float para caber em um signed char. O problema é que com isso conseguimos armazenar números no intervalo de -128 a 128 (2</w:t>
+      </w:r>
+      <w:r>
+        <w:rPr>
+          <w:vertAlign w:val="superscript"/>
+        </w:rPr>
+        <w:t>8</w:t>
+      </w:r>
+      <w:r>
+        <w:t>), ou seja, números fora desse intervalo serão aproximados para um dos extremos.</w:t>
+      </w:r>
+    </w:p>
+    <w:p>
+      <w:r>
+        <w:t xml:space="preserve">Resultados utilizando signed char fez com que a imagem na reversão de YUV para RGB apresentasse muito ruído (PSNR de 22,06dB para a imagem </w:t>
+      </w:r>
+      <w:r>
+        <w:t>anaglyphYUV2RGB-signedchar.bmp</w:t>
+      </w:r>
       <w:r>
         <w:t>)</w:t>
       </w:r>
-      <w:r>
-        <w:t>, chamado MSU VQMT (</w:t>
-      </w:r>
-      <w:proofErr w:type="spellStart"/>
-      <w:r>
-        <w:t>Video</w:t>
-      </w:r>
-      <w:proofErr w:type="spellEnd"/>
-      <w:r>
-        <w:t xml:space="preserve"> </w:t>
-      </w:r>
-      <w:proofErr w:type="spellStart"/>
-      <w:r>
-        <w:t>Quality</w:t>
-      </w:r>
-      <w:proofErr w:type="spellEnd"/>
-      <w:r>
-        <w:t xml:space="preserve"> </w:t>
-      </w:r>
-      <w:proofErr w:type="spellStart"/>
-      <w:r>
-        <w:t>Measurement</w:t>
-      </w:r>
-      <w:proofErr w:type="spellEnd"/>
-      <w:r>
-        <w:t xml:space="preserve"> Tool)</w:t>
-      </w:r>
-      <w:r>
-        <w:t>, que oferece diversas métricas envolvendo imagens e vídeos. Em sua</w:t>
-      </w:r>
-      <w:r>
-        <w:t xml:space="preserve"> versão </w:t>
-      </w:r>
-      <w:proofErr w:type="spellStart"/>
-      <w:r>
-        <w:t>free</w:t>
-      </w:r>
-      <w:proofErr w:type="spellEnd"/>
-      <w:r>
-        <w:t>,</w:t>
-      </w:r>
-      <w:r>
-        <w:t xml:space="preserve"> possibilita o cálculo do PSNR conforme desejamos.</w:t>
-      </w:r>
-    </w:p>
-    <w:p>
-      <w:r>
-        <w:lastRenderedPageBreak/>
-        <w:t xml:space="preserve">Na instalação, ele pode pedir para fazer downloads adicionais de plug-ins e </w:t>
-      </w:r>
-      <w:proofErr w:type="spellStart"/>
-      <w:r>
-        <w:t>codecs</w:t>
-      </w:r>
-      <w:proofErr w:type="spellEnd"/>
-      <w:r>
-        <w:t xml:space="preserve"> de vídeo. Eu instalei todos.</w:t>
-      </w:r>
-    </w:p>
-    <w:p>
-      <w:r>
-        <w:t xml:space="preserve">Um problema é que o software na versão </w:t>
-      </w:r>
-      <w:proofErr w:type="spellStart"/>
-      <w:r>
-        <w:t>free</w:t>
-      </w:r>
-      <w:proofErr w:type="spellEnd"/>
-      <w:r>
-        <w:t xml:space="preserve"> não permite análise de imagens e vídeos com resoluções maiores do que 1280x720px. Dessa forma, a imagem original foi redimensionada para 1244x340px e rodamos novamente nosso programa.</w:t>
-      </w:r>
-    </w:p>
-    <w:p>
-      <w:r>
-        <w:t>Os testes foram feitos em três etapas, para se analisar o PSNR por canal. Ou seja, foi calculado o PSNR das imagens para o canal vermelho, depois para o canal verde e por fim, para o canal azul.</w:t>
-      </w:r>
-    </w:p>
-    <w:p>
-      <w:r>
-        <w:t>Resultados:</w:t>
-      </w:r>
-    </w:p>
-    <w:p>
-      <w:r>
-        <w:t>O PSNR</w:t>
-      </w:r>
-      <w:r>
-        <w:t xml:space="preserve"> para todos os canais obteve a média de </w:t>
-      </w:r>
-      <w:proofErr w:type="gramStart"/>
-      <w:r>
-        <w:t>100dB</w:t>
-      </w:r>
-      <w:proofErr w:type="gramEnd"/>
-      <w:r>
-        <w:t>, ou seja, as imagens são semelhantes.</w:t>
-      </w:r>
-      <w:r>
-        <w:t xml:space="preserve"> O mesmo se deu na comparação do anaglífico criado com a imagem original e o anaglífico criado com a imagem originada na reversão do método.</w:t>
-      </w:r>
-    </w:p>
-    <w:p>
-      <w:r>
-        <w:t xml:space="preserve">O software gera dois arquivos por teste, </w:t>
-      </w:r>
-      <w:proofErr w:type="gramStart"/>
-      <w:r>
-        <w:t>um .</w:t>
-      </w:r>
-      <w:proofErr w:type="gramEnd"/>
-      <w:r>
-        <w:t>CSV que contém informações sobre a métrica utilizada, as imagens analisadas e a média do PSNR. O outro arquivo é uma imagem contendo as diferenças entre as duas imagens utilizadas.</w:t>
-      </w:r>
-    </w:p>
-    <w:p>
-      <w:r>
-        <w:t xml:space="preserve">Os resultados podem ser vistos em: </w:t>
-      </w:r>
-    </w:p>
-    <w:p>
-      <w:pPr>
-        <w:spacing w:after="0"/>
-      </w:pPr>
-      <w:proofErr w:type="gramStart"/>
-      <w:r>
-        <w:t>psnr_rrgb_hei02</w:t>
-      </w:r>
-      <w:proofErr w:type="gramEnd"/>
-      <w:r>
-        <w:t>-1244x350_Par_Estereo.csv</w:t>
-      </w:r>
-    </w:p>
-    <w:p>
-      <w:pPr>
-        <w:spacing w:after="0"/>
-      </w:pPr>
-      <w:proofErr w:type="gramStart"/>
-      <w:r>
-        <w:t>psnr_grgb_hei02</w:t>
-      </w:r>
-      <w:proofErr w:type="gramEnd"/>
-      <w:r>
-        <w:t>-1244x350_Par_Estereo.csv</w:t>
-      </w:r>
-    </w:p>
-    <w:p>
-      <w:pPr>
-        <w:spacing w:after="0"/>
-      </w:pPr>
-      <w:proofErr w:type="gramStart"/>
-      <w:r>
-        <w:t>psnr_brgb_hei02</w:t>
-      </w:r>
-      <w:proofErr w:type="gramEnd"/>
-      <w:r>
-        <w:t>-1244x350_Par_Estereo.csv</w:t>
-      </w:r>
-    </w:p>
-    <w:p>
-      <w:pPr>
-        <w:spacing w:after="0"/>
-      </w:pPr>
-      <w:proofErr w:type="gramStart"/>
-      <w:r>
-        <w:t>psnr_brgb_anaglyph</w:t>
-      </w:r>
-      <w:proofErr w:type="gramEnd"/>
-      <w:r>
-        <w:t>-original_anaglyph-Par-Estereo.csv</w:t>
-      </w:r>
-    </w:p>
-    <w:p>
-      <w:pPr>
-        <w:spacing w:after="0"/>
-      </w:pPr>
-      <w:proofErr w:type="gramStart"/>
-      <w:r>
-        <w:t>psnr_rrgb_hei02</w:t>
-      </w:r>
-      <w:proofErr w:type="gramEnd"/>
-      <w:r>
-        <w:t>-1244x350_Par_Estereo.bmp</w:t>
-      </w:r>
-    </w:p>
-    <w:p>
-      <w:pPr>
-        <w:spacing w:after="0"/>
-      </w:pPr>
-      <w:proofErr w:type="gramStart"/>
-      <w:r>
-        <w:t>psnr_grgb_hei02</w:t>
-      </w:r>
-      <w:proofErr w:type="gramEnd"/>
-      <w:r>
-        <w:t>-1244x350_Par_Estereo.bmp</w:t>
-      </w:r>
-    </w:p>
-    <w:p>
-      <w:pPr>
-        <w:spacing w:after="0"/>
-      </w:pPr>
-      <w:proofErr w:type="gramStart"/>
-      <w:r>
-        <w:t>psnr_brgb_hei02</w:t>
-      </w:r>
-      <w:proofErr w:type="gramEnd"/>
-      <w:r>
-        <w:t>-1244x350_Par_Estereo.bmp</w:t>
-      </w:r>
-    </w:p>
-    <w:p>
-      <w:pPr>
-        <w:spacing w:after="0"/>
-      </w:pPr>
-      <w:proofErr w:type="gramStart"/>
-      <w:r>
-        <w:t>psnr_brgb_anaglyph</w:t>
-      </w:r>
-      <w:proofErr w:type="gramEnd"/>
-      <w:r>
-        <w:t>-original_anaglyph-Par-Estereo.bmp</w:t>
-      </w:r>
-    </w:p>
-    <w:p>
-      <w:pPr>
-        <w:spacing w:after="0"/>
-      </w:pPr>
-    </w:p>
-    <w:p>
-      <w:pPr>
-        <w:pStyle w:val="Ttulo2"/>
-      </w:pPr>
-      <w:r>
-        <w:t xml:space="preserve">4 - Transformação </w:t>
-      </w:r>
-      <w:r>
-        <w:t xml:space="preserve">anaglífica verde/magenta utilizando </w:t>
-      </w:r>
-      <w:r>
-        <w:t xml:space="preserve">modelo de cores YUV com </w:t>
-      </w:r>
-      <w:r>
-        <w:t xml:space="preserve">amostragem de cor </w:t>
-      </w:r>
-      <w:proofErr w:type="gramStart"/>
-      <w:r>
-        <w:t>4:2:</w:t>
-      </w:r>
-      <w:proofErr w:type="gramEnd"/>
-      <w:r>
-        <w:t>2</w:t>
-      </w:r>
-    </w:p>
-    <w:p>
-      <w:pPr>
-        <w:spacing w:after="0"/>
-      </w:pPr>
-    </w:p>
-    <w:p>
-      <w:pPr>
-        <w:spacing w:after="0"/>
-      </w:pPr>
-      <w:r>
-        <w:t>Ao final do processo de conversão anaglífica, podemos trabalhar um pouco mais com a imagem para obter um pouco mais de compressão. Para isso, iremos converter a imagem anaglífica do espaço de cores RGB para YUV. Se</w:t>
-      </w:r>
-      <w:r>
-        <w:t xml:space="preserve">ndo assim, poderemos aplicar uma </w:t>
-      </w:r>
-      <w:r>
-        <w:t>amostragem de cor</w:t>
-      </w:r>
-      <w:r>
-        <w:t xml:space="preserve"> (</w:t>
-      </w:r>
-      <w:proofErr w:type="spellStart"/>
-      <w:r>
-        <w:rPr>
-          <w:i/>
-        </w:rPr>
-        <w:t>subsampling</w:t>
-      </w:r>
-      <w:proofErr w:type="spellEnd"/>
-      <w:r>
-        <w:t>)</w:t>
-      </w:r>
-      <w:r>
-        <w:t xml:space="preserve"> </w:t>
-      </w:r>
-      <w:proofErr w:type="gramStart"/>
-      <w:r>
-        <w:t>4:2:</w:t>
-      </w:r>
-      <w:proofErr w:type="gramEnd"/>
-      <w:r>
-        <w:t xml:space="preserve">2 </w:t>
-      </w:r>
-      <w:r>
-        <w:t>de modo a remover um pouco da informação de cor, promovendo compressão (</w:t>
-      </w:r>
-      <w:proofErr w:type="spellStart"/>
-      <w:r>
-        <w:t>lossy</w:t>
-      </w:r>
-      <w:proofErr w:type="spellEnd"/>
-      <w:r>
-        <w:t xml:space="preserve">). </w:t>
-      </w:r>
-      <w:r>
-        <w:t xml:space="preserve">A amostragem </w:t>
-      </w:r>
-      <w:proofErr w:type="gramStart"/>
-      <w:r>
-        <w:t>4:2:</w:t>
-      </w:r>
-      <w:proofErr w:type="gramEnd"/>
-      <w:r>
-        <w:t xml:space="preserve">2 faz com que, para cada 4 pixels de </w:t>
-      </w:r>
-      <w:proofErr w:type="spellStart"/>
-      <w:r>
-        <w:t>luminância</w:t>
-      </w:r>
-      <w:proofErr w:type="spellEnd"/>
-      <w:r>
-        <w:t xml:space="preserve"> (Y), tenhamos apenas 2 de U e 2 de V, reduzindo pela metade as cores. </w:t>
-      </w:r>
-      <w:r>
-        <w:t>Iremos novamente aplicar o PSNR para verificar se o nível de ruído inserido é aceitável e se a percepção de profundidade não se perde.</w:t>
-      </w:r>
-      <w:r>
-        <w:t xml:space="preserve"> Iremos utilizar a transformação anaglífica verde/magenta, pois esta nos artigos do Léo se mostraram melhores na vi</w:t>
+    </w:p>
+    <w:p>
+      <w:r>
+        <w:t>Outra estratégia foi u</w:t>
+      </w:r>
+      <w:r>
+        <w:t>tilizar unsigned char, cujo intervalo vai de 0 a 255. Novamente, há problema com os números fora desse intervalo, com o adicional de que não estamos armazenando nenhum negativo. O PSNR neste caso foi de 6,15dB.</w:t>
+      </w:r>
+    </w:p>
+    <w:p>
+      <w:r>
+        <w:t>Por fim, temos a opção de utilizar unsigned char e fazer o shift do resultado para obtermos o intervalo -128 a 128, porém, intuitivamente não iremos obter resultados melhores do que utilizando signed char.</w:t>
       </w:r>
       <w:bookmarkStart w:id="0" w:name="_GoBack"/>
       <w:bookmarkEnd w:id="0"/>
-      <w:r>
-        <w:t>sualização.</w:t>
-      </w:r>
     </w:p>
     <w:sectPr>
       <w:pgSz w:w="11906" w:h="16838"/>

</xml_diff>

<commit_message>
Mestrado - aplicações de fórmulas para conversão RGB YUV
</commit_message>
<xml_diff>
--- a/4-OpenCV/paleta-de-cores/Estratégia utilizando paleta de cores.docx
+++ b/4-OpenCV/paleta-de-cores/Estratégia utilizando paleta de cores.docx
@@ -21,8 +21,13 @@
       <w:pPr>
         <w:pStyle w:val="Ttulo2"/>
       </w:pPr>
-      <w:r>
-        <w:t>1) Abordagem utilizando uma imagem auxiliar</w:t>
+      <w:proofErr w:type="gramStart"/>
+      <w:r>
+        <w:t>1</w:t>
+      </w:r>
+      <w:proofErr w:type="gramEnd"/>
+      <w:r>
+        <w:t>) Abordagem utilizando uma imagem auxiliar</w:t>
       </w:r>
     </w:p>
     <w:p>
@@ -46,12 +51,21 @@
           <w:sz w:val="20"/>
         </w:rPr>
       </w:pPr>
-      <w:r>
-        <w:rPr>
-          <w:rFonts w:ascii="Courier New" w:hAnsi="Courier New" w:cs="Courier New"/>
-          <w:sz w:val="20"/>
-        </w:rPr>
-        <w:t>paleta-imagem &lt;image.bmp&gt; {O | 1} {-e | [-d &lt;auxiliary_image.bmp&gt;]}</w:t>
+      <w:proofErr w:type="gramStart"/>
+      <w:r>
+        <w:rPr>
+          <w:rFonts w:ascii="Courier New" w:hAnsi="Courier New" w:cs="Courier New"/>
+          <w:sz w:val="20"/>
+        </w:rPr>
+        <w:t>paleta</w:t>
+      </w:r>
+      <w:proofErr w:type="gramEnd"/>
+      <w:r>
+        <w:rPr>
+          <w:rFonts w:ascii="Courier New" w:hAnsi="Courier New" w:cs="Courier New"/>
+          <w:sz w:val="20"/>
+        </w:rPr>
+        <w:t>-imagem &lt;image.bmp&gt; {O | 1} {-e | [-d &lt;auxiliary_image.bmp&gt;]}</w:t>
       </w:r>
     </w:p>
     <w:p>
@@ -109,25 +123,45 @@
           <w:sz w:val="20"/>
           <w:szCs w:val="20"/>
         </w:rPr>
-        <w:t>-e: encoding</w:t>
-      </w:r>
-    </w:p>
-    <w:p>
-      <w:pPr>
-        <w:rPr>
-          <w:rFonts w:ascii="Courier New" w:hAnsi="Courier New" w:cs="Courier New"/>
-          <w:sz w:val="20"/>
-          <w:szCs w:val="20"/>
-        </w:rPr>
-      </w:pPr>
-      <w:r>
-        <w:rPr>
-          <w:rFonts w:ascii="Courier New" w:hAnsi="Courier New" w:cs="Courier New"/>
-          <w:sz w:val="20"/>
-          <w:szCs w:val="20"/>
-        </w:rPr>
-        <w:t>-d: decoding</w:t>
-      </w:r>
+        <w:t xml:space="preserve">-e: </w:t>
+      </w:r>
+      <w:proofErr w:type="spellStart"/>
+      <w:r>
+        <w:rPr>
+          <w:rFonts w:ascii="Courier New" w:hAnsi="Courier New" w:cs="Courier New"/>
+          <w:sz w:val="20"/>
+          <w:szCs w:val="20"/>
+        </w:rPr>
+        <w:t>encoding</w:t>
+      </w:r>
+      <w:proofErr w:type="spellEnd"/>
+    </w:p>
+    <w:p>
+      <w:pPr>
+        <w:rPr>
+          <w:rFonts w:ascii="Courier New" w:hAnsi="Courier New" w:cs="Courier New"/>
+          <w:sz w:val="20"/>
+          <w:szCs w:val="20"/>
+        </w:rPr>
+      </w:pPr>
+      <w:r>
+        <w:rPr>
+          <w:rFonts w:ascii="Courier New" w:hAnsi="Courier New" w:cs="Courier New"/>
+          <w:sz w:val="20"/>
+          <w:szCs w:val="20"/>
+        </w:rPr>
+        <w:t xml:space="preserve">-d: </w:t>
+      </w:r>
+      <w:proofErr w:type="spellStart"/>
+      <w:r>
+        <w:rPr>
+          <w:rFonts w:ascii="Courier New" w:hAnsi="Courier New" w:cs="Courier New"/>
+          <w:sz w:val="20"/>
+          <w:szCs w:val="20"/>
+        </w:rPr>
+        <w:t>decoding</w:t>
+      </w:r>
+      <w:proofErr w:type="spellEnd"/>
     </w:p>
     <w:p/>
     <w:p>
@@ -214,18 +248,36 @@
           <w:szCs w:val="20"/>
         </w:rPr>
       </w:pPr>
-      <w:r>
-        <w:rPr>
-          <w:rFonts w:ascii="Courier New" w:hAnsi="Courier New" w:cs="Courier New"/>
-          <w:sz w:val="20"/>
-          <w:szCs w:val="20"/>
-        </w:rPr>
-        <w:t>paleta-imagem hei02.bmp 0 -e</w:t>
-      </w:r>
-    </w:p>
-    <w:p>
-      <w:r>
-        <w:t xml:space="preserve">Usando a imagem hei02.bmp, side-by-side, de dimensão 1920x540 pixels, com 2,96MB (3.112.960 bytes em disco), </w:t>
+      <w:proofErr w:type="gramStart"/>
+      <w:r>
+        <w:rPr>
+          <w:rFonts w:ascii="Courier New" w:hAnsi="Courier New" w:cs="Courier New"/>
+          <w:sz w:val="20"/>
+          <w:szCs w:val="20"/>
+        </w:rPr>
+        <w:t>paleta</w:t>
+      </w:r>
+      <w:proofErr w:type="gramEnd"/>
+      <w:r>
+        <w:rPr>
+          <w:rFonts w:ascii="Courier New" w:hAnsi="Courier New" w:cs="Courier New"/>
+          <w:sz w:val="20"/>
+          <w:szCs w:val="20"/>
+        </w:rPr>
+        <w:t>-imagem hei02.bmp 0 -e</w:t>
+      </w:r>
+    </w:p>
+    <w:p>
+      <w:r>
+        <w:t xml:space="preserve">Usando a imagem hei02.bmp, </w:t>
+      </w:r>
+      <w:proofErr w:type="spellStart"/>
+      <w:r>
+        <w:t>side-by-side</w:t>
+      </w:r>
+      <w:proofErr w:type="spellEnd"/>
+      <w:r>
+        <w:t xml:space="preserve">, de dimensão 1920x540 pixels, com 2,96MB (3.112.960 bytes em disco), </w:t>
       </w:r>
       <w:r>
         <w:t>obteve-se</w:t>
@@ -359,24 +411,68 @@
         <w:t xml:space="preserve"> </w:t>
       </w:r>
       <w:r>
-        <w:t>Com isso, comprovamos que é possível fazer o processo reverso de uma imagem anaglífica. Resta agora estudarmos métodos para que a transformação anaglífica utilizando um arquivo auxiliar seja feita com compressão.</w:t>
+        <w:t xml:space="preserve">Com isso, comprovamos que é possível fazer o processo reverso de uma imagem anaglífica. Resta agora estudarmos métodos para que a transformação anaglífica </w:t>
+      </w:r>
+      <w:proofErr w:type="gramStart"/>
+      <w:r>
+        <w:t>utilizando</w:t>
+      </w:r>
+      <w:proofErr w:type="gramEnd"/>
+      <w:r>
+        <w:t xml:space="preserve"> um arquivo auxiliar seja feita com compressão.</w:t>
       </w:r>
     </w:p>
     <w:p>
       <w:pPr>
         <w:pStyle w:val="Ttulo2"/>
       </w:pPr>
-      <w:r>
-        <w:t>2) Abordagem utilizando vetores</w:t>
-      </w:r>
-    </w:p>
-    <w:p>
-      <w:r>
-        <w:t>A criação de uma imagem auxiliar, abordagem utilizada em 1, carrega dados que não nos interessam, como o cabeçalho da imagem</w:t>
-      </w:r>
-      <w:r>
-        <w:t>. O realmente necessário é o que está disponível no campo imageData da estrutura IplImage utilizada no OpenCV</w:t>
-      </w:r>
+      <w:proofErr w:type="gramStart"/>
+      <w:r>
+        <w:t>2</w:t>
+      </w:r>
+      <w:proofErr w:type="gramEnd"/>
+      <w:r>
+        <w:t>) Abordagem utilizando vetores</w:t>
+      </w:r>
+    </w:p>
+    <w:p>
+      <w:r>
+        <w:t xml:space="preserve">A criação de uma imagem auxiliar, abordagem utilizada em </w:t>
+      </w:r>
+      <w:proofErr w:type="gramStart"/>
+      <w:r>
+        <w:t>1</w:t>
+      </w:r>
+      <w:proofErr w:type="gramEnd"/>
+      <w:r>
+        <w:t>, carrega dados que não nos interessam, como o cabeçalho da imagem</w:t>
+      </w:r>
+      <w:r>
+        <w:t xml:space="preserve">. O realmente necessário é o que está disponível no campo </w:t>
+      </w:r>
+      <w:proofErr w:type="spellStart"/>
+      <w:proofErr w:type="gramStart"/>
+      <w:r>
+        <w:t>imageData</w:t>
+      </w:r>
+      <w:proofErr w:type="spellEnd"/>
+      <w:proofErr w:type="gramEnd"/>
+      <w:r>
+        <w:t xml:space="preserve"> da estrutura </w:t>
+      </w:r>
+      <w:proofErr w:type="spellStart"/>
+      <w:r>
+        <w:t>IplImage</w:t>
+      </w:r>
+      <w:proofErr w:type="spellEnd"/>
+      <w:r>
+        <w:t xml:space="preserve"> utilizada no </w:t>
+      </w:r>
+      <w:proofErr w:type="spellStart"/>
+      <w:r>
+        <w:t>OpenCV</w:t>
+      </w:r>
+      <w:proofErr w:type="spellEnd"/>
       <w:r>
         <w:t xml:space="preserve">. Desta forma, uma segunda abordagem é utilizar </w:t>
       </w:r>
@@ -398,12 +494,14 @@
       <w:r>
         <w:t xml:space="preserve"> passar por algum algoritmo de compressão </w:t>
       </w:r>
+      <w:proofErr w:type="spellStart"/>
       <w:r>
         <w:rPr>
           <w:i/>
         </w:rPr>
         <w:t>lossless</w:t>
       </w:r>
+      <w:proofErr w:type="spellEnd"/>
       <w:r>
         <w:t>.</w:t>
       </w:r>
@@ -425,13 +523,23 @@
           <w:szCs w:val="20"/>
         </w:rPr>
       </w:pPr>
-      <w:r>
-        <w:rPr>
-          <w:rFonts w:ascii="Courier New" w:hAnsi="Courier New" w:cs="Courier New"/>
-          <w:sz w:val="20"/>
-          <w:szCs w:val="20"/>
-        </w:rPr>
-        <w:t xml:space="preserve">paleta-vetor &lt;image.bmp&gt; {O | 1} {-e | </w:t>
+      <w:proofErr w:type="gramStart"/>
+      <w:r>
+        <w:rPr>
+          <w:rFonts w:ascii="Courier New" w:hAnsi="Courier New" w:cs="Courier New"/>
+          <w:sz w:val="20"/>
+          <w:szCs w:val="20"/>
+        </w:rPr>
+        <w:t>paleta</w:t>
+      </w:r>
+      <w:proofErr w:type="gramEnd"/>
+      <w:r>
+        <w:rPr>
+          <w:rFonts w:ascii="Courier New" w:hAnsi="Courier New" w:cs="Courier New"/>
+          <w:sz w:val="20"/>
+          <w:szCs w:val="20"/>
+        </w:rPr>
+        <w:t xml:space="preserve">-vetor &lt;image.bmp&gt; {O | 1} {-e | </w:t>
       </w:r>
       <w:r>
         <w:rPr>
@@ -505,8 +613,18 @@
           <w:sz w:val="20"/>
           <w:szCs w:val="20"/>
         </w:rPr>
-        <w:t>-e: encoding</w:t>
-      </w:r>
+        <w:t xml:space="preserve">-e: </w:t>
+      </w:r>
+      <w:proofErr w:type="spellStart"/>
+      <w:r>
+        <w:rPr>
+          <w:rFonts w:ascii="Courier New" w:hAnsi="Courier New" w:cs="Courier New"/>
+          <w:sz w:val="20"/>
+          <w:szCs w:val="20"/>
+        </w:rPr>
+        <w:t>encoding</w:t>
+      </w:r>
+      <w:proofErr w:type="spellEnd"/>
     </w:p>
     <w:p>
       <w:pPr>
@@ -523,8 +641,18 @@
           <w:sz w:val="20"/>
           <w:szCs w:val="20"/>
         </w:rPr>
-        <w:t>-d: decoding</w:t>
-      </w:r>
+        <w:t xml:space="preserve">-d: </w:t>
+      </w:r>
+      <w:proofErr w:type="spellStart"/>
+      <w:r>
+        <w:rPr>
+          <w:rFonts w:ascii="Courier New" w:hAnsi="Courier New" w:cs="Courier New"/>
+          <w:sz w:val="20"/>
+          <w:szCs w:val="20"/>
+        </w:rPr>
+        <w:t>decoding</w:t>
+      </w:r>
+      <w:proofErr w:type="spellEnd"/>
     </w:p>
     <w:p/>
     <w:p>
@@ -541,13 +669,23 @@
           <w:szCs w:val="20"/>
         </w:rPr>
       </w:pPr>
-      <w:r>
-        <w:rPr>
-          <w:rFonts w:ascii="Courier New" w:hAnsi="Courier New" w:cs="Courier New"/>
-          <w:sz w:val="20"/>
-          <w:szCs w:val="20"/>
-        </w:rPr>
-        <w:t>paleta-vetor hei02.bmp 0 –</w:t>
+      <w:proofErr w:type="gramStart"/>
+      <w:r>
+        <w:rPr>
+          <w:rFonts w:ascii="Courier New" w:hAnsi="Courier New" w:cs="Courier New"/>
+          <w:sz w:val="20"/>
+          <w:szCs w:val="20"/>
+        </w:rPr>
+        <w:t>paleta</w:t>
+      </w:r>
+      <w:proofErr w:type="gramEnd"/>
+      <w:r>
+        <w:rPr>
+          <w:rFonts w:ascii="Courier New" w:hAnsi="Courier New" w:cs="Courier New"/>
+          <w:sz w:val="20"/>
+          <w:szCs w:val="20"/>
+        </w:rPr>
+        <w:t>-vetor hei02.bmp 0 –</w:t>
       </w:r>
       <w:r>
         <w:rPr>
@@ -585,24 +723,38 @@
       <w:r>
         <w:t xml:space="preserve"> comparado ao arquivo original. Tal redução deve ser maior ao aplicarmos uma compressão </w:t>
       </w:r>
+      <w:proofErr w:type="spellStart"/>
       <w:r>
         <w:rPr>
           <w:i/>
         </w:rPr>
         <w:t>lossless</w:t>
       </w:r>
+      <w:proofErr w:type="spellEnd"/>
       <w:r>
         <w:t xml:space="preserve"> em pixelData.dat</w:t>
       </w:r>
       <w:r>
-        <w:t xml:space="preserve">. Fizemos um teste zipando o arquivo pixelData.dat utilizando o programa WinRAR. O tamanho do arquivo ficou em 855KB (875.542 bytes), totalizando 2,31 MB (2.430.796 bytes) com a imagem anaglífica, resultando em 22% de compressão. Isso comprova que é possível obter uma taxa razoável de compressão aplicando algoritmos do tipo </w:t>
-      </w:r>
+        <w:t xml:space="preserve">. Fizemos um teste zipando o arquivo pixelData.dat utilizando o programa </w:t>
+      </w:r>
+      <w:proofErr w:type="spellStart"/>
+      <w:proofErr w:type="gramStart"/>
+      <w:r>
+        <w:t>WinRAR</w:t>
+      </w:r>
+      <w:proofErr w:type="spellEnd"/>
+      <w:proofErr w:type="gramEnd"/>
+      <w:r>
+        <w:t xml:space="preserve">. O tamanho do arquivo ficou em 855KB (875.542 bytes), totalizando 2,31 MB (2.430.796 bytes) com a imagem anaglífica, resultando em 22% de compressão. Isso comprova que é possível obter uma taxa razoável de compressão aplicando algoritmos do tipo </w:t>
+      </w:r>
+      <w:proofErr w:type="spellStart"/>
       <w:r>
         <w:rPr>
           <w:i/>
         </w:rPr>
         <w:t>lossless</w:t>
       </w:r>
+      <w:proofErr w:type="spellEnd"/>
       <w:r>
         <w:t>.</w:t>
       </w:r>
@@ -615,13 +767,23 @@
           <w:szCs w:val="20"/>
         </w:rPr>
       </w:pPr>
-      <w:r>
-        <w:rPr>
-          <w:rFonts w:ascii="Courier New" w:hAnsi="Courier New" w:cs="Courier New"/>
-          <w:sz w:val="20"/>
-          <w:szCs w:val="20"/>
-        </w:rPr>
-        <w:t>paleta-vetor anaglyph.bmp 0 -d</w:t>
+      <w:proofErr w:type="gramStart"/>
+      <w:r>
+        <w:rPr>
+          <w:rFonts w:ascii="Courier New" w:hAnsi="Courier New" w:cs="Courier New"/>
+          <w:sz w:val="20"/>
+          <w:szCs w:val="20"/>
+        </w:rPr>
+        <w:t>paleta</w:t>
+      </w:r>
+      <w:proofErr w:type="gramEnd"/>
+      <w:r>
+        <w:rPr>
+          <w:rFonts w:ascii="Courier New" w:hAnsi="Courier New" w:cs="Courier New"/>
+          <w:sz w:val="20"/>
+          <w:szCs w:val="20"/>
+        </w:rPr>
+        <w:t>-vetor anaglyph.bmp 0 -d</w:t>
       </w:r>
     </w:p>
     <w:p>
@@ -645,8 +807,13 @@
       <w:pPr>
         <w:pStyle w:val="Ttulo2"/>
       </w:pPr>
-      <w:r>
-        <w:t>3) Cálculo do PSNR para a abordagem utilizando vetores</w:t>
+      <w:proofErr w:type="gramStart"/>
+      <w:r>
+        <w:t>3</w:t>
+      </w:r>
+      <w:proofErr w:type="gramEnd"/>
+      <w:r>
+        <w:t>) Cálculo do PSNR para a abordagem utilizando vetores</w:t>
       </w:r>
     </w:p>
     <w:p/>
@@ -656,8 +823,29 @@
       </w:r>
     </w:p>
     <w:p>
-      <w:r>
-        <w:t>Peak-to-peak signal-to-noise ratio, é uma métrica medida em decib</w:t>
+      <w:proofErr w:type="spellStart"/>
+      <w:r>
+        <w:t>Peak-to-peak</w:t>
+      </w:r>
+      <w:proofErr w:type="spellEnd"/>
+      <w:r>
+        <w:t xml:space="preserve"> </w:t>
+      </w:r>
+      <w:proofErr w:type="spellStart"/>
+      <w:r>
+        <w:t>signal-to-noise</w:t>
+      </w:r>
+      <w:proofErr w:type="spellEnd"/>
+      <w:r>
+        <w:t xml:space="preserve"> </w:t>
+      </w:r>
+      <w:proofErr w:type="spellStart"/>
+      <w:r>
+        <w:t>ratio</w:t>
+      </w:r>
+      <w:proofErr w:type="spellEnd"/>
+      <w:r>
+        <w:t>, é uma métrica medida em decib</w:t>
       </w:r>
       <w:r>
         <w:t>éis que relaciona a quantidade de ruído introduzida em uma imagem ou um vídeo (sequência de imagens) após um processo de</w:t>
@@ -677,23 +865,81 @@
     </w:p>
     <w:p>
       <w:r>
-        <w:t>Iremos utilizar o software desenvolvido pela MSU Graphics &amp; Media Lab</w:t>
-      </w:r>
+        <w:t xml:space="preserve">Iremos utilizar o software desenvolvido pela MSU </w:t>
+      </w:r>
+      <w:proofErr w:type="spellStart"/>
+      <w:r>
+        <w:t>Graphics</w:t>
+      </w:r>
+      <w:proofErr w:type="spellEnd"/>
+      <w:r>
+        <w:t xml:space="preserve"> &amp; Media </w:t>
+      </w:r>
+      <w:proofErr w:type="spellStart"/>
+      <w:r>
+        <w:t>Lab</w:t>
+      </w:r>
+      <w:proofErr w:type="spellEnd"/>
       <w:r>
         <w:t xml:space="preserve"> </w:t>
       </w:r>
       <w:r>
-        <w:t>(Video Group)</w:t>
-      </w:r>
-      <w:r>
-        <w:t>, chamado MSU VQMT (Video Quality Measurement Tool)</w:t>
+        <w:t>(</w:t>
+      </w:r>
+      <w:proofErr w:type="spellStart"/>
+      <w:r>
+        <w:t>Video</w:t>
+      </w:r>
+      <w:proofErr w:type="spellEnd"/>
+      <w:r>
+        <w:t xml:space="preserve"> </w:t>
+      </w:r>
+      <w:proofErr w:type="spellStart"/>
+      <w:r>
+        <w:t>Group</w:t>
+      </w:r>
+      <w:proofErr w:type="spellEnd"/>
+      <w:r>
+        <w:t>)</w:t>
+      </w:r>
+      <w:r>
+        <w:t>, chamado MSU VQMT (</w:t>
+      </w:r>
+      <w:proofErr w:type="spellStart"/>
+      <w:r>
+        <w:t>Video</w:t>
+      </w:r>
+      <w:proofErr w:type="spellEnd"/>
+      <w:r>
+        <w:t xml:space="preserve"> </w:t>
+      </w:r>
+      <w:proofErr w:type="spellStart"/>
+      <w:r>
+        <w:t>Quality</w:t>
+      </w:r>
+      <w:proofErr w:type="spellEnd"/>
+      <w:r>
+        <w:t xml:space="preserve"> </w:t>
+      </w:r>
+      <w:proofErr w:type="spellStart"/>
+      <w:r>
+        <w:t>Measurement</w:t>
+      </w:r>
+      <w:proofErr w:type="spellEnd"/>
+      <w:r>
+        <w:t xml:space="preserve"> Tool)</w:t>
       </w:r>
       <w:r>
         <w:t>, que oferece diversas métricas envolvendo imagens e vídeos. Em sua</w:t>
       </w:r>
       <w:r>
-        <w:t xml:space="preserve"> versão free</w:t>
-      </w:r>
+        <w:t xml:space="preserve"> versão </w:t>
+      </w:r>
+      <w:proofErr w:type="spellStart"/>
+      <w:r>
+        <w:t>free</w:t>
+      </w:r>
+      <w:proofErr w:type="spellEnd"/>
       <w:r>
         <w:t>,</w:t>
       </w:r>
@@ -704,12 +950,28 @@
     <w:p>
       <w:r>
         <w:lastRenderedPageBreak/>
-        <w:t>Na instalação, ele pode pedir para fazer downloads adicionais de plug-ins e codecs de vídeo. Eu instalei todos.</w:t>
-      </w:r>
-    </w:p>
-    <w:p>
-      <w:r>
-        <w:t>Um problema é que o software na versão free não permite análise de imagens e vídeos com resoluções maiores do que 1280x720px. Dessa forma, a imagem original foi redimensionada para 1244x340px e rodamos novamente nosso programa.</w:t>
+        <w:t xml:space="preserve">Na instalação, ele pode pedir para fazer downloads adicionais de plug-ins e </w:t>
+      </w:r>
+      <w:proofErr w:type="spellStart"/>
+      <w:r>
+        <w:t>codecs</w:t>
+      </w:r>
+      <w:proofErr w:type="spellEnd"/>
+      <w:r>
+        <w:t xml:space="preserve"> de vídeo. Eu instalei todos.</w:t>
+      </w:r>
+    </w:p>
+    <w:p>
+      <w:r>
+        <w:t xml:space="preserve">Um problema é que o software na versão </w:t>
+      </w:r>
+      <w:proofErr w:type="spellStart"/>
+      <w:r>
+        <w:t>free</w:t>
+      </w:r>
+      <w:proofErr w:type="spellEnd"/>
+      <w:r>
+        <w:t xml:space="preserve"> não permite análise de imagens e vídeos com resoluções maiores do que 1280x720px. Dessa forma, a imagem original foi redimensionada para 1244x340px e rodamos novamente nosso programa.</w:t>
       </w:r>
     </w:p>
     <w:p>
@@ -727,7 +989,15 @@
         <w:t>O PSNR</w:t>
       </w:r>
       <w:r>
-        <w:t xml:space="preserve"> para todos os canais obteve a média de 100dB, ou seja, as imagens são semelhantes.</w:t>
+        <w:t xml:space="preserve"> para todos os canais obteve a média de </w:t>
+      </w:r>
+      <w:proofErr w:type="gramStart"/>
+      <w:r>
+        <w:t>100dB</w:t>
+      </w:r>
+      <w:proofErr w:type="gramEnd"/>
+      <w:r>
+        <w:t>, ou seja, as imagens são semelhantes.</w:t>
       </w:r>
       <w:r>
         <w:t xml:space="preserve"> O mesmo se deu na comparação do anaglífico criado com a imagem original e o anaglífico criado com a imagem originada na reversão do método.</w:t>
@@ -735,7 +1005,15 @@
     </w:p>
     <w:p>
       <w:r>
-        <w:t>O software gera dois arquivos por teste, um .CSV que contém informações sobre a métrica utilizada, as imagens analisadas e a média do PSNR. O outro arquivo é uma imagem contendo as diferenças entre as duas imagens utilizadas.</w:t>
+        <w:t xml:space="preserve">O software gera dois arquivos por teste, </w:t>
+      </w:r>
+      <w:proofErr w:type="gramStart"/>
+      <w:r>
+        <w:t>um .</w:t>
+      </w:r>
+      <w:proofErr w:type="gramEnd"/>
+      <w:r>
+        <w:t>CSV que contém informações sobre a métrica utilizada, as imagens analisadas e a média do PSNR. O outro arquivo é uma imagem contendo as diferenças entre as duas imagens utilizadas.</w:t>
       </w:r>
     </w:p>
     <w:p>
@@ -747,64 +1025,104 @@
       <w:pPr>
         <w:spacing w:after="0"/>
       </w:pPr>
-      <w:r>
-        <w:t>psnr_rrgb_hei02-1244x350_Par_Estereo.csv</w:t>
+      <w:proofErr w:type="gramStart"/>
+      <w:r>
+        <w:t>psnr_rrgb_hei02</w:t>
+      </w:r>
+      <w:proofErr w:type="gramEnd"/>
+      <w:r>
+        <w:t>-1244x350_Par_Estereo.csv</w:t>
       </w:r>
     </w:p>
     <w:p>
       <w:pPr>
         <w:spacing w:after="0"/>
       </w:pPr>
-      <w:r>
-        <w:t>psnr_grgb_hei02-1244x350_Par_Estereo.csv</w:t>
+      <w:proofErr w:type="gramStart"/>
+      <w:r>
+        <w:t>psnr_grgb_hei02</w:t>
+      </w:r>
+      <w:proofErr w:type="gramEnd"/>
+      <w:r>
+        <w:t>-1244x350_Par_Estereo.csv</w:t>
       </w:r>
     </w:p>
     <w:p>
       <w:pPr>
         <w:spacing w:after="0"/>
       </w:pPr>
-      <w:r>
-        <w:t>psnr_brgb_hei02-1244x350_Par_Estereo.csv</w:t>
+      <w:proofErr w:type="gramStart"/>
+      <w:r>
+        <w:t>psnr_brgb_hei02</w:t>
+      </w:r>
+      <w:proofErr w:type="gramEnd"/>
+      <w:r>
+        <w:t>-1244x350_Par_Estereo.csv</w:t>
       </w:r>
     </w:p>
     <w:p>
       <w:pPr>
         <w:spacing w:after="0"/>
       </w:pPr>
-      <w:r>
-        <w:t>psnr_brgb_anaglyph-original_anaglyph-Par-Estereo.csv</w:t>
+      <w:proofErr w:type="gramStart"/>
+      <w:r>
+        <w:t>psnr_brgb_anaglyph</w:t>
+      </w:r>
+      <w:proofErr w:type="gramEnd"/>
+      <w:r>
+        <w:t>-original_anaglyph-Par-Estereo.csv</w:t>
       </w:r>
     </w:p>
     <w:p>
       <w:pPr>
         <w:spacing w:after="0"/>
       </w:pPr>
-      <w:r>
-        <w:t>psnr_rrgb_hei02-1244x350_Par_Estereo.bmp</w:t>
+      <w:proofErr w:type="gramStart"/>
+      <w:r>
+        <w:t>psnr_rrgb_hei02</w:t>
+      </w:r>
+      <w:proofErr w:type="gramEnd"/>
+      <w:r>
+        <w:t>-1244x350_Par_Estereo.bmp</w:t>
       </w:r>
     </w:p>
     <w:p>
       <w:pPr>
         <w:spacing w:after="0"/>
       </w:pPr>
-      <w:r>
-        <w:t>psnr_grgb_hei02-1244x350_Par_Estereo.bmp</w:t>
+      <w:proofErr w:type="gramStart"/>
+      <w:r>
+        <w:t>psnr_grgb_hei02</w:t>
+      </w:r>
+      <w:proofErr w:type="gramEnd"/>
+      <w:r>
+        <w:t>-1244x350_Par_Estereo.bmp</w:t>
       </w:r>
     </w:p>
     <w:p>
       <w:pPr>
         <w:spacing w:after="0"/>
       </w:pPr>
-      <w:r>
-        <w:t>psnr_brgb_hei02-1244x350_Par_Estereo.bmp</w:t>
+      <w:proofErr w:type="gramStart"/>
+      <w:r>
+        <w:t>psnr_brgb_hei02</w:t>
+      </w:r>
+      <w:proofErr w:type="gramEnd"/>
+      <w:r>
+        <w:t>-1244x350_Par_Estereo.bmp</w:t>
       </w:r>
     </w:p>
     <w:p>
       <w:pPr>
         <w:spacing w:after="0"/>
       </w:pPr>
-      <w:r>
-        <w:t>psnr_brgb_anaglyph-original_anaglyph-Par-Estereo.bmp</w:t>
+      <w:proofErr w:type="gramStart"/>
+      <w:r>
+        <w:t>psnr_brgb_anaglyph</w:t>
+      </w:r>
+      <w:proofErr w:type="gramEnd"/>
+      <w:r>
+        <w:t>-original_anaglyph-Par-Estereo.bmp</w:t>
       </w:r>
     </w:p>
     <w:p>
@@ -828,8 +1146,13 @@
       <w:r>
         <w:t xml:space="preserve">amostragem de cor </w:t>
       </w:r>
-      <w:r>
-        <w:t>4:2:2</w:t>
+      <w:proofErr w:type="gramStart"/>
+      <w:r>
+        <w:t>4:2:</w:t>
+      </w:r>
+      <w:proofErr w:type="gramEnd"/>
+      <w:r>
+        <w:t>2</w:t>
       </w:r>
     </w:p>
     <w:p>
@@ -850,26 +1173,63 @@
       <w:r>
         <w:t xml:space="preserve"> (</w:t>
       </w:r>
+      <w:proofErr w:type="spellStart"/>
       <w:r>
         <w:rPr>
           <w:i/>
         </w:rPr>
         <w:t>subsampling</w:t>
       </w:r>
+      <w:proofErr w:type="spellEnd"/>
       <w:r>
         <w:t>)</w:t>
       </w:r>
       <w:r>
         <w:t xml:space="preserve"> </w:t>
       </w:r>
-      <w:r>
-        <w:t xml:space="preserve">4:2:2 </w:t>
-      </w:r>
-      <w:r>
-        <w:t xml:space="preserve">de modo a remover um pouco da informação de cor, promovendo compressão (lossy). </w:t>
-      </w:r>
-      <w:r>
-        <w:t xml:space="preserve">A amostragem 4:2:2 faz com que, para cada 4 pixels de luminância (Y), tenhamos apenas 2 de U e 2 de V, reduzindo pela metade as cores. </w:t>
+      <w:proofErr w:type="gramStart"/>
+      <w:r>
+        <w:t>4:2:</w:t>
+      </w:r>
+      <w:proofErr w:type="gramEnd"/>
+      <w:r>
+        <w:t xml:space="preserve">2 </w:t>
+      </w:r>
+      <w:r>
+        <w:t>de modo a remover um pouco da informação de cor, promovendo compressão (</w:t>
+      </w:r>
+      <w:proofErr w:type="spellStart"/>
+      <w:r>
+        <w:t>lossy</w:t>
+      </w:r>
+      <w:proofErr w:type="spellEnd"/>
+      <w:r>
+        <w:t xml:space="preserve">). </w:t>
+      </w:r>
+      <w:r>
+        <w:t xml:space="preserve">A amostragem </w:t>
+      </w:r>
+      <w:proofErr w:type="gramStart"/>
+      <w:r>
+        <w:t>4:2:</w:t>
+      </w:r>
+      <w:proofErr w:type="gramEnd"/>
+      <w:r>
+        <w:t xml:space="preserve">2 faz com que, para cada 4 pixels de </w:t>
+      </w:r>
+      <w:proofErr w:type="spellStart"/>
+      <w:r>
+        <w:t>luminância</w:t>
+      </w:r>
+      <w:proofErr w:type="spellEnd"/>
+      <w:r>
+        <w:t xml:space="preserve"> (Y), tenhamos apenas 2 de U e </w:t>
+      </w:r>
+      <w:r>
+        <w:t>2 de V, reduzindo pela metade o intervalo de</w:t>
+      </w:r>
+      <w:r>
+        <w:t xml:space="preserve"> cores. </w:t>
       </w:r>
       <w:r>
         <w:t>Iremos novamente aplicar o PSNR para verificar se o nível de ruído inserido é aceitável e se a percepção de profundidade não se perde.</w:t>
@@ -880,13 +1240,1244 @@
     </w:p>
     <w:p>
       <w:r>
-        <w:t>A transformação de RGB para YUV envolve cálculos com float. Se armazenarmos o valor em float, teremos um arquivo 4 vezes maior, já que o float consome 4 bytes.</w:t>
+        <w:t xml:space="preserve">A transformação de RGB para YUV envolve cálculos com </w:t>
+      </w:r>
+      <w:proofErr w:type="spellStart"/>
+      <w:r>
+        <w:t>float</w:t>
+      </w:r>
+      <w:proofErr w:type="spellEnd"/>
+      <w:r>
+        <w:t xml:space="preserve">. Se armazenarmos o valor em </w:t>
+      </w:r>
+      <w:proofErr w:type="spellStart"/>
+      <w:r>
+        <w:t>float</w:t>
+      </w:r>
+      <w:proofErr w:type="spellEnd"/>
+      <w:r>
+        <w:t xml:space="preserve">, teremos um arquivo </w:t>
+      </w:r>
+      <w:proofErr w:type="gramStart"/>
+      <w:r>
+        <w:t>4</w:t>
+      </w:r>
+      <w:proofErr w:type="gramEnd"/>
+      <w:r>
+        <w:t xml:space="preserve"> vezes maior, já que o </w:t>
+      </w:r>
+      <w:proofErr w:type="spellStart"/>
+      <w:r>
+        <w:t>float</w:t>
+      </w:r>
+      <w:proofErr w:type="spellEnd"/>
+      <w:r>
+        <w:t xml:space="preserve"> consome 4 bytes.</w:t>
       </w:r>
     </w:p>
     <w:p>
       <w:r>
         <w:lastRenderedPageBreak/>
-        <w:t>Uma estratégia é arredondar o valor do float para caber em um signed char. O problema é que com isso conseguimos armazenar números no intervalo de -128 a 128 (2</w:t>
+        <w:t xml:space="preserve">A fórmula de transformação e reversão passada pelo Léo é esta: </w:t>
+      </w:r>
+    </w:p>
+    <w:p>
+      <w:pPr>
+        <w:spacing w:after="0"/>
+        <w:rPr>
+          <w:rFonts w:ascii="Courier New" w:hAnsi="Courier New" w:cs="Courier New"/>
+          <w:sz w:val="20"/>
+          <w:szCs w:val="20"/>
+        </w:rPr>
+      </w:pPr>
+      <w:r>
+        <w:rPr>
+          <w:rFonts w:ascii="Courier New" w:hAnsi="Courier New" w:cs="Courier New"/>
+          <w:sz w:val="20"/>
+          <w:szCs w:val="20"/>
+        </w:rPr>
+        <w:t>//</w:t>
+      </w:r>
+      <w:proofErr w:type="spellStart"/>
+      <w:r>
+        <w:rPr>
+          <w:rFonts w:ascii="Courier New" w:hAnsi="Courier New" w:cs="Courier New"/>
+          <w:sz w:val="20"/>
+          <w:szCs w:val="20"/>
+        </w:rPr>
+        <w:t>conversao</w:t>
+      </w:r>
+      <w:proofErr w:type="spellEnd"/>
+      <w:r>
+        <w:rPr>
+          <w:rFonts w:ascii="Courier New" w:hAnsi="Courier New" w:cs="Courier New"/>
+          <w:sz w:val="20"/>
+          <w:szCs w:val="20"/>
+        </w:rPr>
+        <w:t xml:space="preserve"> RGB para YUV       </w:t>
+      </w:r>
+    </w:p>
+    <w:p>
+      <w:pPr>
+        <w:spacing w:after="0"/>
+        <w:rPr>
+          <w:rFonts w:ascii="Courier New" w:hAnsi="Courier New" w:cs="Courier New"/>
+          <w:sz w:val="20"/>
+          <w:szCs w:val="20"/>
+          <w:lang w:val="en-US"/>
+        </w:rPr>
+      </w:pPr>
+      <w:proofErr w:type="gramStart"/>
+      <w:r>
+        <w:rPr>
+          <w:rFonts w:ascii="Courier New" w:hAnsi="Courier New" w:cs="Courier New"/>
+          <w:sz w:val="20"/>
+          <w:szCs w:val="20"/>
+          <w:lang w:val="en-US"/>
+        </w:rPr>
+        <w:t>for(</w:t>
+      </w:r>
+      <w:proofErr w:type="gramEnd"/>
+      <w:r>
+        <w:rPr>
+          <w:rFonts w:ascii="Courier New" w:hAnsi="Courier New" w:cs="Courier New"/>
+          <w:sz w:val="20"/>
+          <w:szCs w:val="20"/>
+          <w:lang w:val="en-US"/>
+        </w:rPr>
+        <w:t xml:space="preserve">j = 0; j &lt; </w:t>
+      </w:r>
+      <w:proofErr w:type="spellStart"/>
+      <w:r>
+        <w:rPr>
+          <w:rFonts w:ascii="Courier New" w:hAnsi="Courier New" w:cs="Courier New"/>
+          <w:sz w:val="20"/>
+          <w:szCs w:val="20"/>
+          <w:lang w:val="en-US"/>
+        </w:rPr>
+        <w:t>file_in.larg</w:t>
+      </w:r>
+      <w:proofErr w:type="spellEnd"/>
+      <w:r>
+        <w:rPr>
+          <w:rFonts w:ascii="Courier New" w:hAnsi="Courier New" w:cs="Courier New"/>
+          <w:sz w:val="20"/>
+          <w:szCs w:val="20"/>
+          <w:lang w:val="en-US"/>
+        </w:rPr>
+        <w:t>; j++)</w:t>
+      </w:r>
+    </w:p>
+    <w:p>
+      <w:pPr>
+        <w:spacing w:after="0"/>
+        <w:rPr>
+          <w:rFonts w:ascii="Courier New" w:hAnsi="Courier New" w:cs="Courier New"/>
+          <w:sz w:val="20"/>
+          <w:szCs w:val="20"/>
+          <w:lang w:val="en-US"/>
+        </w:rPr>
+      </w:pPr>
+      <w:r>
+        <w:rPr>
+          <w:rFonts w:ascii="Courier New" w:hAnsi="Courier New" w:cs="Courier New"/>
+          <w:sz w:val="20"/>
+          <w:szCs w:val="20"/>
+          <w:lang w:val="en-US"/>
+        </w:rPr>
+        <w:t xml:space="preserve">    </w:t>
+      </w:r>
+      <w:proofErr w:type="gramStart"/>
+      <w:r>
+        <w:rPr>
+          <w:rFonts w:ascii="Courier New" w:hAnsi="Courier New" w:cs="Courier New"/>
+          <w:sz w:val="20"/>
+          <w:szCs w:val="20"/>
+          <w:lang w:val="en-US"/>
+        </w:rPr>
+        <w:t>for(</w:t>
+      </w:r>
+      <w:proofErr w:type="gramEnd"/>
+      <w:r>
+        <w:rPr>
+          <w:rFonts w:ascii="Courier New" w:hAnsi="Courier New" w:cs="Courier New"/>
+          <w:sz w:val="20"/>
+          <w:szCs w:val="20"/>
+          <w:lang w:val="en-US"/>
+        </w:rPr>
+        <w:t xml:space="preserve">i = 0; i &lt; </w:t>
+      </w:r>
+      <w:proofErr w:type="spellStart"/>
+      <w:r>
+        <w:rPr>
+          <w:rFonts w:ascii="Courier New" w:hAnsi="Courier New" w:cs="Courier New"/>
+          <w:sz w:val="20"/>
+          <w:szCs w:val="20"/>
+          <w:lang w:val="en-US"/>
+        </w:rPr>
+        <w:t>file_in.alt</w:t>
+      </w:r>
+      <w:proofErr w:type="spellEnd"/>
+      <w:r>
+        <w:rPr>
+          <w:rFonts w:ascii="Courier New" w:hAnsi="Courier New" w:cs="Courier New"/>
+          <w:sz w:val="20"/>
+          <w:szCs w:val="20"/>
+          <w:lang w:val="en-US"/>
+        </w:rPr>
+        <w:t>; i++)</w:t>
+      </w:r>
+    </w:p>
+    <w:p>
+      <w:pPr>
+        <w:spacing w:after="0"/>
+        <w:rPr>
+          <w:rFonts w:ascii="Courier New" w:hAnsi="Courier New" w:cs="Courier New"/>
+          <w:sz w:val="20"/>
+          <w:szCs w:val="20"/>
+          <w:lang w:val="en-US"/>
+        </w:rPr>
+      </w:pPr>
+      <w:r>
+        <w:rPr>
+          <w:rFonts w:ascii="Courier New" w:hAnsi="Courier New" w:cs="Courier New"/>
+          <w:sz w:val="20"/>
+          <w:szCs w:val="20"/>
+          <w:lang w:val="en-US"/>
+        </w:rPr>
+        <w:t xml:space="preserve">    {</w:t>
+      </w:r>
+    </w:p>
+    <w:p>
+      <w:pPr>
+        <w:spacing w:after="0"/>
+        <w:rPr>
+          <w:rFonts w:ascii="Courier New" w:hAnsi="Courier New" w:cs="Courier New"/>
+          <w:sz w:val="20"/>
+          <w:szCs w:val="20"/>
+          <w:lang w:val="en-US"/>
+        </w:rPr>
+      </w:pPr>
+      <w:r>
+        <w:rPr>
+          <w:rFonts w:ascii="Courier New" w:hAnsi="Courier New" w:cs="Courier New"/>
+          <w:sz w:val="20"/>
+          <w:szCs w:val="20"/>
+          <w:lang w:val="en-US"/>
+        </w:rPr>
+        <w:t xml:space="preserve">            </w:t>
+      </w:r>
+      <w:proofErr w:type="spellStart"/>
+      <w:r>
+        <w:rPr>
+          <w:rFonts w:ascii="Courier New" w:hAnsi="Courier New" w:cs="Courier New"/>
+          <w:sz w:val="20"/>
+          <w:szCs w:val="20"/>
+          <w:lang w:val="en-US"/>
+        </w:rPr>
+        <w:t>file_in.Y</w:t>
+      </w:r>
+      <w:proofErr w:type="spellEnd"/>
+      <w:r>
+        <w:rPr>
+          <w:rFonts w:ascii="Courier New" w:hAnsi="Courier New" w:cs="Courier New"/>
+          <w:sz w:val="20"/>
+          <w:szCs w:val="20"/>
+          <w:lang w:val="en-US"/>
+        </w:rPr>
+        <w:t>[j</w:t>
+      </w:r>
+      <w:proofErr w:type="gramStart"/>
+      <w:r>
+        <w:rPr>
+          <w:rFonts w:ascii="Courier New" w:hAnsi="Courier New" w:cs="Courier New"/>
+          <w:sz w:val="20"/>
+          <w:szCs w:val="20"/>
+          <w:lang w:val="en-US"/>
+        </w:rPr>
+        <w:t>][</w:t>
+      </w:r>
+      <w:proofErr w:type="gramEnd"/>
+      <w:r>
+        <w:rPr>
+          <w:rFonts w:ascii="Courier New" w:hAnsi="Courier New" w:cs="Courier New"/>
+          <w:sz w:val="20"/>
+          <w:szCs w:val="20"/>
+          <w:lang w:val="en-US"/>
+        </w:rPr>
+        <w:t xml:space="preserve">i] = 0.299f * </w:t>
+      </w:r>
+      <w:proofErr w:type="spellStart"/>
+      <w:r>
+        <w:rPr>
+          <w:rFonts w:ascii="Courier New" w:hAnsi="Courier New" w:cs="Courier New"/>
+          <w:sz w:val="20"/>
+          <w:szCs w:val="20"/>
+          <w:lang w:val="en-US"/>
+        </w:rPr>
+        <w:t>file_in.R</w:t>
+      </w:r>
+      <w:proofErr w:type="spellEnd"/>
+      <w:r>
+        <w:rPr>
+          <w:rFonts w:ascii="Courier New" w:hAnsi="Courier New" w:cs="Courier New"/>
+          <w:sz w:val="20"/>
+          <w:szCs w:val="20"/>
+          <w:lang w:val="en-US"/>
+        </w:rPr>
+        <w:t xml:space="preserve">[j][i]  + 0.587f * </w:t>
+      </w:r>
+      <w:proofErr w:type="spellStart"/>
+      <w:r>
+        <w:rPr>
+          <w:rFonts w:ascii="Courier New" w:hAnsi="Courier New" w:cs="Courier New"/>
+          <w:sz w:val="20"/>
+          <w:szCs w:val="20"/>
+          <w:lang w:val="en-US"/>
+        </w:rPr>
+        <w:t>file_in.G</w:t>
+      </w:r>
+      <w:proofErr w:type="spellEnd"/>
+      <w:r>
+        <w:rPr>
+          <w:rFonts w:ascii="Courier New" w:hAnsi="Courier New" w:cs="Courier New"/>
+          <w:sz w:val="20"/>
+          <w:szCs w:val="20"/>
+          <w:lang w:val="en-US"/>
+        </w:rPr>
+        <w:t xml:space="preserve">[j][i] + 0.114f * </w:t>
+      </w:r>
+      <w:proofErr w:type="spellStart"/>
+      <w:r>
+        <w:rPr>
+          <w:rFonts w:ascii="Courier New" w:hAnsi="Courier New" w:cs="Courier New"/>
+          <w:sz w:val="20"/>
+          <w:szCs w:val="20"/>
+          <w:lang w:val="en-US"/>
+        </w:rPr>
+        <w:t>file_in.B</w:t>
+      </w:r>
+      <w:proofErr w:type="spellEnd"/>
+      <w:r>
+        <w:rPr>
+          <w:rFonts w:ascii="Courier New" w:hAnsi="Courier New" w:cs="Courier New"/>
+          <w:sz w:val="20"/>
+          <w:szCs w:val="20"/>
+          <w:lang w:val="en-US"/>
+        </w:rPr>
+        <w:t>[j][i];</w:t>
+      </w:r>
+    </w:p>
+    <w:p>
+      <w:pPr>
+        <w:spacing w:after="0"/>
+        <w:rPr>
+          <w:rFonts w:ascii="Courier New" w:hAnsi="Courier New" w:cs="Courier New"/>
+          <w:sz w:val="20"/>
+          <w:szCs w:val="20"/>
+          <w:lang w:val="en-US"/>
+        </w:rPr>
+      </w:pPr>
+      <w:r>
+        <w:rPr>
+          <w:rFonts w:ascii="Courier New" w:hAnsi="Courier New" w:cs="Courier New"/>
+          <w:sz w:val="20"/>
+          <w:szCs w:val="20"/>
+          <w:lang w:val="en-US"/>
+        </w:rPr>
+        <w:t xml:space="preserve">            </w:t>
+      </w:r>
+      <w:proofErr w:type="spellStart"/>
+      <w:r>
+        <w:rPr>
+          <w:rFonts w:ascii="Courier New" w:hAnsi="Courier New" w:cs="Courier New"/>
+          <w:sz w:val="20"/>
+          <w:szCs w:val="20"/>
+          <w:lang w:val="en-US"/>
+        </w:rPr>
+        <w:t>file_in.U</w:t>
+      </w:r>
+      <w:proofErr w:type="spellEnd"/>
+      <w:r>
+        <w:rPr>
+          <w:rFonts w:ascii="Courier New" w:hAnsi="Courier New" w:cs="Courier New"/>
+          <w:sz w:val="20"/>
+          <w:szCs w:val="20"/>
+          <w:lang w:val="en-US"/>
+        </w:rPr>
+        <w:t>[j</w:t>
+      </w:r>
+      <w:proofErr w:type="gramStart"/>
+      <w:r>
+        <w:rPr>
+          <w:rFonts w:ascii="Courier New" w:hAnsi="Courier New" w:cs="Courier New"/>
+          <w:sz w:val="20"/>
+          <w:szCs w:val="20"/>
+          <w:lang w:val="en-US"/>
+        </w:rPr>
+        <w:t>][</w:t>
+      </w:r>
+      <w:proofErr w:type="gramEnd"/>
+      <w:r>
+        <w:rPr>
+          <w:rFonts w:ascii="Courier New" w:hAnsi="Courier New" w:cs="Courier New"/>
+          <w:sz w:val="20"/>
+          <w:szCs w:val="20"/>
+          <w:lang w:val="en-US"/>
+        </w:rPr>
+        <w:t xml:space="preserve">i] = 0.565f * </w:t>
+      </w:r>
+      <w:proofErr w:type="spellStart"/>
+      <w:r>
+        <w:rPr>
+          <w:rFonts w:ascii="Courier New" w:hAnsi="Courier New" w:cs="Courier New"/>
+          <w:sz w:val="20"/>
+          <w:szCs w:val="20"/>
+          <w:lang w:val="en-US"/>
+        </w:rPr>
+        <w:t>file_in.B</w:t>
+      </w:r>
+      <w:proofErr w:type="spellEnd"/>
+      <w:r>
+        <w:rPr>
+          <w:rFonts w:ascii="Courier New" w:hAnsi="Courier New" w:cs="Courier New"/>
+          <w:sz w:val="20"/>
+          <w:szCs w:val="20"/>
+          <w:lang w:val="en-US"/>
+        </w:rPr>
+        <w:t xml:space="preserve">[j][i] - </w:t>
+      </w:r>
+      <w:proofErr w:type="spellStart"/>
+      <w:r>
+        <w:rPr>
+          <w:rFonts w:ascii="Courier New" w:hAnsi="Courier New" w:cs="Courier New"/>
+          <w:sz w:val="20"/>
+          <w:szCs w:val="20"/>
+          <w:lang w:val="en-US"/>
+        </w:rPr>
+        <w:t>file_in.Y</w:t>
+      </w:r>
+      <w:proofErr w:type="spellEnd"/>
+      <w:r>
+        <w:rPr>
+          <w:rFonts w:ascii="Courier New" w:hAnsi="Courier New" w:cs="Courier New"/>
+          <w:sz w:val="20"/>
+          <w:szCs w:val="20"/>
+          <w:lang w:val="en-US"/>
+        </w:rPr>
+        <w:t>[j][i];</w:t>
+      </w:r>
+    </w:p>
+    <w:p>
+      <w:pPr>
+        <w:spacing w:after="0"/>
+        <w:rPr>
+          <w:rFonts w:ascii="Courier New" w:hAnsi="Courier New" w:cs="Courier New"/>
+          <w:sz w:val="20"/>
+          <w:szCs w:val="20"/>
+          <w:lang w:val="en-US"/>
+        </w:rPr>
+      </w:pPr>
+      <w:r>
+        <w:rPr>
+          <w:rFonts w:ascii="Courier New" w:hAnsi="Courier New" w:cs="Courier New"/>
+          <w:sz w:val="20"/>
+          <w:szCs w:val="20"/>
+          <w:lang w:val="en-US"/>
+        </w:rPr>
+        <w:t xml:space="preserve">            </w:t>
+      </w:r>
+      <w:proofErr w:type="spellStart"/>
+      <w:r>
+        <w:rPr>
+          <w:rFonts w:ascii="Courier New" w:hAnsi="Courier New" w:cs="Courier New"/>
+          <w:sz w:val="20"/>
+          <w:szCs w:val="20"/>
+          <w:lang w:val="en-US"/>
+        </w:rPr>
+        <w:t>file_in.V</w:t>
+      </w:r>
+      <w:proofErr w:type="spellEnd"/>
+      <w:r>
+        <w:rPr>
+          <w:rFonts w:ascii="Courier New" w:hAnsi="Courier New" w:cs="Courier New"/>
+          <w:sz w:val="20"/>
+          <w:szCs w:val="20"/>
+          <w:lang w:val="en-US"/>
+        </w:rPr>
+        <w:t>[j</w:t>
+      </w:r>
+      <w:proofErr w:type="gramStart"/>
+      <w:r>
+        <w:rPr>
+          <w:rFonts w:ascii="Courier New" w:hAnsi="Courier New" w:cs="Courier New"/>
+          <w:sz w:val="20"/>
+          <w:szCs w:val="20"/>
+          <w:lang w:val="en-US"/>
+        </w:rPr>
+        <w:t>][</w:t>
+      </w:r>
+      <w:proofErr w:type="gramEnd"/>
+      <w:r>
+        <w:rPr>
+          <w:rFonts w:ascii="Courier New" w:hAnsi="Courier New" w:cs="Courier New"/>
+          <w:sz w:val="20"/>
+          <w:szCs w:val="20"/>
+          <w:lang w:val="en-US"/>
+        </w:rPr>
+        <w:t xml:space="preserve">i] = 0.713f * </w:t>
+      </w:r>
+      <w:proofErr w:type="spellStart"/>
+      <w:r>
+        <w:rPr>
+          <w:rFonts w:ascii="Courier New" w:hAnsi="Courier New" w:cs="Courier New"/>
+          <w:sz w:val="20"/>
+          <w:szCs w:val="20"/>
+          <w:lang w:val="en-US"/>
+        </w:rPr>
+        <w:t>file_in.R</w:t>
+      </w:r>
+      <w:proofErr w:type="spellEnd"/>
+      <w:r>
+        <w:rPr>
+          <w:rFonts w:ascii="Courier New" w:hAnsi="Courier New" w:cs="Courier New"/>
+          <w:sz w:val="20"/>
+          <w:szCs w:val="20"/>
+          <w:lang w:val="en-US"/>
+        </w:rPr>
+        <w:t xml:space="preserve">[j][i] - </w:t>
+      </w:r>
+      <w:proofErr w:type="spellStart"/>
+      <w:r>
+        <w:rPr>
+          <w:rFonts w:ascii="Courier New" w:hAnsi="Courier New" w:cs="Courier New"/>
+          <w:sz w:val="20"/>
+          <w:szCs w:val="20"/>
+          <w:lang w:val="en-US"/>
+        </w:rPr>
+        <w:t>file_in.Y</w:t>
+      </w:r>
+      <w:proofErr w:type="spellEnd"/>
+      <w:r>
+        <w:rPr>
+          <w:rFonts w:ascii="Courier New" w:hAnsi="Courier New" w:cs="Courier New"/>
+          <w:sz w:val="20"/>
+          <w:szCs w:val="20"/>
+          <w:lang w:val="en-US"/>
+        </w:rPr>
+        <w:t>[j][i];</w:t>
+      </w:r>
+    </w:p>
+    <w:p>
+      <w:pPr>
+        <w:spacing w:after="0"/>
+        <w:rPr>
+          <w:rFonts w:ascii="Courier New" w:hAnsi="Courier New" w:cs="Courier New"/>
+          <w:sz w:val="20"/>
+          <w:szCs w:val="20"/>
+          <w:lang w:val="en-US"/>
+        </w:rPr>
+      </w:pPr>
+    </w:p>
+    <w:p>
+      <w:pPr>
+        <w:spacing w:after="0"/>
+        <w:rPr>
+          <w:rFonts w:ascii="Courier New" w:hAnsi="Courier New" w:cs="Courier New"/>
+          <w:sz w:val="20"/>
+          <w:szCs w:val="20"/>
+          <w:lang w:val="en-US"/>
+        </w:rPr>
+      </w:pPr>
+      <w:r>
+        <w:rPr>
+          <w:rFonts w:ascii="Courier New" w:hAnsi="Courier New" w:cs="Courier New"/>
+          <w:sz w:val="20"/>
+          <w:szCs w:val="20"/>
+          <w:lang w:val="en-US"/>
+        </w:rPr>
+        <w:t xml:space="preserve">    }//</w:t>
+      </w:r>
+      <w:proofErr w:type="gramStart"/>
+      <w:r>
+        <w:rPr>
+          <w:rFonts w:ascii="Courier New" w:hAnsi="Courier New" w:cs="Courier New"/>
+          <w:sz w:val="20"/>
+          <w:szCs w:val="20"/>
+          <w:lang w:val="en-US"/>
+        </w:rPr>
+        <w:t>for(</w:t>
+      </w:r>
+      <w:proofErr w:type="gramEnd"/>
+      <w:r>
+        <w:rPr>
+          <w:rFonts w:ascii="Courier New" w:hAnsi="Courier New" w:cs="Courier New"/>
+          <w:sz w:val="20"/>
+          <w:szCs w:val="20"/>
+          <w:lang w:val="en-US"/>
+        </w:rPr>
+        <w:t xml:space="preserve">i = 0; i &lt; </w:t>
+      </w:r>
+      <w:proofErr w:type="spellStart"/>
+      <w:r>
+        <w:rPr>
+          <w:rFonts w:ascii="Courier New" w:hAnsi="Courier New" w:cs="Courier New"/>
+          <w:sz w:val="20"/>
+          <w:szCs w:val="20"/>
+          <w:lang w:val="en-US"/>
+        </w:rPr>
+        <w:t>file_in.alt</w:t>
+      </w:r>
+      <w:proofErr w:type="spellEnd"/>
+      <w:r>
+        <w:rPr>
+          <w:rFonts w:ascii="Courier New" w:hAnsi="Courier New" w:cs="Courier New"/>
+          <w:sz w:val="20"/>
+          <w:szCs w:val="20"/>
+          <w:lang w:val="en-US"/>
+        </w:rPr>
+        <w:t>; i++)</w:t>
+      </w:r>
+    </w:p>
+    <w:p>
+      <w:pPr>
+        <w:spacing w:after="0"/>
+        <w:rPr>
+          <w:rFonts w:ascii="Courier New" w:hAnsi="Courier New" w:cs="Courier New"/>
+          <w:sz w:val="20"/>
+          <w:szCs w:val="20"/>
+          <w:lang w:val="en-US"/>
+        </w:rPr>
+      </w:pPr>
+    </w:p>
+    <w:p>
+      <w:pPr>
+        <w:spacing w:after="0"/>
+        <w:rPr>
+          <w:rFonts w:ascii="Courier New" w:hAnsi="Courier New" w:cs="Courier New"/>
+          <w:sz w:val="20"/>
+          <w:szCs w:val="20"/>
+        </w:rPr>
+      </w:pPr>
+      <w:r>
+        <w:rPr>
+          <w:rFonts w:ascii="Courier New" w:hAnsi="Courier New" w:cs="Courier New"/>
+          <w:sz w:val="20"/>
+          <w:szCs w:val="20"/>
+          <w:lang w:val="en-US"/>
+        </w:rPr>
+        <w:t xml:space="preserve">  </w:t>
+      </w:r>
+      <w:r>
+        <w:rPr>
+          <w:rFonts w:ascii="Courier New" w:hAnsi="Courier New" w:cs="Courier New"/>
+          <w:sz w:val="20"/>
+          <w:szCs w:val="20"/>
+        </w:rPr>
+        <w:t>E a reversão:</w:t>
+      </w:r>
+    </w:p>
+    <w:p>
+      <w:pPr>
+        <w:spacing w:after="0"/>
+        <w:rPr>
+          <w:rFonts w:ascii="Courier New" w:hAnsi="Courier New" w:cs="Courier New"/>
+          <w:sz w:val="20"/>
+          <w:szCs w:val="20"/>
+        </w:rPr>
+      </w:pPr>
+    </w:p>
+    <w:p>
+      <w:pPr>
+        <w:spacing w:after="0"/>
+        <w:rPr>
+          <w:rFonts w:ascii="Courier New" w:hAnsi="Courier New" w:cs="Courier New"/>
+          <w:sz w:val="20"/>
+          <w:szCs w:val="20"/>
+        </w:rPr>
+      </w:pPr>
+      <w:r>
+        <w:rPr>
+          <w:rFonts w:ascii="Courier New" w:hAnsi="Courier New" w:cs="Courier New"/>
+          <w:sz w:val="20"/>
+          <w:szCs w:val="20"/>
+        </w:rPr>
+        <w:t>//</w:t>
+      </w:r>
+      <w:proofErr w:type="spellStart"/>
+      <w:r>
+        <w:rPr>
+          <w:rFonts w:ascii="Courier New" w:hAnsi="Courier New" w:cs="Courier New"/>
+          <w:sz w:val="20"/>
+          <w:szCs w:val="20"/>
+        </w:rPr>
+        <w:t>conversao</w:t>
+      </w:r>
+      <w:proofErr w:type="spellEnd"/>
+      <w:r>
+        <w:rPr>
+          <w:rFonts w:ascii="Courier New" w:hAnsi="Courier New" w:cs="Courier New"/>
+          <w:sz w:val="20"/>
+          <w:szCs w:val="20"/>
+        </w:rPr>
+        <w:t xml:space="preserve"> YUV para RGB</w:t>
+      </w:r>
+    </w:p>
+    <w:p>
+      <w:pPr>
+        <w:spacing w:after="0"/>
+        <w:rPr>
+          <w:rFonts w:ascii="Courier New" w:hAnsi="Courier New" w:cs="Courier New"/>
+          <w:sz w:val="20"/>
+          <w:szCs w:val="20"/>
+          <w:lang w:val="en-US"/>
+        </w:rPr>
+      </w:pPr>
+      <w:proofErr w:type="gramStart"/>
+      <w:r>
+        <w:rPr>
+          <w:rFonts w:ascii="Courier New" w:hAnsi="Courier New" w:cs="Courier New"/>
+          <w:sz w:val="20"/>
+          <w:szCs w:val="20"/>
+          <w:lang w:val="en-US"/>
+        </w:rPr>
+        <w:t>for(</w:t>
+      </w:r>
+      <w:proofErr w:type="gramEnd"/>
+      <w:r>
+        <w:rPr>
+          <w:rFonts w:ascii="Courier New" w:hAnsi="Courier New" w:cs="Courier New"/>
+          <w:sz w:val="20"/>
+          <w:szCs w:val="20"/>
+          <w:lang w:val="en-US"/>
+        </w:rPr>
+        <w:t xml:space="preserve">j = 0; j &lt; </w:t>
+      </w:r>
+      <w:proofErr w:type="spellStart"/>
+      <w:r>
+        <w:rPr>
+          <w:rFonts w:ascii="Courier New" w:hAnsi="Courier New" w:cs="Courier New"/>
+          <w:sz w:val="20"/>
+          <w:szCs w:val="20"/>
+          <w:lang w:val="en-US"/>
+        </w:rPr>
+        <w:t>file_in.larg</w:t>
+      </w:r>
+      <w:proofErr w:type="spellEnd"/>
+      <w:r>
+        <w:rPr>
+          <w:rFonts w:ascii="Courier New" w:hAnsi="Courier New" w:cs="Courier New"/>
+          <w:sz w:val="20"/>
+          <w:szCs w:val="20"/>
+          <w:lang w:val="en-US"/>
+        </w:rPr>
+        <w:t>; j++)</w:t>
+      </w:r>
+    </w:p>
+    <w:p>
+      <w:pPr>
+        <w:spacing w:after="0"/>
+        <w:rPr>
+          <w:rFonts w:ascii="Courier New" w:hAnsi="Courier New" w:cs="Courier New"/>
+          <w:sz w:val="20"/>
+          <w:szCs w:val="20"/>
+          <w:lang w:val="en-US"/>
+        </w:rPr>
+      </w:pPr>
+      <w:r>
+        <w:rPr>
+          <w:rFonts w:ascii="Courier New" w:hAnsi="Courier New" w:cs="Courier New"/>
+          <w:sz w:val="20"/>
+          <w:szCs w:val="20"/>
+          <w:lang w:val="en-US"/>
+        </w:rPr>
+        <w:t xml:space="preserve">    </w:t>
+      </w:r>
+      <w:proofErr w:type="gramStart"/>
+      <w:r>
+        <w:rPr>
+          <w:rFonts w:ascii="Courier New" w:hAnsi="Courier New" w:cs="Courier New"/>
+          <w:sz w:val="20"/>
+          <w:szCs w:val="20"/>
+          <w:lang w:val="en-US"/>
+        </w:rPr>
+        <w:t>for(</w:t>
+      </w:r>
+      <w:proofErr w:type="gramEnd"/>
+      <w:r>
+        <w:rPr>
+          <w:rFonts w:ascii="Courier New" w:hAnsi="Courier New" w:cs="Courier New"/>
+          <w:sz w:val="20"/>
+          <w:szCs w:val="20"/>
+          <w:lang w:val="en-US"/>
+        </w:rPr>
+        <w:t xml:space="preserve">i = 0; i &lt; </w:t>
+      </w:r>
+      <w:proofErr w:type="spellStart"/>
+      <w:r>
+        <w:rPr>
+          <w:rFonts w:ascii="Courier New" w:hAnsi="Courier New" w:cs="Courier New"/>
+          <w:sz w:val="20"/>
+          <w:szCs w:val="20"/>
+          <w:lang w:val="en-US"/>
+        </w:rPr>
+        <w:t>file_in.alt</w:t>
+      </w:r>
+      <w:proofErr w:type="spellEnd"/>
+      <w:r>
+        <w:rPr>
+          <w:rFonts w:ascii="Courier New" w:hAnsi="Courier New" w:cs="Courier New"/>
+          <w:sz w:val="20"/>
+          <w:szCs w:val="20"/>
+          <w:lang w:val="en-US"/>
+        </w:rPr>
+        <w:t>; i++)</w:t>
+      </w:r>
+    </w:p>
+    <w:p>
+      <w:pPr>
+        <w:spacing w:after="0"/>
+        <w:rPr>
+          <w:rFonts w:ascii="Courier New" w:hAnsi="Courier New" w:cs="Courier New"/>
+          <w:sz w:val="20"/>
+          <w:szCs w:val="20"/>
+          <w:lang w:val="en-US"/>
+        </w:rPr>
+      </w:pPr>
+      <w:r>
+        <w:rPr>
+          <w:rFonts w:ascii="Courier New" w:hAnsi="Courier New" w:cs="Courier New"/>
+          <w:sz w:val="20"/>
+          <w:szCs w:val="20"/>
+          <w:lang w:val="en-US"/>
+        </w:rPr>
+        <w:t xml:space="preserve">    {</w:t>
+      </w:r>
+    </w:p>
+    <w:p>
+      <w:pPr>
+        <w:spacing w:after="0"/>
+        <w:rPr>
+          <w:rFonts w:ascii="Courier New" w:hAnsi="Courier New" w:cs="Courier New"/>
+          <w:sz w:val="20"/>
+          <w:szCs w:val="20"/>
+          <w:lang w:val="en-US"/>
+        </w:rPr>
+      </w:pPr>
+      <w:r>
+        <w:rPr>
+          <w:rFonts w:ascii="Courier New" w:hAnsi="Courier New" w:cs="Courier New"/>
+          <w:sz w:val="20"/>
+          <w:szCs w:val="20"/>
+          <w:lang w:val="en-US"/>
+        </w:rPr>
+        <w:t xml:space="preserve">        </w:t>
+      </w:r>
+      <w:proofErr w:type="spellStart"/>
+      <w:r>
+        <w:rPr>
+          <w:rFonts w:ascii="Courier New" w:hAnsi="Courier New" w:cs="Courier New"/>
+          <w:sz w:val="20"/>
+          <w:szCs w:val="20"/>
+          <w:lang w:val="en-US"/>
+        </w:rPr>
+        <w:t>file_out.R</w:t>
+      </w:r>
+      <w:proofErr w:type="spellEnd"/>
+      <w:r>
+        <w:rPr>
+          <w:rFonts w:ascii="Courier New" w:hAnsi="Courier New" w:cs="Courier New"/>
+          <w:sz w:val="20"/>
+          <w:szCs w:val="20"/>
+          <w:lang w:val="en-US"/>
+        </w:rPr>
+        <w:t>[j</w:t>
+      </w:r>
+      <w:proofErr w:type="gramStart"/>
+      <w:r>
+        <w:rPr>
+          <w:rFonts w:ascii="Courier New" w:hAnsi="Courier New" w:cs="Courier New"/>
+          <w:sz w:val="20"/>
+          <w:szCs w:val="20"/>
+          <w:lang w:val="en-US"/>
+        </w:rPr>
+        <w:t>][</w:t>
+      </w:r>
+      <w:proofErr w:type="gramEnd"/>
+      <w:r>
+        <w:rPr>
+          <w:rFonts w:ascii="Courier New" w:hAnsi="Courier New" w:cs="Courier New"/>
+          <w:sz w:val="20"/>
+          <w:szCs w:val="20"/>
+          <w:lang w:val="en-US"/>
+        </w:rPr>
+        <w:t xml:space="preserve">i] = </w:t>
+      </w:r>
+      <w:proofErr w:type="spellStart"/>
+      <w:r>
+        <w:rPr>
+          <w:rFonts w:ascii="Courier New" w:hAnsi="Courier New" w:cs="Courier New"/>
+          <w:sz w:val="20"/>
+          <w:szCs w:val="20"/>
+          <w:lang w:val="en-US"/>
+        </w:rPr>
+        <w:t>file_out.Y</w:t>
+      </w:r>
+      <w:proofErr w:type="spellEnd"/>
+      <w:r>
+        <w:rPr>
+          <w:rFonts w:ascii="Courier New" w:hAnsi="Courier New" w:cs="Courier New"/>
+          <w:sz w:val="20"/>
+          <w:szCs w:val="20"/>
+          <w:lang w:val="en-US"/>
+        </w:rPr>
+        <w:t xml:space="preserve">[j][i] + 1.403f * </w:t>
+      </w:r>
+      <w:proofErr w:type="spellStart"/>
+      <w:r>
+        <w:rPr>
+          <w:rFonts w:ascii="Courier New" w:hAnsi="Courier New" w:cs="Courier New"/>
+          <w:sz w:val="20"/>
+          <w:szCs w:val="20"/>
+          <w:lang w:val="en-US"/>
+        </w:rPr>
+        <w:t>file_out.V</w:t>
+      </w:r>
+      <w:proofErr w:type="spellEnd"/>
+      <w:r>
+        <w:rPr>
+          <w:rFonts w:ascii="Courier New" w:hAnsi="Courier New" w:cs="Courier New"/>
+          <w:sz w:val="20"/>
+          <w:szCs w:val="20"/>
+          <w:lang w:val="en-US"/>
+        </w:rPr>
+        <w:t>[j][i];</w:t>
+      </w:r>
+    </w:p>
+    <w:p>
+      <w:pPr>
+        <w:spacing w:after="0"/>
+        <w:rPr>
+          <w:rFonts w:ascii="Courier New" w:hAnsi="Courier New" w:cs="Courier New"/>
+          <w:sz w:val="20"/>
+          <w:szCs w:val="20"/>
+          <w:lang w:val="en-US"/>
+        </w:rPr>
+      </w:pPr>
+      <w:r>
+        <w:rPr>
+          <w:rFonts w:ascii="Courier New" w:hAnsi="Courier New" w:cs="Courier New"/>
+          <w:sz w:val="20"/>
+          <w:szCs w:val="20"/>
+          <w:lang w:val="en-US"/>
+        </w:rPr>
+        <w:t xml:space="preserve">        </w:t>
+      </w:r>
+      <w:proofErr w:type="spellStart"/>
+      <w:r>
+        <w:rPr>
+          <w:rFonts w:ascii="Courier New" w:hAnsi="Courier New" w:cs="Courier New"/>
+          <w:sz w:val="20"/>
+          <w:szCs w:val="20"/>
+          <w:lang w:val="en-US"/>
+        </w:rPr>
+        <w:t>file_out.G</w:t>
+      </w:r>
+      <w:proofErr w:type="spellEnd"/>
+      <w:r>
+        <w:rPr>
+          <w:rFonts w:ascii="Courier New" w:hAnsi="Courier New" w:cs="Courier New"/>
+          <w:sz w:val="20"/>
+          <w:szCs w:val="20"/>
+          <w:lang w:val="en-US"/>
+        </w:rPr>
+        <w:t>[j</w:t>
+      </w:r>
+      <w:proofErr w:type="gramStart"/>
+      <w:r>
+        <w:rPr>
+          <w:rFonts w:ascii="Courier New" w:hAnsi="Courier New" w:cs="Courier New"/>
+          <w:sz w:val="20"/>
+          <w:szCs w:val="20"/>
+          <w:lang w:val="en-US"/>
+        </w:rPr>
+        <w:t>][</w:t>
+      </w:r>
+      <w:proofErr w:type="gramEnd"/>
+      <w:r>
+        <w:rPr>
+          <w:rFonts w:ascii="Courier New" w:hAnsi="Courier New" w:cs="Courier New"/>
+          <w:sz w:val="20"/>
+          <w:szCs w:val="20"/>
+          <w:lang w:val="en-US"/>
+        </w:rPr>
+        <w:t xml:space="preserve">i] = </w:t>
+      </w:r>
+      <w:proofErr w:type="spellStart"/>
+      <w:r>
+        <w:rPr>
+          <w:rFonts w:ascii="Courier New" w:hAnsi="Courier New" w:cs="Courier New"/>
+          <w:sz w:val="20"/>
+          <w:szCs w:val="20"/>
+          <w:lang w:val="en-US"/>
+        </w:rPr>
+        <w:t>file_out.Y</w:t>
+      </w:r>
+      <w:proofErr w:type="spellEnd"/>
+      <w:r>
+        <w:rPr>
+          <w:rFonts w:ascii="Courier New" w:hAnsi="Courier New" w:cs="Courier New"/>
+          <w:sz w:val="20"/>
+          <w:szCs w:val="20"/>
+          <w:lang w:val="en-US"/>
+        </w:rPr>
+        <w:t xml:space="preserve">[j][i] - 0.344f * </w:t>
+      </w:r>
+      <w:proofErr w:type="spellStart"/>
+      <w:r>
+        <w:rPr>
+          <w:rFonts w:ascii="Courier New" w:hAnsi="Courier New" w:cs="Courier New"/>
+          <w:sz w:val="20"/>
+          <w:szCs w:val="20"/>
+          <w:lang w:val="en-US"/>
+        </w:rPr>
+        <w:t>file_out.U</w:t>
+      </w:r>
+      <w:proofErr w:type="spellEnd"/>
+      <w:r>
+        <w:rPr>
+          <w:rFonts w:ascii="Courier New" w:hAnsi="Courier New" w:cs="Courier New"/>
+          <w:sz w:val="20"/>
+          <w:szCs w:val="20"/>
+          <w:lang w:val="en-US"/>
+        </w:rPr>
+        <w:t xml:space="preserve">[j][i] - 0.714f * </w:t>
+      </w:r>
+      <w:proofErr w:type="spellStart"/>
+      <w:r>
+        <w:rPr>
+          <w:rFonts w:ascii="Courier New" w:hAnsi="Courier New" w:cs="Courier New"/>
+          <w:sz w:val="20"/>
+          <w:szCs w:val="20"/>
+          <w:lang w:val="en-US"/>
+        </w:rPr>
+        <w:t>file_out.V</w:t>
+      </w:r>
+      <w:proofErr w:type="spellEnd"/>
+      <w:r>
+        <w:rPr>
+          <w:rFonts w:ascii="Courier New" w:hAnsi="Courier New" w:cs="Courier New"/>
+          <w:sz w:val="20"/>
+          <w:szCs w:val="20"/>
+          <w:lang w:val="en-US"/>
+        </w:rPr>
+        <w:t>[j][i];</w:t>
+      </w:r>
+    </w:p>
+    <w:p>
+      <w:pPr>
+        <w:spacing w:after="0"/>
+        <w:rPr>
+          <w:rFonts w:ascii="Courier New" w:hAnsi="Courier New" w:cs="Courier New"/>
+          <w:sz w:val="20"/>
+          <w:szCs w:val="20"/>
+        </w:rPr>
+      </w:pPr>
+      <w:r>
+        <w:rPr>
+          <w:rFonts w:ascii="Courier New" w:hAnsi="Courier New" w:cs="Courier New"/>
+          <w:sz w:val="20"/>
+          <w:szCs w:val="20"/>
+          <w:lang w:val="en-US"/>
+        </w:rPr>
+        <w:t xml:space="preserve">        </w:t>
+      </w:r>
+      <w:proofErr w:type="spellStart"/>
+      <w:proofErr w:type="gramStart"/>
+      <w:r>
+        <w:rPr>
+          <w:rFonts w:ascii="Courier New" w:hAnsi="Courier New" w:cs="Courier New"/>
+          <w:sz w:val="20"/>
+          <w:szCs w:val="20"/>
+        </w:rPr>
+        <w:t>file_out</w:t>
+      </w:r>
+      <w:proofErr w:type="gramEnd"/>
+      <w:r>
+        <w:rPr>
+          <w:rFonts w:ascii="Courier New" w:hAnsi="Courier New" w:cs="Courier New"/>
+          <w:sz w:val="20"/>
+          <w:szCs w:val="20"/>
+        </w:rPr>
+        <w:t>.B</w:t>
+      </w:r>
+      <w:proofErr w:type="spellEnd"/>
+      <w:r>
+        <w:rPr>
+          <w:rFonts w:ascii="Courier New" w:hAnsi="Courier New" w:cs="Courier New"/>
+          <w:sz w:val="20"/>
+          <w:szCs w:val="20"/>
+        </w:rPr>
+        <w:t xml:space="preserve">[j][i] = </w:t>
+      </w:r>
+      <w:proofErr w:type="spellStart"/>
+      <w:r>
+        <w:rPr>
+          <w:rFonts w:ascii="Courier New" w:hAnsi="Courier New" w:cs="Courier New"/>
+          <w:sz w:val="20"/>
+          <w:szCs w:val="20"/>
+        </w:rPr>
+        <w:t>file_out.Y</w:t>
+      </w:r>
+      <w:proofErr w:type="spellEnd"/>
+      <w:r>
+        <w:rPr>
+          <w:rFonts w:ascii="Courier New" w:hAnsi="Courier New" w:cs="Courier New"/>
+          <w:sz w:val="20"/>
+          <w:szCs w:val="20"/>
+        </w:rPr>
+        <w:t xml:space="preserve">[j][i] + 1.77f * </w:t>
+      </w:r>
+      <w:proofErr w:type="spellStart"/>
+      <w:r>
+        <w:rPr>
+          <w:rFonts w:ascii="Courier New" w:hAnsi="Courier New" w:cs="Courier New"/>
+          <w:sz w:val="20"/>
+          <w:szCs w:val="20"/>
+        </w:rPr>
+        <w:t>file_out.U</w:t>
+      </w:r>
+      <w:proofErr w:type="spellEnd"/>
+      <w:r>
+        <w:rPr>
+          <w:rFonts w:ascii="Courier New" w:hAnsi="Courier New" w:cs="Courier New"/>
+          <w:sz w:val="20"/>
+          <w:szCs w:val="20"/>
+        </w:rPr>
+        <w:t>[j][i];</w:t>
+      </w:r>
+    </w:p>
+    <w:p>
+      <w:pPr>
+        <w:spacing w:after="0"/>
+        <w:rPr>
+          <w:rFonts w:ascii="Courier New" w:hAnsi="Courier New" w:cs="Courier New"/>
+          <w:sz w:val="20"/>
+          <w:szCs w:val="20"/>
+        </w:rPr>
+      </w:pPr>
+    </w:p>
+    <w:p>
+      <w:pPr>
+        <w:rPr>
+          <w:rFonts w:ascii="Courier New" w:hAnsi="Courier New" w:cs="Courier New"/>
+          <w:sz w:val="20"/>
+          <w:szCs w:val="20"/>
+          <w:lang w:val="en-US"/>
+        </w:rPr>
+      </w:pPr>
+      <w:r>
+        <w:rPr>
+          <w:rFonts w:ascii="Courier New" w:hAnsi="Courier New" w:cs="Courier New"/>
+          <w:sz w:val="20"/>
+          <w:szCs w:val="20"/>
+          <w:lang w:val="en-US"/>
+        </w:rPr>
+        <w:t xml:space="preserve">    }//</w:t>
+      </w:r>
+      <w:proofErr w:type="gramStart"/>
+      <w:r>
+        <w:rPr>
+          <w:rFonts w:ascii="Courier New" w:hAnsi="Courier New" w:cs="Courier New"/>
+          <w:sz w:val="20"/>
+          <w:szCs w:val="20"/>
+          <w:lang w:val="en-US"/>
+        </w:rPr>
+        <w:t>for(</w:t>
+      </w:r>
+      <w:proofErr w:type="gramEnd"/>
+      <w:r>
+        <w:rPr>
+          <w:rFonts w:ascii="Courier New" w:hAnsi="Courier New" w:cs="Courier New"/>
+          <w:sz w:val="20"/>
+          <w:szCs w:val="20"/>
+          <w:lang w:val="en-US"/>
+        </w:rPr>
+        <w:t xml:space="preserve">i = 0; i &lt; </w:t>
+      </w:r>
+      <w:proofErr w:type="spellStart"/>
+      <w:r>
+        <w:rPr>
+          <w:rFonts w:ascii="Courier New" w:hAnsi="Courier New" w:cs="Courier New"/>
+          <w:sz w:val="20"/>
+          <w:szCs w:val="20"/>
+          <w:lang w:val="en-US"/>
+        </w:rPr>
+        <w:t>file_in.alt</w:t>
+      </w:r>
+      <w:proofErr w:type="spellEnd"/>
+      <w:r>
+        <w:rPr>
+          <w:rFonts w:ascii="Courier New" w:hAnsi="Courier New" w:cs="Courier New"/>
+          <w:sz w:val="20"/>
+          <w:szCs w:val="20"/>
+          <w:lang w:val="en-US"/>
+        </w:rPr>
+        <w:t>; i++)</w:t>
+      </w:r>
+    </w:p>
+    <w:p>
+      <w:r>
+        <w:t xml:space="preserve">Uma estratégia é arredondar o valor do </w:t>
+      </w:r>
+      <w:proofErr w:type="spellStart"/>
+      <w:r>
+        <w:t>float</w:t>
+      </w:r>
+      <w:proofErr w:type="spellEnd"/>
+      <w:r>
+        <w:t xml:space="preserve"> para caber em um </w:t>
+      </w:r>
+      <w:proofErr w:type="spellStart"/>
+      <w:r>
+        <w:t>signed</w:t>
+      </w:r>
+      <w:proofErr w:type="spellEnd"/>
+      <w:r>
+        <w:t xml:space="preserve"> char.</w:t>
+      </w:r>
+      <w:r>
+        <w:t xml:space="preserve"> O arredondamento foi manual, já que a linguagem C sempre arredonda um número para baixo</w:t>
+      </w:r>
+      <w:r>
+        <w:t xml:space="preserve"> </w:t>
+      </w:r>
+      <w:r>
+        <w:t xml:space="preserve">usando </w:t>
+      </w:r>
+      <w:proofErr w:type="spellStart"/>
+      <w:proofErr w:type="gramStart"/>
+      <w:r>
+        <w:t>trunc</w:t>
+      </w:r>
+      <w:proofErr w:type="spellEnd"/>
+      <w:r>
+        <w:t>(</w:t>
+      </w:r>
+      <w:proofErr w:type="gramEnd"/>
+      <w:r>
+        <w:t xml:space="preserve">) ou para cima usando </w:t>
+      </w:r>
+      <w:proofErr w:type="spellStart"/>
+      <w:r>
+        <w:t>ceil</w:t>
+      </w:r>
+      <w:proofErr w:type="spellEnd"/>
+      <w:r>
+        <w:t xml:space="preserve">(),  então, foi criada uma função que verifica a primeira casa decimal do número, arredondando para baixo valores &lt;= 5 e para cima valores &gt; 5. </w:t>
+      </w:r>
+      <w:r>
+        <w:t>O problema é que com isso conseguimos armazenar números no intervalo de -128 a 128 (2</w:t>
       </w:r>
       <w:r>
         <w:rPr>
@@ -900,29 +2491,1112 @@
     </w:p>
     <w:p>
       <w:r>
-        <w:t xml:space="preserve">Resultados utilizando signed char fez com que a imagem na reversão de YUV para RGB apresentasse muito ruído (PSNR de 22,06dB para a imagem </w:t>
+        <w:t xml:space="preserve">Resultados utilizando </w:t>
+      </w:r>
+      <w:proofErr w:type="spellStart"/>
+      <w:r>
+        <w:rPr>
+          <w:b/>
+        </w:rPr>
+        <w:t>signed</w:t>
+      </w:r>
+      <w:proofErr w:type="spellEnd"/>
+      <w:r>
+        <w:rPr>
+          <w:b/>
+        </w:rPr>
+        <w:t xml:space="preserve"> char</w:t>
+      </w:r>
+      <w:r>
+        <w:t xml:space="preserve"> </w:t>
+      </w:r>
+      <w:proofErr w:type="gramStart"/>
+      <w:r>
+        <w:t>fez</w:t>
+      </w:r>
+      <w:proofErr w:type="gramEnd"/>
+      <w:r>
+        <w:t xml:space="preserve"> com que a imagem na reversão de YUV para RGB apresentasse muito ruído (</w:t>
+      </w:r>
+      <w:r>
+        <w:rPr>
+          <w:b/>
+        </w:rPr>
+        <w:t>PSNR de 22,06dB</w:t>
+      </w:r>
+      <w:r>
+        <w:t xml:space="preserve"> para a imagem </w:t>
       </w:r>
       <w:r>
         <w:t>anaglyphYUV2RGB-signedchar.bmp</w:t>
       </w:r>
       <w:r>
+        <w:t xml:space="preserve"> – com </w:t>
+      </w:r>
+      <w:r>
+        <w:rPr>
+          <w:b/>
+        </w:rPr>
+        <w:t>arredondamento manual</w:t>
+      </w:r>
+      <w:r>
+        <w:t xml:space="preserve">. O </w:t>
+      </w:r>
+      <w:r>
+        <w:rPr>
+          <w:b/>
+        </w:rPr>
+        <w:t>PSNR foi de 28,72</w:t>
+      </w:r>
+      <w:r>
+        <w:t xml:space="preserve"> para a mesma imagem, só que com arredondamento usando </w:t>
+      </w:r>
+      <w:proofErr w:type="spellStart"/>
+      <w:r>
+        <w:rPr>
+          <w:b/>
+        </w:rPr>
+        <w:t>cast</w:t>
+      </w:r>
+      <w:proofErr w:type="spellEnd"/>
+      <w:r>
+        <w:rPr>
+          <w:b/>
+        </w:rPr>
+        <w:t xml:space="preserve"> para char</w:t>
+      </w:r>
+      <w:r>
         <w:t>)</w:t>
       </w:r>
+      <w:r>
+        <w:t>.</w:t>
+      </w:r>
     </w:p>
     <w:p>
       <w:r>
         <w:t>Outra estratégia foi u</w:t>
       </w:r>
       <w:r>
-        <w:t>tilizar unsigned char, cujo intervalo vai de 0 a 255. Novamente, há problema com os números fora desse intervalo, com o adicional de que não estamos armazenando nenhum negativo. O PSNR neste caso foi de 6,15dB.</w:t>
-      </w:r>
-    </w:p>
-    <w:p>
-      <w:r>
-        <w:t>Por fim, temos a opção de utilizar unsigned char e fazer o shift do resultado para obtermos o intervalo -128 a 128, porém, intuitivamente não iremos obter resultados melhores do que utilizando signed char.</w:t>
+        <w:t xml:space="preserve">tilizar </w:t>
+      </w:r>
+      <w:proofErr w:type="spellStart"/>
+      <w:r>
+        <w:rPr>
+          <w:b/>
+        </w:rPr>
+        <w:t>unsigned</w:t>
+      </w:r>
+      <w:proofErr w:type="spellEnd"/>
+      <w:r>
+        <w:rPr>
+          <w:b/>
+        </w:rPr>
+        <w:t xml:space="preserve"> char</w:t>
+      </w:r>
+      <w:r>
+        <w:t xml:space="preserve">, cujo intervalo vai de 0 a 255. Novamente, há problema com os números fora desse intervalo, com o adicional de que não estamos armazenando nenhum negativo. O </w:t>
+      </w:r>
+      <w:r>
+        <w:rPr>
+          <w:b/>
+        </w:rPr>
+        <w:t>PSNR neste caso foi de 6,15</w:t>
+      </w:r>
+      <w:proofErr w:type="gramStart"/>
+      <w:r>
+        <w:rPr>
+          <w:b/>
+        </w:rPr>
+        <w:t>dB</w:t>
+      </w:r>
+      <w:proofErr w:type="gramEnd"/>
+      <w:r>
+        <w:t>.</w:t>
+      </w:r>
+    </w:p>
+    <w:p>
+      <w:r>
+        <w:t>T</w:t>
+      </w:r>
+      <w:r>
+        <w:t xml:space="preserve">emos </w:t>
+      </w:r>
+      <w:r>
+        <w:t xml:space="preserve">também </w:t>
+      </w:r>
+      <w:r>
+        <w:t xml:space="preserve">a opção de utilizar </w:t>
+      </w:r>
+      <w:proofErr w:type="spellStart"/>
+      <w:r>
+        <w:t>unsigned</w:t>
+      </w:r>
+      <w:proofErr w:type="spellEnd"/>
+      <w:r>
+        <w:t xml:space="preserve"> char e fazer o shift do resultado para obtermos o intervalo -128 a 128, porém, intuitivamente não iremos obter resultados melhores do que utilizando </w:t>
+      </w:r>
+      <w:proofErr w:type="spellStart"/>
+      <w:r>
+        <w:t>signed</w:t>
+      </w:r>
+      <w:proofErr w:type="spellEnd"/>
+      <w:r>
+        <w:t xml:space="preserve"> char.</w:t>
+      </w:r>
+    </w:p>
+    <w:p>
+      <w:r>
+        <w:lastRenderedPageBreak/>
+        <w:t xml:space="preserve">O </w:t>
+      </w:r>
+      <w:proofErr w:type="spellStart"/>
+      <w:proofErr w:type="gramStart"/>
+      <w:r>
+        <w:t>OpenCV</w:t>
+      </w:r>
+      <w:proofErr w:type="spellEnd"/>
+      <w:proofErr w:type="gramEnd"/>
+      <w:r>
+        <w:t xml:space="preserve"> possui sua própria função para converter RGB para </w:t>
+      </w:r>
+      <w:proofErr w:type="spellStart"/>
+      <w:r>
+        <w:t>YCrCb</w:t>
+      </w:r>
+      <w:proofErr w:type="spellEnd"/>
+      <w:r>
+        <w:t xml:space="preserve"> (</w:t>
+      </w:r>
+      <w:proofErr w:type="spellStart"/>
+      <w:r>
+        <w:rPr>
+          <w:rFonts w:ascii="Courier New" w:hAnsi="Courier New" w:cs="Courier New"/>
+          <w:sz w:val="20"/>
+          <w:szCs w:val="20"/>
+        </w:rPr>
+        <w:t>cvCvtColor</w:t>
+      </w:r>
+      <w:proofErr w:type="spellEnd"/>
+      <w:r>
+        <w:rPr>
+          <w:rFonts w:ascii="Courier New" w:hAnsi="Courier New" w:cs="Courier New"/>
+          <w:sz w:val="20"/>
+          <w:szCs w:val="20"/>
+        </w:rPr>
+        <w:t>(</w:t>
+      </w:r>
+      <w:proofErr w:type="spellStart"/>
+      <w:r>
+        <w:rPr>
+          <w:rFonts w:ascii="Courier New" w:hAnsi="Courier New" w:cs="Courier New"/>
+          <w:sz w:val="20"/>
+          <w:szCs w:val="20"/>
+        </w:rPr>
+        <w:t>img</w:t>
+      </w:r>
+      <w:proofErr w:type="spellEnd"/>
+      <w:r>
+        <w:rPr>
+          <w:rFonts w:ascii="Courier New" w:hAnsi="Courier New" w:cs="Courier New"/>
+          <w:sz w:val="20"/>
+          <w:szCs w:val="20"/>
+        </w:rPr>
+        <w:t xml:space="preserve">, </w:t>
+      </w:r>
+      <w:proofErr w:type="spellStart"/>
+      <w:r>
+        <w:rPr>
+          <w:rFonts w:ascii="Courier New" w:hAnsi="Courier New" w:cs="Courier New"/>
+          <w:sz w:val="20"/>
+          <w:szCs w:val="20"/>
+        </w:rPr>
+        <w:t>dst</w:t>
+      </w:r>
+      <w:proofErr w:type="spellEnd"/>
+      <w:r>
+        <w:rPr>
+          <w:rFonts w:ascii="Courier New" w:hAnsi="Courier New" w:cs="Courier New"/>
+          <w:sz w:val="20"/>
+          <w:szCs w:val="20"/>
+        </w:rPr>
+        <w:t>, CV_BGR2YCrCb)</w:t>
+      </w:r>
+      <w:r>
+        <w:t>), com a fórmula abaixo:</w:t>
+      </w:r>
+    </w:p>
+    <w:p>
+      <w:pPr>
+        <w:spacing w:after="0" w:line="240" w:lineRule="auto"/>
+        <w:rPr>
+          <w:rFonts w:ascii="Courier New" w:eastAsia="Times New Roman" w:hAnsi="Courier New" w:cs="Courier New"/>
+          <w:sz w:val="20"/>
+          <w:szCs w:val="20"/>
+          <w:lang w:eastAsia="pt-BR"/>
+        </w:rPr>
+      </w:pPr>
+      <w:r>
+        <w:rPr>
+          <w:rFonts w:ascii="Courier New" w:eastAsia="Times New Roman" w:hAnsi="Courier New" w:cs="Courier New"/>
+          <w:sz w:val="20"/>
+          <w:szCs w:val="20"/>
+          <w:lang w:eastAsia="pt-BR"/>
+        </w:rPr>
+        <w:t>RGB&lt;=&gt;</w:t>
+      </w:r>
+      <w:proofErr w:type="spellStart"/>
+      <w:proofErr w:type="gramStart"/>
+      <w:r>
+        <w:rPr>
+          <w:rFonts w:ascii="Courier New" w:eastAsia="Times New Roman" w:hAnsi="Courier New" w:cs="Courier New"/>
+          <w:sz w:val="20"/>
+          <w:szCs w:val="20"/>
+          <w:lang w:eastAsia="pt-BR"/>
+        </w:rPr>
+        <w:t>YCrCb</w:t>
+      </w:r>
+      <w:proofErr w:type="spellEnd"/>
+      <w:proofErr w:type="gramEnd"/>
+      <w:r>
+        <w:rPr>
+          <w:rFonts w:ascii="Courier New" w:eastAsia="Times New Roman" w:hAnsi="Courier New" w:cs="Courier New"/>
+          <w:sz w:val="20"/>
+          <w:szCs w:val="20"/>
+          <w:lang w:eastAsia="pt-BR"/>
+        </w:rPr>
+        <w:t xml:space="preserve"> JPEG (</w:t>
+      </w:r>
+      <w:proofErr w:type="spellStart"/>
+      <w:r>
+        <w:rPr>
+          <w:rFonts w:ascii="Courier New" w:eastAsia="Times New Roman" w:hAnsi="Courier New" w:cs="Courier New"/>
+          <w:sz w:val="20"/>
+          <w:szCs w:val="20"/>
+          <w:lang w:eastAsia="pt-BR"/>
+        </w:rPr>
+        <w:t>a.k.a</w:t>
+      </w:r>
+      <w:proofErr w:type="spellEnd"/>
+      <w:r>
+        <w:rPr>
+          <w:rFonts w:ascii="Courier New" w:eastAsia="Times New Roman" w:hAnsi="Courier New" w:cs="Courier New"/>
+          <w:sz w:val="20"/>
+          <w:szCs w:val="20"/>
+          <w:lang w:eastAsia="pt-BR"/>
+        </w:rPr>
+        <w:t xml:space="preserve">. YCC) (CV_BGR2YCrCb, CV_RGB2YCrCb, CV_YCrCb2BGR, CV_YCrCb2RGB) </w:t>
+      </w:r>
+    </w:p>
+    <w:p>
+      <w:pPr>
+        <w:tabs>
+          <w:tab w:val="left" w:pos="916"/>
+          <w:tab w:val="left" w:pos="1832"/>
+          <w:tab w:val="left" w:pos="2748"/>
+          <w:tab w:val="left" w:pos="3664"/>
+          <w:tab w:val="left" w:pos="4580"/>
+          <w:tab w:val="left" w:pos="5496"/>
+          <w:tab w:val="left" w:pos="6412"/>
+          <w:tab w:val="left" w:pos="7328"/>
+          <w:tab w:val="left" w:pos="8244"/>
+          <w:tab w:val="left" w:pos="9160"/>
+          <w:tab w:val="left" w:pos="10076"/>
+          <w:tab w:val="left" w:pos="10992"/>
+          <w:tab w:val="left" w:pos="11908"/>
+          <w:tab w:val="left" w:pos="12824"/>
+          <w:tab w:val="left" w:pos="13740"/>
+          <w:tab w:val="left" w:pos="14656"/>
+        </w:tabs>
+        <w:spacing w:after="0" w:line="240" w:lineRule="auto"/>
+        <w:rPr>
+          <w:rFonts w:ascii="Courier New" w:eastAsia="Times New Roman" w:hAnsi="Courier New" w:cs="Courier New"/>
+          <w:sz w:val="20"/>
+          <w:szCs w:val="20"/>
+          <w:lang w:eastAsia="pt-BR"/>
+        </w:rPr>
+      </w:pPr>
+      <w:r>
+        <w:rPr>
+          <w:rFonts w:ascii="Courier New" w:eastAsia="Times New Roman" w:hAnsi="Courier New" w:cs="Courier New"/>
+          <w:sz w:val="20"/>
+          <w:szCs w:val="20"/>
+          <w:lang w:eastAsia="pt-BR"/>
+        </w:rPr>
+        <w:t>Y &lt;- 0.299*R + 0.587*G + 0.114*B</w:t>
+      </w:r>
+    </w:p>
+    <w:p>
+      <w:pPr>
+        <w:tabs>
+          <w:tab w:val="left" w:pos="916"/>
+          <w:tab w:val="left" w:pos="1832"/>
+          <w:tab w:val="left" w:pos="2748"/>
+          <w:tab w:val="left" w:pos="3664"/>
+          <w:tab w:val="left" w:pos="4580"/>
+          <w:tab w:val="left" w:pos="5496"/>
+          <w:tab w:val="left" w:pos="6412"/>
+          <w:tab w:val="left" w:pos="7328"/>
+          <w:tab w:val="left" w:pos="8244"/>
+          <w:tab w:val="left" w:pos="9160"/>
+          <w:tab w:val="left" w:pos="10076"/>
+          <w:tab w:val="left" w:pos="10992"/>
+          <w:tab w:val="left" w:pos="11908"/>
+          <w:tab w:val="left" w:pos="12824"/>
+          <w:tab w:val="left" w:pos="13740"/>
+          <w:tab w:val="left" w:pos="14656"/>
+        </w:tabs>
+        <w:spacing w:after="0" w:line="240" w:lineRule="auto"/>
+        <w:rPr>
+          <w:rFonts w:ascii="Courier New" w:eastAsia="Times New Roman" w:hAnsi="Courier New" w:cs="Courier New"/>
+          <w:sz w:val="20"/>
+          <w:szCs w:val="20"/>
+          <w:lang w:eastAsia="pt-BR"/>
+        </w:rPr>
+      </w:pPr>
+      <w:r>
+        <w:rPr>
+          <w:rFonts w:ascii="Courier New" w:eastAsia="Times New Roman" w:hAnsi="Courier New" w:cs="Courier New"/>
+          <w:sz w:val="20"/>
+          <w:szCs w:val="20"/>
+          <w:lang w:eastAsia="pt-BR"/>
+        </w:rPr>
+        <w:t>Cr &lt;- (R-Y</w:t>
+      </w:r>
+      <w:proofErr w:type="gramStart"/>
+      <w:r>
+        <w:rPr>
+          <w:rFonts w:ascii="Courier New" w:eastAsia="Times New Roman" w:hAnsi="Courier New" w:cs="Courier New"/>
+          <w:sz w:val="20"/>
+          <w:szCs w:val="20"/>
+          <w:lang w:eastAsia="pt-BR"/>
+        </w:rPr>
+        <w:t>)</w:t>
+      </w:r>
+      <w:proofErr w:type="gramEnd"/>
+      <w:r>
+        <w:rPr>
+          <w:rFonts w:ascii="Courier New" w:eastAsia="Times New Roman" w:hAnsi="Courier New" w:cs="Courier New"/>
+          <w:sz w:val="20"/>
+          <w:szCs w:val="20"/>
+          <w:lang w:eastAsia="pt-BR"/>
+        </w:rPr>
+        <w:t>*0.713 + delta</w:t>
+      </w:r>
+    </w:p>
+    <w:p>
+      <w:pPr>
+        <w:tabs>
+          <w:tab w:val="left" w:pos="916"/>
+          <w:tab w:val="left" w:pos="1832"/>
+          <w:tab w:val="left" w:pos="2748"/>
+          <w:tab w:val="left" w:pos="3664"/>
+          <w:tab w:val="left" w:pos="4580"/>
+          <w:tab w:val="left" w:pos="5496"/>
+          <w:tab w:val="left" w:pos="6412"/>
+          <w:tab w:val="left" w:pos="7328"/>
+          <w:tab w:val="left" w:pos="8244"/>
+          <w:tab w:val="left" w:pos="9160"/>
+          <w:tab w:val="left" w:pos="10076"/>
+          <w:tab w:val="left" w:pos="10992"/>
+          <w:tab w:val="left" w:pos="11908"/>
+          <w:tab w:val="left" w:pos="12824"/>
+          <w:tab w:val="left" w:pos="13740"/>
+          <w:tab w:val="left" w:pos="14656"/>
+        </w:tabs>
+        <w:spacing w:after="0" w:line="240" w:lineRule="auto"/>
+        <w:rPr>
+          <w:rFonts w:ascii="Courier New" w:eastAsia="Times New Roman" w:hAnsi="Courier New" w:cs="Courier New"/>
+          <w:sz w:val="20"/>
+          <w:szCs w:val="20"/>
+          <w:lang w:eastAsia="pt-BR"/>
+        </w:rPr>
+      </w:pPr>
+      <w:proofErr w:type="spellStart"/>
+      <w:r>
+        <w:rPr>
+          <w:rFonts w:ascii="Courier New" w:eastAsia="Times New Roman" w:hAnsi="Courier New" w:cs="Courier New"/>
+          <w:sz w:val="20"/>
+          <w:szCs w:val="20"/>
+          <w:lang w:eastAsia="pt-BR"/>
+        </w:rPr>
+        <w:t>Cb</w:t>
+      </w:r>
+      <w:proofErr w:type="spellEnd"/>
+      <w:r>
+        <w:rPr>
+          <w:rFonts w:ascii="Courier New" w:eastAsia="Times New Roman" w:hAnsi="Courier New" w:cs="Courier New"/>
+          <w:sz w:val="20"/>
+          <w:szCs w:val="20"/>
+          <w:lang w:eastAsia="pt-BR"/>
+        </w:rPr>
+        <w:t xml:space="preserve"> &lt;- (B-Y</w:t>
+      </w:r>
+      <w:proofErr w:type="gramStart"/>
+      <w:r>
+        <w:rPr>
+          <w:rFonts w:ascii="Courier New" w:eastAsia="Times New Roman" w:hAnsi="Courier New" w:cs="Courier New"/>
+          <w:sz w:val="20"/>
+          <w:szCs w:val="20"/>
+          <w:lang w:eastAsia="pt-BR"/>
+        </w:rPr>
+        <w:t>)</w:t>
+      </w:r>
+      <w:proofErr w:type="gramEnd"/>
+      <w:r>
+        <w:rPr>
+          <w:rFonts w:ascii="Courier New" w:eastAsia="Times New Roman" w:hAnsi="Courier New" w:cs="Courier New"/>
+          <w:sz w:val="20"/>
+          <w:szCs w:val="20"/>
+          <w:lang w:eastAsia="pt-BR"/>
+        </w:rPr>
+        <w:t>*0.564 + delta</w:t>
+      </w:r>
+    </w:p>
+    <w:p>
+      <w:pPr>
+        <w:tabs>
+          <w:tab w:val="left" w:pos="916"/>
+          <w:tab w:val="left" w:pos="1832"/>
+          <w:tab w:val="left" w:pos="2748"/>
+          <w:tab w:val="left" w:pos="3664"/>
+          <w:tab w:val="left" w:pos="4580"/>
+          <w:tab w:val="left" w:pos="5496"/>
+          <w:tab w:val="left" w:pos="6412"/>
+          <w:tab w:val="left" w:pos="7328"/>
+          <w:tab w:val="left" w:pos="8244"/>
+          <w:tab w:val="left" w:pos="9160"/>
+          <w:tab w:val="left" w:pos="10076"/>
+          <w:tab w:val="left" w:pos="10992"/>
+          <w:tab w:val="left" w:pos="11908"/>
+          <w:tab w:val="left" w:pos="12824"/>
+          <w:tab w:val="left" w:pos="13740"/>
+          <w:tab w:val="left" w:pos="14656"/>
+        </w:tabs>
+        <w:spacing w:after="0" w:line="240" w:lineRule="auto"/>
+        <w:rPr>
+          <w:rFonts w:ascii="Courier New" w:eastAsia="Times New Roman" w:hAnsi="Courier New" w:cs="Courier New"/>
+          <w:sz w:val="20"/>
+          <w:szCs w:val="20"/>
+          <w:lang w:eastAsia="pt-BR"/>
+        </w:rPr>
+      </w:pPr>
+    </w:p>
+    <w:p>
+      <w:pPr>
+        <w:tabs>
+          <w:tab w:val="left" w:pos="916"/>
+          <w:tab w:val="left" w:pos="1832"/>
+          <w:tab w:val="left" w:pos="2748"/>
+          <w:tab w:val="left" w:pos="3664"/>
+          <w:tab w:val="left" w:pos="4580"/>
+          <w:tab w:val="left" w:pos="5496"/>
+          <w:tab w:val="left" w:pos="6412"/>
+          <w:tab w:val="left" w:pos="7328"/>
+          <w:tab w:val="left" w:pos="8244"/>
+          <w:tab w:val="left" w:pos="9160"/>
+          <w:tab w:val="left" w:pos="10076"/>
+          <w:tab w:val="left" w:pos="10992"/>
+          <w:tab w:val="left" w:pos="11908"/>
+          <w:tab w:val="left" w:pos="12824"/>
+          <w:tab w:val="left" w:pos="13740"/>
+          <w:tab w:val="left" w:pos="14656"/>
+        </w:tabs>
+        <w:spacing w:after="0" w:line="240" w:lineRule="auto"/>
+        <w:rPr>
+          <w:rFonts w:ascii="Courier New" w:eastAsia="Times New Roman" w:hAnsi="Courier New" w:cs="Courier New"/>
+          <w:sz w:val="20"/>
+          <w:szCs w:val="20"/>
+          <w:lang w:eastAsia="pt-BR"/>
+        </w:rPr>
+      </w:pPr>
+      <w:r>
+        <w:rPr>
+          <w:rFonts w:ascii="Courier New" w:eastAsia="Times New Roman" w:hAnsi="Courier New" w:cs="Courier New"/>
+          <w:sz w:val="20"/>
+          <w:szCs w:val="20"/>
+          <w:lang w:eastAsia="pt-BR"/>
+        </w:rPr>
+        <w:t>R &lt;- Y + 1.403*</w:t>
+      </w:r>
+      <w:proofErr w:type="gramStart"/>
+      <w:r>
+        <w:rPr>
+          <w:rFonts w:ascii="Courier New" w:eastAsia="Times New Roman" w:hAnsi="Courier New" w:cs="Courier New"/>
+          <w:sz w:val="20"/>
+          <w:szCs w:val="20"/>
+          <w:lang w:eastAsia="pt-BR"/>
+        </w:rPr>
+        <w:t>(</w:t>
+      </w:r>
+      <w:proofErr w:type="gramEnd"/>
+      <w:r>
+        <w:rPr>
+          <w:rFonts w:ascii="Courier New" w:eastAsia="Times New Roman" w:hAnsi="Courier New" w:cs="Courier New"/>
+          <w:sz w:val="20"/>
+          <w:szCs w:val="20"/>
+          <w:lang w:eastAsia="pt-BR"/>
+        </w:rPr>
+        <w:t>Cr - delta)</w:t>
+      </w:r>
+    </w:p>
+    <w:p>
+      <w:pPr>
+        <w:tabs>
+          <w:tab w:val="left" w:pos="916"/>
+          <w:tab w:val="left" w:pos="1832"/>
+          <w:tab w:val="left" w:pos="2748"/>
+          <w:tab w:val="left" w:pos="3664"/>
+          <w:tab w:val="left" w:pos="4580"/>
+          <w:tab w:val="left" w:pos="5496"/>
+          <w:tab w:val="left" w:pos="6412"/>
+          <w:tab w:val="left" w:pos="7328"/>
+          <w:tab w:val="left" w:pos="8244"/>
+          <w:tab w:val="left" w:pos="9160"/>
+          <w:tab w:val="left" w:pos="10076"/>
+          <w:tab w:val="left" w:pos="10992"/>
+          <w:tab w:val="left" w:pos="11908"/>
+          <w:tab w:val="left" w:pos="12824"/>
+          <w:tab w:val="left" w:pos="13740"/>
+          <w:tab w:val="left" w:pos="14656"/>
+        </w:tabs>
+        <w:spacing w:after="0" w:line="240" w:lineRule="auto"/>
+        <w:rPr>
+          <w:rFonts w:ascii="Courier New" w:eastAsia="Times New Roman" w:hAnsi="Courier New" w:cs="Courier New"/>
+          <w:sz w:val="20"/>
+          <w:szCs w:val="20"/>
+          <w:lang w:eastAsia="pt-BR"/>
+        </w:rPr>
+      </w:pPr>
+      <w:r>
+        <w:rPr>
+          <w:rFonts w:ascii="Courier New" w:eastAsia="Times New Roman" w:hAnsi="Courier New" w:cs="Courier New"/>
+          <w:sz w:val="20"/>
+          <w:szCs w:val="20"/>
+          <w:lang w:eastAsia="pt-BR"/>
+        </w:rPr>
+        <w:t>G &lt;- Y - 0.344*</w:t>
+      </w:r>
+      <w:proofErr w:type="gramStart"/>
+      <w:r>
+        <w:rPr>
+          <w:rFonts w:ascii="Courier New" w:eastAsia="Times New Roman" w:hAnsi="Courier New" w:cs="Courier New"/>
+          <w:sz w:val="20"/>
+          <w:szCs w:val="20"/>
+          <w:lang w:eastAsia="pt-BR"/>
+        </w:rPr>
+        <w:t>(</w:t>
+      </w:r>
+      <w:proofErr w:type="gramEnd"/>
+      <w:r>
+        <w:rPr>
+          <w:rFonts w:ascii="Courier New" w:eastAsia="Times New Roman" w:hAnsi="Courier New" w:cs="Courier New"/>
+          <w:sz w:val="20"/>
+          <w:szCs w:val="20"/>
+          <w:lang w:eastAsia="pt-BR"/>
+        </w:rPr>
+        <w:t>Cr - delta) - 0.714*(</w:t>
+      </w:r>
+      <w:proofErr w:type="spellStart"/>
+      <w:r>
+        <w:rPr>
+          <w:rFonts w:ascii="Courier New" w:eastAsia="Times New Roman" w:hAnsi="Courier New" w:cs="Courier New"/>
+          <w:sz w:val="20"/>
+          <w:szCs w:val="20"/>
+          <w:lang w:eastAsia="pt-BR"/>
+        </w:rPr>
+        <w:t>Cb</w:t>
+      </w:r>
+      <w:proofErr w:type="spellEnd"/>
+      <w:r>
+        <w:rPr>
+          <w:rFonts w:ascii="Courier New" w:eastAsia="Times New Roman" w:hAnsi="Courier New" w:cs="Courier New"/>
+          <w:sz w:val="20"/>
+          <w:szCs w:val="20"/>
+          <w:lang w:eastAsia="pt-BR"/>
+        </w:rPr>
+        <w:t xml:space="preserve"> - delta)</w:t>
+      </w:r>
+    </w:p>
+    <w:p>
+      <w:pPr>
+        <w:tabs>
+          <w:tab w:val="left" w:pos="916"/>
+          <w:tab w:val="left" w:pos="1832"/>
+          <w:tab w:val="left" w:pos="2748"/>
+          <w:tab w:val="left" w:pos="3664"/>
+          <w:tab w:val="left" w:pos="4580"/>
+          <w:tab w:val="left" w:pos="5496"/>
+          <w:tab w:val="left" w:pos="6412"/>
+          <w:tab w:val="left" w:pos="7328"/>
+          <w:tab w:val="left" w:pos="8244"/>
+          <w:tab w:val="left" w:pos="9160"/>
+          <w:tab w:val="left" w:pos="10076"/>
+          <w:tab w:val="left" w:pos="10992"/>
+          <w:tab w:val="left" w:pos="11908"/>
+          <w:tab w:val="left" w:pos="12824"/>
+          <w:tab w:val="left" w:pos="13740"/>
+          <w:tab w:val="left" w:pos="14656"/>
+        </w:tabs>
+        <w:spacing w:after="0" w:line="240" w:lineRule="auto"/>
+        <w:rPr>
+          <w:rFonts w:ascii="Courier New" w:eastAsia="Times New Roman" w:hAnsi="Courier New" w:cs="Courier New"/>
+          <w:sz w:val="20"/>
+          <w:szCs w:val="20"/>
+          <w:lang w:val="en-US" w:eastAsia="pt-BR"/>
+        </w:rPr>
+      </w:pPr>
+      <w:r>
+        <w:rPr>
+          <w:rFonts w:ascii="Courier New" w:eastAsia="Times New Roman" w:hAnsi="Courier New" w:cs="Courier New"/>
+          <w:sz w:val="20"/>
+          <w:szCs w:val="20"/>
+          <w:lang w:val="en-US" w:eastAsia="pt-BR"/>
+        </w:rPr>
+        <w:t>B &lt;- Y + 1.773*(</w:t>
+      </w:r>
+      <w:proofErr w:type="spellStart"/>
+      <w:r>
+        <w:rPr>
+          <w:rFonts w:ascii="Courier New" w:eastAsia="Times New Roman" w:hAnsi="Courier New" w:cs="Courier New"/>
+          <w:sz w:val="20"/>
+          <w:szCs w:val="20"/>
+          <w:lang w:val="en-US" w:eastAsia="pt-BR"/>
+        </w:rPr>
+        <w:t>Cb</w:t>
+      </w:r>
+      <w:proofErr w:type="spellEnd"/>
+      <w:r>
+        <w:rPr>
+          <w:rFonts w:ascii="Courier New" w:eastAsia="Times New Roman" w:hAnsi="Courier New" w:cs="Courier New"/>
+          <w:sz w:val="20"/>
+          <w:szCs w:val="20"/>
+          <w:lang w:val="en-US" w:eastAsia="pt-BR"/>
+        </w:rPr>
+        <w:t xml:space="preserve"> - delta),</w:t>
+      </w:r>
+    </w:p>
+    <w:p>
+      <w:pPr>
+        <w:tabs>
+          <w:tab w:val="left" w:pos="916"/>
+          <w:tab w:val="left" w:pos="1832"/>
+          <w:tab w:val="left" w:pos="2748"/>
+          <w:tab w:val="left" w:pos="3664"/>
+          <w:tab w:val="left" w:pos="4580"/>
+          <w:tab w:val="left" w:pos="5496"/>
+          <w:tab w:val="left" w:pos="6412"/>
+          <w:tab w:val="left" w:pos="7328"/>
+          <w:tab w:val="left" w:pos="8244"/>
+          <w:tab w:val="left" w:pos="9160"/>
+          <w:tab w:val="left" w:pos="10076"/>
+          <w:tab w:val="left" w:pos="10992"/>
+          <w:tab w:val="left" w:pos="11908"/>
+          <w:tab w:val="left" w:pos="12824"/>
+          <w:tab w:val="left" w:pos="13740"/>
+          <w:tab w:val="left" w:pos="14656"/>
+        </w:tabs>
+        <w:spacing w:after="0" w:line="240" w:lineRule="auto"/>
+        <w:rPr>
+          <w:rFonts w:ascii="Courier New" w:eastAsia="Times New Roman" w:hAnsi="Courier New" w:cs="Courier New"/>
+          <w:sz w:val="20"/>
+          <w:szCs w:val="20"/>
+          <w:lang w:val="en-US" w:eastAsia="pt-BR"/>
+        </w:rPr>
+      </w:pPr>
+    </w:p>
+    <w:p>
+      <w:pPr>
+        <w:tabs>
+          <w:tab w:val="left" w:pos="916"/>
+          <w:tab w:val="left" w:pos="1832"/>
+          <w:tab w:val="left" w:pos="2748"/>
+          <w:tab w:val="left" w:pos="3664"/>
+          <w:tab w:val="left" w:pos="4580"/>
+          <w:tab w:val="left" w:pos="5496"/>
+          <w:tab w:val="left" w:pos="6412"/>
+          <w:tab w:val="left" w:pos="7328"/>
+          <w:tab w:val="left" w:pos="8244"/>
+          <w:tab w:val="left" w:pos="9160"/>
+          <w:tab w:val="left" w:pos="10076"/>
+          <w:tab w:val="left" w:pos="10992"/>
+          <w:tab w:val="left" w:pos="11908"/>
+          <w:tab w:val="left" w:pos="12824"/>
+          <w:tab w:val="left" w:pos="13740"/>
+          <w:tab w:val="left" w:pos="14656"/>
+        </w:tabs>
+        <w:spacing w:after="0" w:line="240" w:lineRule="auto"/>
+        <w:rPr>
+          <w:rFonts w:ascii="Courier New" w:eastAsia="Times New Roman" w:hAnsi="Courier New" w:cs="Courier New"/>
+          <w:sz w:val="20"/>
+          <w:szCs w:val="20"/>
+          <w:lang w:val="en-US" w:eastAsia="pt-BR"/>
+        </w:rPr>
+      </w:pPr>
+      <w:r>
+        <w:rPr>
+          <w:rFonts w:ascii="Courier New" w:eastAsia="Times New Roman" w:hAnsi="Courier New" w:cs="Courier New"/>
+          <w:sz w:val="20"/>
+          <w:szCs w:val="20"/>
+          <w:lang w:val="en-US" w:eastAsia="pt-BR"/>
+        </w:rPr>
+        <w:t xml:space="preserve">              </w:t>
+      </w:r>
+      <w:proofErr w:type="gramStart"/>
+      <w:r>
+        <w:rPr>
+          <w:rFonts w:ascii="Courier New" w:eastAsia="Times New Roman" w:hAnsi="Courier New" w:cs="Courier New"/>
+          <w:sz w:val="20"/>
+          <w:szCs w:val="20"/>
+          <w:lang w:val="en-US" w:eastAsia="pt-BR"/>
+        </w:rPr>
+        <w:t>{ 128</w:t>
+      </w:r>
+      <w:proofErr w:type="gramEnd"/>
+      <w:r>
+        <w:rPr>
+          <w:rFonts w:ascii="Courier New" w:eastAsia="Times New Roman" w:hAnsi="Courier New" w:cs="Courier New"/>
+          <w:sz w:val="20"/>
+          <w:szCs w:val="20"/>
+          <w:lang w:val="en-US" w:eastAsia="pt-BR"/>
+        </w:rPr>
+        <w:t xml:space="preserve"> for 8-bit images,</w:t>
+      </w:r>
+    </w:p>
+    <w:p>
+      <w:pPr>
+        <w:tabs>
+          <w:tab w:val="left" w:pos="916"/>
+          <w:tab w:val="left" w:pos="1832"/>
+          <w:tab w:val="left" w:pos="2748"/>
+          <w:tab w:val="left" w:pos="3664"/>
+          <w:tab w:val="left" w:pos="4580"/>
+          <w:tab w:val="left" w:pos="5496"/>
+          <w:tab w:val="left" w:pos="6412"/>
+          <w:tab w:val="left" w:pos="7328"/>
+          <w:tab w:val="left" w:pos="8244"/>
+          <w:tab w:val="left" w:pos="9160"/>
+          <w:tab w:val="left" w:pos="10076"/>
+          <w:tab w:val="left" w:pos="10992"/>
+          <w:tab w:val="left" w:pos="11908"/>
+          <w:tab w:val="left" w:pos="12824"/>
+          <w:tab w:val="left" w:pos="13740"/>
+          <w:tab w:val="left" w:pos="14656"/>
+        </w:tabs>
+        <w:spacing w:after="0" w:line="240" w:lineRule="auto"/>
+        <w:rPr>
+          <w:rFonts w:ascii="Courier New" w:eastAsia="Times New Roman" w:hAnsi="Courier New" w:cs="Courier New"/>
+          <w:sz w:val="20"/>
+          <w:szCs w:val="20"/>
+          <w:lang w:val="en-US" w:eastAsia="pt-BR"/>
+        </w:rPr>
+      </w:pPr>
+      <w:proofErr w:type="gramStart"/>
+      <w:r>
+        <w:rPr>
+          <w:rFonts w:ascii="Courier New" w:eastAsia="Times New Roman" w:hAnsi="Courier New" w:cs="Courier New"/>
+          <w:sz w:val="20"/>
+          <w:szCs w:val="20"/>
+          <w:lang w:val="en-US" w:eastAsia="pt-BR"/>
+        </w:rPr>
+        <w:t>where</w:t>
+      </w:r>
+      <w:proofErr w:type="gramEnd"/>
+      <w:r>
+        <w:rPr>
+          <w:rFonts w:ascii="Courier New" w:eastAsia="Times New Roman" w:hAnsi="Courier New" w:cs="Courier New"/>
+          <w:sz w:val="20"/>
+          <w:szCs w:val="20"/>
+          <w:lang w:val="en-US" w:eastAsia="pt-BR"/>
+        </w:rPr>
+        <w:t xml:space="preserve"> delta = { 32768 for 16-bit images</w:t>
+      </w:r>
+    </w:p>
+    <w:p>
+      <w:pPr>
+        <w:tabs>
+          <w:tab w:val="left" w:pos="916"/>
+          <w:tab w:val="left" w:pos="1832"/>
+          <w:tab w:val="left" w:pos="2748"/>
+          <w:tab w:val="left" w:pos="3664"/>
+          <w:tab w:val="left" w:pos="4580"/>
+          <w:tab w:val="left" w:pos="5496"/>
+          <w:tab w:val="left" w:pos="6412"/>
+          <w:tab w:val="left" w:pos="7328"/>
+          <w:tab w:val="left" w:pos="8244"/>
+          <w:tab w:val="left" w:pos="9160"/>
+          <w:tab w:val="left" w:pos="10076"/>
+          <w:tab w:val="left" w:pos="10992"/>
+          <w:tab w:val="left" w:pos="11908"/>
+          <w:tab w:val="left" w:pos="12824"/>
+          <w:tab w:val="left" w:pos="13740"/>
+          <w:tab w:val="left" w:pos="14656"/>
+        </w:tabs>
+        <w:spacing w:after="0" w:line="240" w:lineRule="auto"/>
+        <w:rPr>
+          <w:rFonts w:ascii="Courier New" w:eastAsia="Times New Roman" w:hAnsi="Courier New" w:cs="Courier New"/>
+          <w:sz w:val="20"/>
+          <w:szCs w:val="20"/>
+          <w:lang w:val="en-US" w:eastAsia="pt-BR"/>
+        </w:rPr>
+      </w:pPr>
+      <w:r>
+        <w:rPr>
+          <w:rFonts w:ascii="Courier New" w:eastAsia="Times New Roman" w:hAnsi="Courier New" w:cs="Courier New"/>
+          <w:sz w:val="20"/>
+          <w:szCs w:val="20"/>
+          <w:lang w:val="en-US" w:eastAsia="pt-BR"/>
+        </w:rPr>
+        <w:t xml:space="preserve">              </w:t>
+      </w:r>
+      <w:proofErr w:type="gramStart"/>
+      <w:r>
+        <w:rPr>
+          <w:rFonts w:ascii="Courier New" w:eastAsia="Times New Roman" w:hAnsi="Courier New" w:cs="Courier New"/>
+          <w:sz w:val="20"/>
+          <w:szCs w:val="20"/>
+          <w:lang w:val="en-US" w:eastAsia="pt-BR"/>
+        </w:rPr>
+        <w:t>{ 0.5</w:t>
+      </w:r>
+      <w:proofErr w:type="gramEnd"/>
+      <w:r>
+        <w:rPr>
+          <w:rFonts w:ascii="Courier New" w:eastAsia="Times New Roman" w:hAnsi="Courier New" w:cs="Courier New"/>
+          <w:sz w:val="20"/>
+          <w:szCs w:val="20"/>
+          <w:lang w:val="en-US" w:eastAsia="pt-BR"/>
+        </w:rPr>
+        <w:t xml:space="preserve"> for floating-point images</w:t>
+      </w:r>
+    </w:p>
+    <w:p>
+      <w:pPr>
+        <w:tabs>
+          <w:tab w:val="left" w:pos="916"/>
+          <w:tab w:val="left" w:pos="1832"/>
+          <w:tab w:val="left" w:pos="2748"/>
+          <w:tab w:val="left" w:pos="3664"/>
+          <w:tab w:val="left" w:pos="4580"/>
+          <w:tab w:val="left" w:pos="5496"/>
+          <w:tab w:val="left" w:pos="6412"/>
+          <w:tab w:val="left" w:pos="7328"/>
+          <w:tab w:val="left" w:pos="8244"/>
+          <w:tab w:val="left" w:pos="9160"/>
+          <w:tab w:val="left" w:pos="10076"/>
+          <w:tab w:val="left" w:pos="10992"/>
+          <w:tab w:val="left" w:pos="11908"/>
+          <w:tab w:val="left" w:pos="12824"/>
+          <w:tab w:val="left" w:pos="13740"/>
+          <w:tab w:val="left" w:pos="14656"/>
+        </w:tabs>
+        <w:spacing w:after="0" w:line="240" w:lineRule="auto"/>
+        <w:rPr>
+          <w:rFonts w:ascii="Courier New" w:eastAsia="Times New Roman" w:hAnsi="Courier New" w:cs="Courier New"/>
+          <w:sz w:val="20"/>
+          <w:szCs w:val="20"/>
+          <w:lang w:val="en-US" w:eastAsia="pt-BR"/>
+        </w:rPr>
+      </w:pPr>
+    </w:p>
+    <w:p>
+      <w:pPr>
+        <w:tabs>
+          <w:tab w:val="left" w:pos="916"/>
+          <w:tab w:val="left" w:pos="1832"/>
+          <w:tab w:val="left" w:pos="2748"/>
+          <w:tab w:val="left" w:pos="3664"/>
+          <w:tab w:val="left" w:pos="4580"/>
+          <w:tab w:val="left" w:pos="5496"/>
+          <w:tab w:val="left" w:pos="6412"/>
+          <w:tab w:val="left" w:pos="7328"/>
+          <w:tab w:val="left" w:pos="8244"/>
+          <w:tab w:val="left" w:pos="9160"/>
+          <w:tab w:val="left" w:pos="10076"/>
+          <w:tab w:val="left" w:pos="10992"/>
+          <w:tab w:val="left" w:pos="11908"/>
+          <w:tab w:val="left" w:pos="12824"/>
+          <w:tab w:val="left" w:pos="13740"/>
+          <w:tab w:val="left" w:pos="14656"/>
+        </w:tabs>
+        <w:spacing w:line="240" w:lineRule="auto"/>
+        <w:rPr>
+          <w:rFonts w:ascii="Courier New" w:eastAsia="Times New Roman" w:hAnsi="Courier New" w:cs="Courier New"/>
+          <w:sz w:val="20"/>
+          <w:szCs w:val="20"/>
+          <w:lang w:val="en-US" w:eastAsia="pt-BR"/>
+        </w:rPr>
+      </w:pPr>
+      <w:r>
+        <w:rPr>
+          <w:rFonts w:ascii="Courier New" w:eastAsia="Times New Roman" w:hAnsi="Courier New" w:cs="Courier New"/>
+          <w:sz w:val="20"/>
+          <w:szCs w:val="20"/>
+          <w:lang w:val="en-US" w:eastAsia="pt-BR"/>
+        </w:rPr>
+        <w:t xml:space="preserve">Y, Cr and </w:t>
+      </w:r>
+      <w:proofErr w:type="spellStart"/>
+      <w:r>
+        <w:rPr>
+          <w:rFonts w:ascii="Courier New" w:eastAsia="Times New Roman" w:hAnsi="Courier New" w:cs="Courier New"/>
+          <w:sz w:val="20"/>
+          <w:szCs w:val="20"/>
+          <w:lang w:val="en-US" w:eastAsia="pt-BR"/>
+        </w:rPr>
+        <w:t>Cb</w:t>
+      </w:r>
+      <w:proofErr w:type="spellEnd"/>
+      <w:r>
+        <w:rPr>
+          <w:rFonts w:ascii="Courier New" w:eastAsia="Times New Roman" w:hAnsi="Courier New" w:cs="Courier New"/>
+          <w:sz w:val="20"/>
+          <w:szCs w:val="20"/>
+          <w:lang w:val="en-US" w:eastAsia="pt-BR"/>
+        </w:rPr>
+        <w:t xml:space="preserve"> cover the whole value range.</w:t>
+      </w:r>
+    </w:p>
+    <w:p>
+      <w:r>
+        <w:t xml:space="preserve">Utilizando a </w:t>
+      </w:r>
+      <w:r>
+        <w:rPr>
+          <w:b/>
+        </w:rPr>
+        <w:t xml:space="preserve">função do </w:t>
+      </w:r>
+      <w:proofErr w:type="spellStart"/>
+      <w:proofErr w:type="gramStart"/>
+      <w:r>
+        <w:rPr>
+          <w:b/>
+        </w:rPr>
+        <w:t>OpenCV</w:t>
+      </w:r>
+      <w:proofErr w:type="spellEnd"/>
+      <w:proofErr w:type="gramEnd"/>
+      <w:r>
+        <w:t xml:space="preserve">, obtivemos </w:t>
+      </w:r>
+      <w:r>
+        <w:rPr>
+          <w:b/>
+        </w:rPr>
+        <w:t>PSNR de 51,71</w:t>
+      </w:r>
+      <w:r>
+        <w:t xml:space="preserve"> dB na imagem </w:t>
+      </w:r>
+      <w:r>
+        <w:t>anaglyphYUV2RGB-openCV.bmp</w:t>
+      </w:r>
+    </w:p>
+    <w:p>
+      <w:r>
+        <w:t xml:space="preserve">Ao tentar </w:t>
+      </w:r>
+      <w:r>
+        <w:rPr>
+          <w:b/>
+        </w:rPr>
+        <w:t xml:space="preserve">reproduzir a fórmula do </w:t>
+      </w:r>
+      <w:proofErr w:type="spellStart"/>
+      <w:proofErr w:type="gramStart"/>
+      <w:r>
+        <w:rPr>
+          <w:b/>
+        </w:rPr>
+        <w:t>OpenCV</w:t>
+      </w:r>
+      <w:proofErr w:type="spellEnd"/>
+      <w:proofErr w:type="gramEnd"/>
+      <w:r>
+        <w:t>, obtivemos</w:t>
+      </w:r>
+      <w:r>
+        <w:t xml:space="preserve"> </w:t>
+      </w:r>
+      <w:r>
+        <w:rPr>
+          <w:b/>
+        </w:rPr>
+        <w:t>PSNR de 28,28 dB</w:t>
+      </w:r>
+      <w:r>
+        <w:t xml:space="preserve"> com </w:t>
+      </w:r>
+      <w:r>
+        <w:rPr>
+          <w:b/>
+        </w:rPr>
+        <w:t>arredonda</w:t>
+      </w:r>
+      <w:r>
+        <w:rPr>
+          <w:b/>
+        </w:rPr>
+        <w:t>mento manual</w:t>
+      </w:r>
+      <w:r>
+        <w:t xml:space="preserve"> </w:t>
+      </w:r>
+      <w:r>
+        <w:t>(</w:t>
+      </w:r>
+      <w:r>
+        <w:t>anaglyphYUV2RGB-cvFormulamanual.bmp</w:t>
+      </w:r>
+      <w:r>
+        <w:t xml:space="preserve">) </w:t>
+      </w:r>
+      <w:r>
+        <w:t xml:space="preserve">e </w:t>
+      </w:r>
+      <w:r>
+        <w:rPr>
+          <w:b/>
+        </w:rPr>
+        <w:t xml:space="preserve">42,20dB com </w:t>
+      </w:r>
+      <w:proofErr w:type="spellStart"/>
+      <w:r>
+        <w:rPr>
+          <w:b/>
+        </w:rPr>
+        <w:t>cast</w:t>
+      </w:r>
+      <w:proofErr w:type="spellEnd"/>
+      <w:r>
+        <w:rPr>
+          <w:b/>
+        </w:rPr>
+        <w:t xml:space="preserve"> </w:t>
       </w:r>
       <w:bookmarkStart w:id="0" w:name="_GoBack"/>
+      <w:r>
+        <w:t>(anaglyphYUV2RGB-cvFormula-cast.bmp)</w:t>
+      </w:r>
       <w:bookmarkEnd w:id="0"/>
+      <w:r>
+        <w:t>.</w:t>
+      </w:r>
+    </w:p>
+    <w:p>
+      <w:r>
+        <w:t xml:space="preserve">Com isso parece que utilizar a fórmula do </w:t>
+      </w:r>
+      <w:proofErr w:type="spellStart"/>
+      <w:proofErr w:type="gramStart"/>
+      <w:r>
+        <w:t>OpenCV</w:t>
+      </w:r>
+      <w:proofErr w:type="spellEnd"/>
+      <w:proofErr w:type="gramEnd"/>
+      <w:r>
+        <w:t xml:space="preserve"> se mostra a melhor opção.</w:t>
+      </w:r>
     </w:p>
     <w:sectPr>
       <w:pgSz w:w="11906" w:h="16838"/>
@@ -1239,6 +3913,69 @@
       <w:szCs w:val="26"/>
     </w:rPr>
   </w:style>
+  <w:style w:type="character" w:styleId="CdigoHTML">
+    <w:name w:val="HTML Code"/>
+    <w:basedOn w:val="Fontepargpadro"/>
+    <w:uiPriority w:val="99"/>
+    <w:semiHidden/>
+    <w:unhideWhenUsed/>
+    <w:rsid w:val="009A5177"/>
+    <w:rPr>
+      <w:rFonts w:ascii="Courier New" w:eastAsia="Times New Roman" w:hAnsi="Courier New" w:cs="Courier New"/>
+      <w:sz w:val="20"/>
+      <w:szCs w:val="20"/>
+    </w:rPr>
+  </w:style>
+  <w:style w:type="paragraph" w:styleId="Pr-formataoHTML">
+    <w:name w:val="HTML Preformatted"/>
+    <w:basedOn w:val="Normal"/>
+    <w:link w:val="Pr-formataoHTMLChar"/>
+    <w:uiPriority w:val="99"/>
+    <w:semiHidden/>
+    <w:unhideWhenUsed/>
+    <w:rsid w:val="009A5177"/>
+    <w:pPr>
+      <w:tabs>
+        <w:tab w:val="left" w:pos="916"/>
+        <w:tab w:val="left" w:pos="1832"/>
+        <w:tab w:val="left" w:pos="2748"/>
+        <w:tab w:val="left" w:pos="3664"/>
+        <w:tab w:val="left" w:pos="4580"/>
+        <w:tab w:val="left" w:pos="5496"/>
+        <w:tab w:val="left" w:pos="6412"/>
+        <w:tab w:val="left" w:pos="7328"/>
+        <w:tab w:val="left" w:pos="8244"/>
+        <w:tab w:val="left" w:pos="9160"/>
+        <w:tab w:val="left" w:pos="10076"/>
+        <w:tab w:val="left" w:pos="10992"/>
+        <w:tab w:val="left" w:pos="11908"/>
+        <w:tab w:val="left" w:pos="12824"/>
+        <w:tab w:val="left" w:pos="13740"/>
+        <w:tab w:val="left" w:pos="14656"/>
+      </w:tabs>
+      <w:spacing w:after="0" w:line="240" w:lineRule="auto"/>
+    </w:pPr>
+    <w:rPr>
+      <w:rFonts w:ascii="Courier New" w:eastAsia="Times New Roman" w:hAnsi="Courier New" w:cs="Courier New"/>
+      <w:sz w:val="20"/>
+      <w:szCs w:val="20"/>
+      <w:lang w:eastAsia="pt-BR"/>
+    </w:rPr>
+  </w:style>
+  <w:style w:type="character" w:customStyle="1" w:styleId="Pr-formataoHTMLChar">
+    <w:name w:val="Pré-formatação HTML Char"/>
+    <w:basedOn w:val="Fontepargpadro"/>
+    <w:link w:val="Pr-formataoHTML"/>
+    <w:uiPriority w:val="99"/>
+    <w:semiHidden/>
+    <w:rsid w:val="009A5177"/>
+    <w:rPr>
+      <w:rFonts w:ascii="Courier New" w:eastAsia="Times New Roman" w:hAnsi="Courier New" w:cs="Courier New"/>
+      <w:sz w:val="20"/>
+      <w:szCs w:val="20"/>
+      <w:lang w:eastAsia="pt-BR"/>
+    </w:rPr>
+  </w:style>
 </w:styles>
 </file>
 
@@ -1547,6 +4284,69 @@
       <w:szCs w:val="26"/>
     </w:rPr>
   </w:style>
+  <w:style w:type="character" w:styleId="CdigoHTML">
+    <w:name w:val="HTML Code"/>
+    <w:basedOn w:val="Fontepargpadro"/>
+    <w:uiPriority w:val="99"/>
+    <w:semiHidden/>
+    <w:unhideWhenUsed/>
+    <w:rsid w:val="009A5177"/>
+    <w:rPr>
+      <w:rFonts w:ascii="Courier New" w:eastAsia="Times New Roman" w:hAnsi="Courier New" w:cs="Courier New"/>
+      <w:sz w:val="20"/>
+      <w:szCs w:val="20"/>
+    </w:rPr>
+  </w:style>
+  <w:style w:type="paragraph" w:styleId="Pr-formataoHTML">
+    <w:name w:val="HTML Preformatted"/>
+    <w:basedOn w:val="Normal"/>
+    <w:link w:val="Pr-formataoHTMLChar"/>
+    <w:uiPriority w:val="99"/>
+    <w:semiHidden/>
+    <w:unhideWhenUsed/>
+    <w:rsid w:val="009A5177"/>
+    <w:pPr>
+      <w:tabs>
+        <w:tab w:val="left" w:pos="916"/>
+        <w:tab w:val="left" w:pos="1832"/>
+        <w:tab w:val="left" w:pos="2748"/>
+        <w:tab w:val="left" w:pos="3664"/>
+        <w:tab w:val="left" w:pos="4580"/>
+        <w:tab w:val="left" w:pos="5496"/>
+        <w:tab w:val="left" w:pos="6412"/>
+        <w:tab w:val="left" w:pos="7328"/>
+        <w:tab w:val="left" w:pos="8244"/>
+        <w:tab w:val="left" w:pos="9160"/>
+        <w:tab w:val="left" w:pos="10076"/>
+        <w:tab w:val="left" w:pos="10992"/>
+        <w:tab w:val="left" w:pos="11908"/>
+        <w:tab w:val="left" w:pos="12824"/>
+        <w:tab w:val="left" w:pos="13740"/>
+        <w:tab w:val="left" w:pos="14656"/>
+      </w:tabs>
+      <w:spacing w:after="0" w:line="240" w:lineRule="auto"/>
+    </w:pPr>
+    <w:rPr>
+      <w:rFonts w:ascii="Courier New" w:eastAsia="Times New Roman" w:hAnsi="Courier New" w:cs="Courier New"/>
+      <w:sz w:val="20"/>
+      <w:szCs w:val="20"/>
+      <w:lang w:eastAsia="pt-BR"/>
+    </w:rPr>
+  </w:style>
+  <w:style w:type="character" w:customStyle="1" w:styleId="Pr-formataoHTMLChar">
+    <w:name w:val="Pré-formatação HTML Char"/>
+    <w:basedOn w:val="Fontepargpadro"/>
+    <w:link w:val="Pr-formataoHTML"/>
+    <w:uiPriority w:val="99"/>
+    <w:semiHidden/>
+    <w:rsid w:val="009A5177"/>
+    <w:rPr>
+      <w:rFonts w:ascii="Courier New" w:eastAsia="Times New Roman" w:hAnsi="Courier New" w:cs="Courier New"/>
+      <w:sz w:val="20"/>
+      <w:szCs w:val="20"/>
+      <w:lang w:eastAsia="pt-BR"/>
+    </w:rPr>
+  </w:style>
 </w:styles>
 </file>
 

</xml_diff>